<commit_message>
Improve venue data accuracy and reliability for drivers
Refactor venue data merging to use stable keys (place_id, name) instead of array indices, and enforce server-side truth for coordinates and business hours, preventing client-side GPS overwrites and model-based corrections.

Replit-Commit-Author: Agent
Replit-Commit-Session-Id: 153df02f-eeca-4895-a097-54e7e3594998
Replit-Commit-Checkpoint-Type: full_checkpoint
Replit-Commit-Screenshot-Url: https://storage.googleapis.com/screenshot-production-us-central1/69f9de93-7dc3-48aa-9050-4c395406d344/153df02f-eeca-4895-a097-54e7e3594998/U1XPOEm
</commit_message>
<xml_diff>
--- a/Export/ARCHITECTURE.docx
+++ b/Export/ARCHITECTURE.docx
@@ -12,7 +12,7 @@
       </w:r>
     </w:p>
     <w:bookmarkEnd w:id="20"/>
-    <w:bookmarkStart w:id="191" w:name="accuracy-first-operating-invariants"/>
+    <w:bookmarkStart w:id="196" w:name="accuracy-first-operating-invariants"/>
     <w:p>
       <w:pPr>
         <w:pStyle w:val="Heading1"/>
@@ -113,7 +113,7 @@
       </w:r>
     </w:p>
     <w:bookmarkEnd w:id="21"/>
-    <w:bookmarkStart w:id="27" w:name="invariants-hard-rules---fail-closed"/>
+    <w:bookmarkStart w:id="29" w:name="invariants-hard-rules---fail-closed"/>
     <w:p>
       <w:pPr>
         <w:pStyle w:val="Heading2"/>
@@ -334,6 +334,74 @@
       </w:pPr>
       <w:r>
         <w:t xml:space="preserve">For every block served: input snapshot hash, model ID, token budget, confidence, and downstream outcome (accept/skip/abort) are recorded for counterfactual learning.</w:t>
+      </w:r>
+    </w:p>
+    <w:bookmarkEnd w:id="26"/>
+    <w:bookmarkStart w:id="27" w:name="X3f02b9d59b8d481217ecd4e1de4357eb2a3ecdd"/>
+    <w:p>
+      <w:pPr>
+        <w:pStyle w:val="Heading3"/>
+      </w:pPr>
+      <w:r>
+        <w:t xml:space="preserve">6.</w:t>
+      </w:r>
+      <w:r>
+        <w:t xml:space="preserve"> </w:t>
+      </w:r>
+      <w:r>
+        <w:rPr>
+          <w:b/>
+          <w:bCs/>
+        </w:rPr>
+        <w:t xml:space="preserve">Coordinates and Business Hours Come From Google or DB, Never Models</w:t>
+      </w:r>
+    </w:p>
+    <w:p>
+      <w:pPr>
+        <w:pStyle w:val="FirstParagraph"/>
+      </w:pPr>
+      <w:r>
+        <w:t xml:space="preserve">Truth sources are Google Places/Routes and our persisted cache. Generative models must not originate or</w:t>
+      </w:r>
+      <w:r>
+        <w:t xml:space="preserve"> </w:t>
+      </w:r>
+      <w:r>
+        <w:t xml:space="preserve">“correct”</w:t>
+      </w:r>
+      <w:r>
+        <w:t xml:space="preserve"> </w:t>
+      </w:r>
+      <w:r>
+        <w:t xml:space="preserve">lat/lng or hours. If Google is unavailable, we use last verified DB copy; otherwise we fail-closed.</w:t>
+      </w:r>
+    </w:p>
+    <w:bookmarkEnd w:id="27"/>
+    <w:bookmarkStart w:id="28" w:name="X387c2a37b84bb78acd6ee2fe09ff47778a01e15"/>
+    <w:p>
+      <w:pPr>
+        <w:pStyle w:val="Heading3"/>
+      </w:pPr>
+      <w:r>
+        <w:t xml:space="preserve">7.</w:t>
+      </w:r>
+      <w:r>
+        <w:t xml:space="preserve"> </w:t>
+      </w:r>
+      <w:r>
+        <w:rPr>
+          <w:b/>
+          <w:bCs/>
+        </w:rPr>
+        <w:t xml:space="preserve">Deterministic Merge by Key, Never by Index</w:t>
+      </w:r>
+    </w:p>
+    <w:p>
+      <w:pPr>
+        <w:pStyle w:val="FirstParagraph"/>
+      </w:pPr>
+      <w:r>
+        <w:t xml:space="preserve">All enrich/validate merges use stable keys (place_id preferred; name fallback) and numeric coercion. Defaulting earnings/distance to 0 is forbidden. Fallback order: server potential → computed epm → fail-closed when neither is available.</w:t>
       </w:r>
     </w:p>
     <w:p>
@@ -343,9 +411,9 @@
         </w:pict>
       </w:r>
     </w:p>
-    <w:bookmarkEnd w:id="26"/>
-    <w:bookmarkEnd w:id="27"/>
-    <w:bookmarkStart w:id="28" w:name="backward-pressure-explicitly-deprecated"/>
+    <w:bookmarkEnd w:id="28"/>
+    <w:bookmarkEnd w:id="29"/>
+    <w:bookmarkStart w:id="30" w:name="backward-pressure-explicitly-deprecated"/>
     <w:p>
       <w:pPr>
         <w:pStyle w:val="Heading2"/>
@@ -449,6 +517,36 @@
           <w:strike/>
         </w:rPr>
         <w:t xml:space="preserve">MVP for business hours (replaced with risk-gated validation)</w:t>
+      </w:r>
+    </w:p>
+    <w:p>
+      <w:pPr>
+        <w:pStyle w:val="Compact"/>
+        <w:numPr>
+          <w:ilvl w:val="0"/>
+          <w:numId w:val="1001"/>
+        </w:numPr>
+      </w:pPr>
+      <w:r>
+        <w:rPr>
+          <w:strike/>
+        </w:rPr>
+        <w:t xml:space="preserve">Index-based merge (replaced with key-based merge, Oct 8 2025)</w:t>
+      </w:r>
+    </w:p>
+    <w:p>
+      <w:pPr>
+        <w:pStyle w:val="Compact"/>
+        <w:numPr>
+          <w:ilvl w:val="0"/>
+          <w:numId w:val="1001"/>
+        </w:numPr>
+      </w:pPr>
+      <w:r>
+        <w:rPr>
+          <w:strike/>
+        </w:rPr>
+        <w:t xml:space="preserve">Client GPS overwrite of venue coordinates (replaced with server truth, Oct 8 2025)</w:t>
       </w:r>
     </w:p>
     <w:p>
@@ -458,8 +556,8 @@
         </w:pict>
       </w:r>
     </w:p>
-    <w:bookmarkEnd w:id="28"/>
-    <w:bookmarkStart w:id="32" w:name="forward-pressure-near-term-enforcement"/>
+    <w:bookmarkEnd w:id="30"/>
+    <w:bookmarkStart w:id="34" w:name="forward-pressure-near-term-enforcement"/>
     <w:p>
       <w:pPr>
         <w:pStyle w:val="Heading2"/>
@@ -478,7 +576,7 @@
         <w:t xml:space="preserve">FORWARD PRESSURE (Near-Term Enforcement)</w:t>
       </w:r>
     </w:p>
-    <w:bookmarkStart w:id="29" w:name="a-model-verification-in-ci"/>
+    <w:bookmarkStart w:id="31" w:name="a-model-verification-in-ci"/>
     <w:p>
       <w:pPr>
         <w:pStyle w:val="Heading3"/>
@@ -495,8 +593,8 @@
         <w:t xml:space="preserve">Model verification script runs in CI and rewrites MODEL.md; deployment blocks on failures.</w:t>
       </w:r>
     </w:p>
-    <w:bookmarkEnd w:id="29"/>
-    <w:bookmarkStart w:id="30" w:name="b-closure-risk-gate-in-apiblocks"/>
+    <w:bookmarkEnd w:id="31"/>
+    <w:bookmarkStart w:id="32" w:name="b-closure-risk-gate-in-apiblocks"/>
     <w:p>
       <w:pPr>
         <w:pStyle w:val="Heading3"/>
@@ -513,8 +611,8 @@
         <w:t xml:space="preserve">If probability of closure &gt; threshold for a venue and time window, call a single validation path or substitute a venue with equal or higher expected earnings and known availability.</w:t>
       </w:r>
     </w:p>
-    <w:bookmarkEnd w:id="30"/>
-    <w:bookmarkStart w:id="31" w:name="X46d7f81a8d2498808a8c00ad53eedb1e5b36a9c"/>
+    <w:bookmarkEnd w:id="32"/>
+    <w:bookmarkStart w:id="33" w:name="X46d7f81a8d2498808a8c00ad53eedb1e5b36a9c"/>
     <w:p>
       <w:pPr>
         <w:pStyle w:val="Heading3"/>
@@ -538,9 +636,9 @@
         </w:pict>
       </w:r>
     </w:p>
-    <w:bookmarkEnd w:id="31"/>
-    <w:bookmarkEnd w:id="32"/>
-    <w:bookmarkStart w:id="33" w:name="X5856d5c87350ebb24b986201b75f9549d5a99af"/>
+    <w:bookmarkEnd w:id="33"/>
+    <w:bookmarkEnd w:id="34"/>
+    <w:bookmarkStart w:id="35" w:name="X5856d5c87350ebb24b986201b75f9549d5a99af"/>
     <w:p>
       <w:pPr>
         <w:pStyle w:val="Heading2"/>
@@ -652,8 +750,8 @@
         </w:pict>
       </w:r>
     </w:p>
-    <w:bookmarkEnd w:id="33"/>
-    <w:bookmarkStart w:id="34" w:name="purpose-of-this-document"/>
+    <w:bookmarkEnd w:id="35"/>
+    <w:bookmarkStart w:id="36" w:name="purpose-of-this-document"/>
     <w:p>
       <w:pPr>
         <w:pStyle w:val="Heading2"/>
@@ -815,8 +913,8 @@
         </w:pict>
       </w:r>
     </w:p>
-    <w:bookmarkEnd w:id="34"/>
-    <w:bookmarkStart w:id="41" w:name="X68028ceb54ecb2b8bf08b84d88398e7e9ec5ae2"/>
+    <w:bookmarkEnd w:id="36"/>
+    <w:bookmarkStart w:id="43" w:name="X68028ceb54ecb2b8bf08b84d88398e7e9ec5ae2"/>
     <w:p>
       <w:pPr>
         <w:pStyle w:val="Heading2"/>
@@ -835,7 +933,7 @@
         <w:t xml:space="preserve">CRITICAL ARCHITECTURE EVOLUTION (Oct 8, 2025)</w:t>
       </w:r>
     </w:p>
-    <w:bookmarkStart w:id="35" w:name="Xc43cd0e072f9cdd61f5d0dfad05447a44dbc9f0"/>
+    <w:bookmarkStart w:id="37" w:name="Xc43cd0e072f9cdd61f5d0dfad05447a44dbc9f0"/>
     <w:p>
       <w:pPr>
         <w:pStyle w:val="Heading3"/>
@@ -1174,8 +1272,8 @@
         </w:pict>
       </w:r>
     </w:p>
-    <w:bookmarkEnd w:id="35"/>
-    <w:bookmarkStart w:id="36" w:name="verified-openai-gpt-5-pro-model"/>
+    <w:bookmarkEnd w:id="37"/>
+    <w:bookmarkStart w:id="38" w:name="verified-openai-gpt-5-pro-model"/>
     <w:p>
       <w:pPr>
         <w:pStyle w:val="Heading3"/>
@@ -1921,8 +2019,8 @@
         </w:pict>
       </w:r>
     </w:p>
-    <w:bookmarkEnd w:id="36"/>
-    <w:bookmarkStart w:id="37" w:name="verified-google-gemini-2.5-pro-model"/>
+    <w:bookmarkEnd w:id="38"/>
+    <w:bookmarkStart w:id="39" w:name="verified-google-gemini-2.5-pro-model"/>
     <w:p>
       <w:pPr>
         <w:pStyle w:val="Heading3"/>
@@ -2695,8 +2793,8 @@
         </w:pict>
       </w:r>
     </w:p>
-    <w:bookmarkEnd w:id="37"/>
-    <w:bookmarkStart w:id="38" w:name="implemented-thread-aware-context-system"/>
+    <w:bookmarkEnd w:id="39"/>
+    <w:bookmarkStart w:id="40" w:name="implemented-thread-aware-context-system"/>
     <w:p>
       <w:pPr>
         <w:pStyle w:val="Heading3"/>
@@ -3093,8 +3191,8 @@
         </w:pict>
       </w:r>
     </w:p>
-    <w:bookmarkEnd w:id="38"/>
-    <w:bookmarkStart w:id="39" w:name="X8ace770ef6e37bd0b0dd81085e14221bf3a2e26"/>
+    <w:bookmarkEnd w:id="40"/>
+    <w:bookmarkStart w:id="41" w:name="X8ace770ef6e37bd0b0dd81085e14221bf3a2e26"/>
     <w:p>
       <w:pPr>
         <w:pStyle w:val="Heading3"/>
@@ -3444,8 +3542,8 @@
         </w:pict>
       </w:r>
     </w:p>
-    <w:bookmarkEnd w:id="39"/>
-    <w:bookmarkStart w:id="40" w:name="updated-documentation-alignment"/>
+    <w:bookmarkEnd w:id="41"/>
+    <w:bookmarkStart w:id="42" w:name="updated-documentation-alignment"/>
     <w:p>
       <w:pPr>
         <w:pStyle w:val="Heading3"/>
@@ -3864,9 +3962,9 @@
         </w:pict>
       </w:r>
     </w:p>
-    <w:bookmarkEnd w:id="40"/>
-    <w:bookmarkEnd w:id="41"/>
-    <w:bookmarkStart w:id="43" w:name="system-architecture"/>
+    <w:bookmarkEnd w:id="42"/>
+    <w:bookmarkEnd w:id="43"/>
+    <w:bookmarkStart w:id="45" w:name="system-architecture"/>
     <w:p>
       <w:pPr>
         <w:pStyle w:val="Heading2"/>
@@ -3885,7 +3983,7 @@
         <w:t xml:space="preserve">SYSTEM ARCHITECTURE</w:t>
       </w:r>
     </w:p>
-    <w:bookmarkStart w:id="42" w:name="multi-server-architecture-production"/>
+    <w:bookmarkStart w:id="44" w:name="multi-server-architecture-production"/>
     <w:p>
       <w:pPr>
         <w:pStyle w:val="Heading3"/>
@@ -4304,9 +4402,9 @@
         </w:pict>
       </w:r>
     </w:p>
-    <w:bookmarkEnd w:id="42"/>
-    <w:bookmarkEnd w:id="43"/>
-    <w:bookmarkStart w:id="48" w:name="aiml-pipeline-triad-architecture"/>
+    <w:bookmarkEnd w:id="44"/>
+    <w:bookmarkEnd w:id="45"/>
+    <w:bookmarkStart w:id="50" w:name="aiml-pipeline-triad-architecture"/>
     <w:p>
       <w:pPr>
         <w:pStyle w:val="Heading2"/>
@@ -4325,7 +4423,7 @@
         <w:t xml:space="preserve">AI/ML PIPELINE: TRIAD ARCHITECTURE</w:t>
       </w:r>
     </w:p>
-    <w:bookmarkStart w:id="44" w:name="design-philosophy-locked---do-not-change"/>
+    <w:bookmarkStart w:id="46" w:name="design-philosophy-locked---do-not-change"/>
     <w:p>
       <w:pPr>
         <w:pStyle w:val="Heading3"/>
@@ -4529,8 +4627,8 @@
         </w:pict>
       </w:r>
     </w:p>
-    <w:bookmarkEnd w:id="44"/>
-    <w:bookmarkStart w:id="45" w:name="stage-1-claude-sonnet-4.5-strategist"/>
+    <w:bookmarkEnd w:id="46"/>
+    <w:bookmarkStart w:id="47" w:name="stage-1-claude-sonnet-4.5-strategist"/>
     <w:p>
       <w:pPr>
         <w:pStyle w:val="Heading3"/>
@@ -4731,8 +4829,8 @@
         </w:pict>
       </w:r>
     </w:p>
-    <w:bookmarkEnd w:id="45"/>
-    <w:bookmarkStart w:id="46" w:name="stage-2-gpt-5-tactical-planner"/>
+    <w:bookmarkEnd w:id="47"/>
+    <w:bookmarkStart w:id="48" w:name="stage-2-gpt-5-tactical-planner"/>
     <w:p>
       <w:pPr>
         <w:pStyle w:val="Heading3"/>
@@ -5097,8 +5195,8 @@
         </w:pict>
       </w:r>
     </w:p>
-    <w:bookmarkEnd w:id="46"/>
-    <w:bookmarkStart w:id="47" w:name="stage-3-gemini-2.5-pro-validator"/>
+    <w:bookmarkEnd w:id="48"/>
+    <w:bookmarkStart w:id="49" w:name="stage-3-gemini-2.5-pro-validator"/>
     <w:p>
       <w:pPr>
         <w:pStyle w:val="Heading3"/>
@@ -5261,9 +5359,9 @@
         </w:pict>
       </w:r>
     </w:p>
-    <w:bookmarkEnd w:id="47"/>
-    <w:bookmarkEnd w:id="48"/>
-    <w:bookmarkStart w:id="52" w:name="trust-first-stack-architecture"/>
+    <w:bookmarkEnd w:id="49"/>
+    <w:bookmarkEnd w:id="50"/>
+    <w:bookmarkStart w:id="54" w:name="trust-first-stack-architecture"/>
     <w:p>
       <w:pPr>
         <w:pStyle w:val="Heading2"/>
@@ -5282,7 +5380,7 @@
         <w:t xml:space="preserve">TRUST-FIRST STACK ARCHITECTURE</w:t>
       </w:r>
     </w:p>
-    <w:bookmarkStart w:id="49" w:name="X962fed562556408da60bc0e008b4d818304fe91"/>
+    <w:bookmarkStart w:id="51" w:name="X962fed562556408da60bc0e008b4d818304fe91"/>
     <w:p>
       <w:pPr>
         <w:pStyle w:val="Heading3"/>
@@ -5325,8 +5423,8 @@
         <w:t xml:space="preserve">Curated venue catalog + deterministic scoring engine</w:t>
       </w:r>
     </w:p>
-    <w:bookmarkEnd w:id="49"/>
-    <w:bookmarkStart w:id="50" w:name="venue-catalog-single-source-of-truth"/>
+    <w:bookmarkEnd w:id="51"/>
+    <w:bookmarkStart w:id="52" w:name="venue-catalog-single-source-of-truth"/>
     <w:p>
       <w:pPr>
         <w:pStyle w:val="Heading3"/>
@@ -5456,8 +5554,8 @@
         <w:t xml:space="preserve">LLMs can ONLY recommend venues from this catalog (no hallucinated locations)</w:t>
       </w:r>
     </w:p>
-    <w:bookmarkEnd w:id="50"/>
-    <w:bookmarkStart w:id="51" w:name="deterministic-scoring-engine"/>
+    <w:bookmarkEnd w:id="52"/>
+    <w:bookmarkStart w:id="53" w:name="deterministic-scoring-engine"/>
     <w:p>
       <w:pPr>
         <w:pStyle w:val="Heading3"/>
@@ -5642,9 +5740,9 @@
         </w:pict>
       </w:r>
     </w:p>
-    <w:bookmarkEnd w:id="51"/>
-    <w:bookmarkEnd w:id="52"/>
-    <w:bookmarkStart w:id="70" w:name="X126a1078e3a5fd0b0d38564cd3e610d8f207516"/>
+    <w:bookmarkEnd w:id="53"/>
+    <w:bookmarkEnd w:id="54"/>
+    <w:bookmarkStart w:id="72" w:name="X126a1078e3a5fd0b0d38564cd3e610d8f207516"/>
     <w:p>
       <w:pPr>
         <w:pStyle w:val="Heading2"/>
@@ -5663,7 +5761,7 @@
         <w:t xml:space="preserve">STRATEGY COMPONENT FRAMEWORK (Workflow Order)</w:t>
       </w:r>
     </w:p>
-    <w:bookmarkStart w:id="53" w:name="overview-the-recommendation-pipeline"/>
+    <w:bookmarkStart w:id="55" w:name="overview-the-recommendation-pipeline"/>
     <w:p>
       <w:pPr>
         <w:pStyle w:val="Heading3"/>
@@ -5680,8 +5778,8 @@
         <w:t xml:space="preserve">Every block recommendation flows through 13 strategic components in sequence. Each component builds on the previous, ensuring accuracy, context-awareness, and driver value optimization. This framework demonstrates how AI-built systems achieve accuracy enforcement, root cause analysis, and ML instrumentation at scale.</w:t>
       </w:r>
     </w:p>
-    <w:bookmarkEnd w:id="53"/>
-    <w:bookmarkStart w:id="67" w:name="component-architecture"/>
+    <w:bookmarkEnd w:id="55"/>
+    <w:bookmarkStart w:id="69" w:name="component-architecture"/>
     <w:p>
       <w:pPr>
         <w:pStyle w:val="Heading3"/>
@@ -5690,7 +5788,7 @@
         <w:t xml:space="preserve">Component Architecture</w:t>
       </w:r>
     </w:p>
-    <w:bookmarkStart w:id="54" w:name="header-strategy-context-capture"/>
+    <w:bookmarkStart w:id="56" w:name="header-strategy-context-capture"/>
     <w:p>
       <w:pPr>
         <w:pStyle w:val="Heading4"/>
@@ -6221,8 +6319,8 @@
         <w:t xml:space="preserve">invariant enforced; no partial context sent to LLMs</w:t>
       </w:r>
     </w:p>
-    <w:bookmarkEnd w:id="54"/>
-    <w:bookmarkStart w:id="55" w:name="strategic-overview-triad-intelligence"/>
+    <w:bookmarkEnd w:id="56"/>
+    <w:bookmarkStart w:id="57" w:name="strategic-overview-triad-intelligence"/>
     <w:p>
       <w:pPr>
         <w:pStyle w:val="Heading4"/>
@@ -6748,8 +6846,8 @@
         <w:t xml:space="preserve">: Complete snapshot gating ensures no strategy without GPS/weather/AQI/timezone</w:t>
       </w:r>
     </w:p>
-    <w:bookmarkEnd w:id="55"/>
-    <w:bookmarkStart w:id="56" w:name="venue-discovery-catalog-exploration"/>
+    <w:bookmarkEnd w:id="57"/>
+    <w:bookmarkStart w:id="58" w:name="venue-discovery-catalog-exploration"/>
     <w:p>
       <w:pPr>
         <w:pStyle w:val="Heading4"/>
@@ -6841,7 +6939,23 @@
         <w:t xml:space="preserve">How</w:t>
       </w:r>
       <w:r>
-        <w:t xml:space="preserve">: H3 geospatial filtering + deterministic scoring + Gemini exploration (20% budget)</w:t>
+        <w:t xml:space="preserve">: H3 geospatial filtering + deterministic scoring + Gemini exploration (20% budget).</w:t>
+      </w:r>
+      <w:r>
+        <w:t xml:space="preserve"> </w:t>
+      </w:r>
+      <w:r>
+        <w:rPr>
+          <w:b/>
+          <w:bCs/>
+        </w:rPr>
+        <w:t xml:space="preserve">Key discipline:</w:t>
+      </w:r>
+      <w:r>
+        <w:t xml:space="preserve"> </w:t>
+      </w:r>
+      <w:r>
+        <w:t xml:space="preserve">every venue entering the pipeline must carry a stable merge key (place_id preferred; name fallback). Validators must echo the same key unchanged. Any response missing the key is rejected and logged.</w:t>
       </w:r>
     </w:p>
     <w:p>
@@ -7474,8 +7588,8 @@
         <w:t xml:space="preserve">: Only Google Places-validated venues enter consideration set</w:t>
       </w:r>
     </w:p>
-    <w:bookmarkEnd w:id="56"/>
-    <w:bookmarkStart w:id="57" w:name="venue-hours-accuracy-first"/>
+    <w:bookmarkEnd w:id="58"/>
+    <w:bookmarkStart w:id="59" w:name="venue-hours-accuracy-first"/>
     <w:p>
       <w:pPr>
         <w:pStyle w:val="Heading4"/>
@@ -7585,7 +7699,23 @@
         <w:t xml:space="preserve">How</w:t>
       </w:r>
       <w:r>
-        <w:t xml:space="preserve">: Closure risk calculation → Google Places API validation → cache 24h → substitute if unknown</w:t>
+        <w:t xml:space="preserve">: Closure risk calculation → Google Places API validation → cache 24h → substitute if unknown.</w:t>
+      </w:r>
+      <w:r>
+        <w:t xml:space="preserve"> </w:t>
+      </w:r>
+      <w:r>
+        <w:rPr>
+          <w:b/>
+          <w:bCs/>
+        </w:rPr>
+        <w:t xml:space="preserve">DB-first policy:</w:t>
+      </w:r>
+      <w:r>
+        <w:t xml:space="preserve"> </w:t>
+      </w:r>
+      <w:r>
+        <w:t xml:space="preserve">for any known place_id, read address, lat/lng, and the last known open/closed metadata from our places cache before calling external APIs. TTL: coords_verified_at is authoritative for coordinates; hours_last_checked is authoritative for open/closed metadata. If both are within policy, skip the external call.</w:t>
       </w:r>
     </w:p>
     <w:p>
@@ -8026,8 +8156,8 @@
         <w:t xml:space="preserve">: Prioritizes correctness over cost when driver earnings affected</w:t>
       </w:r>
     </w:p>
-    <w:bookmarkEnd w:id="57"/>
-    <w:bookmarkStart w:id="58" w:name="distance-eta-traffic-aware"/>
+    <w:bookmarkEnd w:id="59"/>
+    <w:bookmarkStart w:id="60" w:name="distance-eta-traffic-aware"/>
     <w:p>
       <w:pPr>
         <w:pStyle w:val="Heading4"/>
@@ -8119,7 +8249,23 @@
         <w:t xml:space="preserve">How</w:t>
       </w:r>
       <w:r>
-        <w:t xml:space="preserve">: Google Routes API with TRAFFIC_AWARE routing → fallback to Haversine if API fails</w:t>
+        <w:t xml:space="preserve">: Google Routes API with TRAFFIC_AWARE routing → fallback to Haversine if API fails.</w:t>
+      </w:r>
+      <w:r>
+        <w:t xml:space="preserve"> </w:t>
+      </w:r>
+      <w:r>
+        <w:rPr>
+          <w:b/>
+          <w:bCs/>
+        </w:rPr>
+        <w:t xml:space="preserve">Source of truth:</w:t>
+      </w:r>
+      <w:r>
+        <w:t xml:space="preserve"> </w:t>
+      </w:r>
+      <w:r>
+        <w:t xml:space="preserve">distance shown to drivers is the server calculation (Routes when available; otherwise Haversine). The client must never overwrite venue coordinates with device GPS for display or math. Any UI calculation relies on server-returned venue lat/lng.</w:t>
       </w:r>
     </w:p>
     <w:p>
@@ -8179,8 +8325,8 @@
         <w:t xml:space="preserve">: Live traffic data ensures realistic ETAs for earnings projections</w:t>
       </w:r>
     </w:p>
-    <w:bookmarkEnd w:id="58"/>
-    <w:bookmarkStart w:id="59" w:name="surge-detection-opportunity-capture"/>
+    <w:bookmarkEnd w:id="60"/>
+    <w:bookmarkStart w:id="61" w:name="surge-detection-opportunity-capture"/>
     <w:p>
       <w:pPr>
         <w:pStyle w:val="Heading4"/>
@@ -8332,8 +8478,8 @@
         <w:t xml:space="preserve">: Real-time API calls prevent stale surge data affecting recommendations</w:t>
       </w:r>
     </w:p>
-    <w:bookmarkEnd w:id="59"/>
-    <w:bookmarkStart w:id="60" w:name="earnings-projection-income-accuracy"/>
+    <w:bookmarkEnd w:id="61"/>
+    <w:bookmarkStart w:id="62" w:name="earnings-projection-income-accuracy"/>
     <w:p>
       <w:pPr>
         <w:pStyle w:val="Heading4"/>
@@ -8425,7 +8571,35 @@
         <w:t xml:space="preserve">How</w:t>
       </w:r>
       <w:r>
-        <w:t xml:space="preserve">: base_earnings_hr × adjustment_factor (open=0.9x, closed=0.7x, event=variable, surge=additive)</w:t>
+        <w:t xml:space="preserve">: base_earnings_hr × adjustment_factor (open=0.9x, closed=0.7x, event=variable, surge=additive).</w:t>
+      </w:r>
+      <w:r>
+        <w:t xml:space="preserve"> </w:t>
+      </w:r>
+      <w:r>
+        <w:rPr>
+          <w:b/>
+          <w:bCs/>
+        </w:rPr>
+        <w:t xml:space="preserve">Deterministic fallbacks:</w:t>
+      </w:r>
+      <w:r>
+        <w:t xml:space="preserve"> </w:t>
+      </w:r>
+      <w:r>
+        <w:t xml:space="preserve">when validator earnings fields are absent or unparsable, use server</w:t>
+      </w:r>
+      <w:r>
+        <w:t xml:space="preserve"> </w:t>
+      </w:r>
+      <w:r>
+        <w:t xml:space="preserve">“potential”</w:t>
+      </w:r>
+      <w:r>
+        <w:t xml:space="preserve"> </w:t>
+      </w:r>
+      <w:r>
+        <w:t xml:space="preserve">as the first fallback. If potential is absent, derive earnings_per_mile from distance and a conservative base_earnings_hr; if still undefined, fail-closed instead of returning $0.</w:t>
       </w:r>
     </w:p>
     <w:p>
@@ -8485,8 +8659,8 @@
         <w:t xml:space="preserve">: Context-aware adjustments prevent over-optimistic projections</w:t>
       </w:r>
     </w:p>
-    <w:bookmarkEnd w:id="60"/>
-    <w:bookmarkStart w:id="61" w:name="priority-flagging-urgency-intelligence"/>
+    <w:bookmarkEnd w:id="62"/>
+    <w:bookmarkStart w:id="63" w:name="priority-flagging-urgency-intelligence"/>
     <w:p>
       <w:pPr>
         <w:pStyle w:val="Heading4"/>
@@ -8638,8 +8812,8 @@
         <w:t xml:space="preserve">: Multi-factor urgency prevents false alarms while catching real opportunities</w:t>
       </w:r>
     </w:p>
-    <w:bookmarkEnd w:id="61"/>
-    <w:bookmarkStart w:id="62" w:name="block-ranking-value-optimization"/>
+    <w:bookmarkEnd w:id="63"/>
+    <w:bookmarkStart w:id="64" w:name="block-ranking-value-optimization"/>
     <w:p>
       <w:pPr>
         <w:pStyle w:val="Heading4"/>
@@ -8803,8 +8977,8 @@
         <w:t xml:space="preserve">: Quantitative scoring prevents LLM ranking bias</w:t>
       </w:r>
     </w:p>
-    <w:bookmarkEnd w:id="62"/>
-    <w:bookmarkStart w:id="63" w:name="staging-intelligence-waiting-strategy"/>
+    <w:bookmarkEnd w:id="64"/>
+    <w:bookmarkStart w:id="65" w:name="staging-intelligence-waiting-strategy"/>
     <w:p>
       <w:pPr>
         <w:pStyle w:val="Heading4"/>
@@ -9194,8 +9368,8 @@
         <w:t xml:space="preserve">: Combines AI analysis with crowd-sourced local knowledge</w:t>
       </w:r>
     </w:p>
-    <w:bookmarkEnd w:id="63"/>
-    <w:bookmarkStart w:id="64" w:name="pro-tips-tactical-guidance"/>
+    <w:bookmarkEnd w:id="65"/>
+    <w:bookmarkStart w:id="66" w:name="pro-tips-tactical-guidance"/>
     <w:p>
       <w:pPr>
         <w:pStyle w:val="Heading4"/>
@@ -9520,8 +9694,8 @@
         <w:t xml:space="preserve">: Context-aware generation prevents generic advice</w:t>
       </w:r>
     </w:p>
-    <w:bookmarkEnd w:id="64"/>
-    <w:bookmarkStart w:id="65" w:name="gesture-feedback-learning-loop"/>
+    <w:bookmarkEnd w:id="66"/>
+    <w:bookmarkStart w:id="67" w:name="gesture-feedback-learning-loop"/>
     <w:p>
       <w:pPr>
         <w:pStyle w:val="Heading4"/>
@@ -10208,8 +10382,8 @@
         <w:t xml:space="preserve">: Respects explicit driver preferences as ground truth</w:t>
       </w:r>
     </w:p>
-    <w:bookmarkEnd w:id="65"/>
-    <w:bookmarkStart w:id="66" w:name="navigation-launch-seamless-routing"/>
+    <w:bookmarkEnd w:id="67"/>
+    <w:bookmarkStart w:id="68" w:name="navigation-launch-seamless-routing"/>
     <w:p>
       <w:pPr>
         <w:pStyle w:val="Heading4"/>
@@ -10661,9 +10835,9 @@
         <w:t xml:space="preserve">: Traffic-aware routing ensures driver sees same ETA we projected</w:t>
       </w:r>
     </w:p>
-    <w:bookmarkEnd w:id="66"/>
-    <w:bookmarkEnd w:id="67"/>
-    <w:bookmarkStart w:id="68" w:name="system-integration-points"/>
+    <w:bookmarkEnd w:id="68"/>
+    <w:bookmarkEnd w:id="69"/>
+    <w:bookmarkStart w:id="70" w:name="system-integration-points"/>
     <w:p>
       <w:pPr>
         <w:pStyle w:val="Heading3"/>
@@ -11367,8 +11541,8 @@
         <w:t xml:space="preserve">└──────────────────────────────────────────────────────────────────────┘</w:t>
       </w:r>
     </w:p>
-    <w:bookmarkEnd w:id="68"/>
-    <w:bookmarkStart w:id="69" w:name="critical-success-factors"/>
+    <w:bookmarkEnd w:id="70"/>
+    <w:bookmarkStart w:id="71" w:name="critical-success-factors"/>
     <w:p>
       <w:pPr>
         <w:pStyle w:val="Heading3"/>
@@ -11479,9 +11653,9 @@
         </w:pict>
       </w:r>
     </w:p>
-    <w:bookmarkEnd w:id="69"/>
-    <w:bookmarkEnd w:id="70"/>
-    <w:bookmarkStart w:id="77" w:name="strategic-overview-triad-intelligence-1"/>
+    <w:bookmarkEnd w:id="71"/>
+    <w:bookmarkEnd w:id="72"/>
+    <w:bookmarkStart w:id="79" w:name="strategic-overview-triad-intelligence-1"/>
     <w:p>
       <w:pPr>
         <w:pStyle w:val="Heading2"/>
@@ -11500,7 +11674,7 @@
         <w:t xml:space="preserve">1. STRATEGIC OVERVIEW (Triad Intelligence)</w:t>
       </w:r>
     </w:p>
-    <w:bookmarkStart w:id="71" w:name="core-principle"/>
+    <w:bookmarkStart w:id="73" w:name="core-principle"/>
     <w:p>
       <w:pPr>
         <w:pStyle w:val="Heading3"/>
@@ -11517,8 +11691,8 @@
         <w:t xml:space="preserve">Provide drivers with a 2-3 sentence AI-generated strategic overview that synthesizes current conditions into actionable intelligence.</w:t>
       </w:r>
     </w:p>
-    <w:bookmarkEnd w:id="71"/>
-    <w:bookmarkStart w:id="72" w:name="how-it-works"/>
+    <w:bookmarkEnd w:id="73"/>
+    <w:bookmarkStart w:id="74" w:name="how-it-works"/>
     <w:p>
       <w:pPr>
         <w:pStyle w:val="Heading3"/>
@@ -11782,8 +11956,8 @@
         <w:t xml:space="preserve">- 202 status code during pending generation, 304 for cache hits</w:t>
       </w:r>
     </w:p>
-    <w:bookmarkEnd w:id="72"/>
-    <w:bookmarkStart w:id="73" w:name="why-this-approach"/>
+    <w:bookmarkEnd w:id="74"/>
+    <w:bookmarkStart w:id="75" w:name="why-this-approach"/>
     <w:p>
       <w:pPr>
         <w:pStyle w:val="Heading3"/>
@@ -11833,8 +12007,8 @@
         <w:t xml:space="preserve">: Complete snapshot gating ensures no strategy without full context</w:t>
       </w:r>
     </w:p>
-    <w:bookmarkEnd w:id="73"/>
-    <w:bookmarkStart w:id="74" w:name="when-it-runs"/>
+    <w:bookmarkEnd w:id="75"/>
+    <w:bookmarkStart w:id="76" w:name="when-it-runs"/>
     <w:p>
       <w:pPr>
         <w:pStyle w:val="Heading3"/>
@@ -11881,8 +12055,8 @@
         <w:t xml:space="preserve">: Without complete GPS, timezone, weather, and AQI data</w:t>
       </w:r>
     </w:p>
-    <w:bookmarkEnd w:id="74"/>
-    <w:bookmarkStart w:id="75" w:name="system-impact"/>
+    <w:bookmarkEnd w:id="76"/>
+    <w:bookmarkStart w:id="77" w:name="system-impact"/>
     <w:p>
       <w:pPr>
         <w:pStyle w:val="Heading3"/>
@@ -11948,8 +12122,8 @@
         <w:t xml:space="preserve">: Prevents duplicate strategy generation for same context</w:t>
       </w:r>
     </w:p>
-    <w:bookmarkEnd w:id="75"/>
-    <w:bookmarkStart w:id="76" w:name="ml-impact"/>
+    <w:bookmarkEnd w:id="77"/>
+    <w:bookmarkStart w:id="78" w:name="ml-impact"/>
     <w:p>
       <w:pPr>
         <w:pStyle w:val="Heading3"/>
@@ -12022,9 +12196,9 @@
         </w:pict>
       </w:r>
     </w:p>
-    <w:bookmarkEnd w:id="76"/>
-    <w:bookmarkEnd w:id="77"/>
-    <w:bookmarkStart w:id="84" w:name="venue-discovery-catalog-exploration-1"/>
+    <w:bookmarkEnd w:id="78"/>
+    <w:bookmarkEnd w:id="79"/>
+    <w:bookmarkStart w:id="86" w:name="venue-discovery-catalog-exploration-1"/>
     <w:p>
       <w:pPr>
         <w:pStyle w:val="Heading2"/>
@@ -12043,7 +12217,7 @@
         <w:t xml:space="preserve">2. VENUE DISCOVERY (Catalog + Exploration)</w:t>
       </w:r>
     </w:p>
-    <w:bookmarkStart w:id="78" w:name="core-principle-1"/>
+    <w:bookmarkStart w:id="80" w:name="core-principle-1"/>
     <w:p>
       <w:pPr>
         <w:pStyle w:val="Heading3"/>
@@ -12060,8 +12234,8 @@
         <w:t xml:space="preserve">Recommend venues that maximize earnings per mile of approach, balancing proximity with earnings potential through curated catalog + AI exploration.</w:t>
       </w:r>
     </w:p>
-    <w:bookmarkEnd w:id="78"/>
-    <w:bookmarkStart w:id="79" w:name="how-it-works-1"/>
+    <w:bookmarkEnd w:id="80"/>
+    <w:bookmarkStart w:id="81" w:name="how-it-works-1"/>
     <w:p>
       <w:pPr>
         <w:pStyle w:val="Heading3"/>
@@ -12303,8 +12477,8 @@
         <w:t xml:space="preserve">- 20% exploration budget for discovering new venues</w:t>
       </w:r>
     </w:p>
-    <w:bookmarkEnd w:id="79"/>
-    <w:bookmarkStart w:id="80" w:name="why-this-approach-1"/>
+    <w:bookmarkEnd w:id="81"/>
+    <w:bookmarkStart w:id="82" w:name="why-this-approach-1"/>
     <w:p>
       <w:pPr>
         <w:pStyle w:val="Heading3"/>
@@ -12354,8 +12528,8 @@
         <w:t xml:space="preserve">: Learns from driver’s historical success patterns</w:t>
       </w:r>
     </w:p>
-    <w:bookmarkEnd w:id="80"/>
-    <w:bookmarkStart w:id="81" w:name="when-it-runs-1"/>
+    <w:bookmarkEnd w:id="82"/>
+    <w:bookmarkStart w:id="83" w:name="when-it-runs-1"/>
     <w:p>
       <w:pPr>
         <w:pStyle w:val="Heading3"/>
@@ -12402,8 +12576,8 @@
         <w:t xml:space="preserve">: Traffic-aware drive times via Google Routes API</w:t>
       </w:r>
     </w:p>
-    <w:bookmarkEnd w:id="81"/>
-    <w:bookmarkStart w:id="82" w:name="system-impact-1"/>
+    <w:bookmarkEnd w:id="83"/>
+    <w:bookmarkStart w:id="84" w:name="system-impact-1"/>
     <w:p>
       <w:pPr>
         <w:pStyle w:val="Heading3"/>
@@ -12469,8 +12643,8 @@
         <w:t xml:space="preserve">: Prevents echo chamber of same venue types</w:t>
       </w:r>
     </w:p>
-    <w:bookmarkEnd w:id="82"/>
-    <w:bookmarkStart w:id="83" w:name="ml-impact-1"/>
+    <w:bookmarkEnd w:id="84"/>
+    <w:bookmarkStart w:id="85" w:name="ml-impact-1"/>
     <w:p>
       <w:pPr>
         <w:pStyle w:val="Heading3"/>
@@ -12543,9 +12717,9 @@
         </w:pict>
       </w:r>
     </w:p>
-    <w:bookmarkEnd w:id="83"/>
-    <w:bookmarkEnd w:id="84"/>
-    <w:bookmarkStart w:id="92" w:name="venue-hours-accuracy-first-1"/>
+    <w:bookmarkEnd w:id="85"/>
+    <w:bookmarkEnd w:id="86"/>
+    <w:bookmarkStart w:id="94" w:name="venue-hours-accuracy-first-1"/>
     <w:p>
       <w:pPr>
         <w:pStyle w:val="Heading2"/>
@@ -12564,7 +12738,7 @@
         <w:t xml:space="preserve">3. VENUE HOURS (Accuracy-First)</w:t>
       </w:r>
     </w:p>
-    <w:bookmarkStart w:id="85" w:name="core-principle-2"/>
+    <w:bookmarkStart w:id="87" w:name="core-principle-2"/>
     <w:p>
       <w:pPr>
         <w:pStyle w:val="Heading3"/>
@@ -12626,8 +12800,8 @@
         <w:t xml:space="preserve">.</w:t>
       </w:r>
     </w:p>
-    <w:bookmarkEnd w:id="85"/>
-    <w:bookmarkStart w:id="86" w:name="risk-gated-validation-approach"/>
+    <w:bookmarkEnd w:id="87"/>
+    <w:bookmarkStart w:id="88" w:name="risk-gated-validation-approach"/>
     <w:p>
       <w:pPr>
         <w:pStyle w:val="Heading3"/>
@@ -12810,8 +12984,8 @@
         <w:t xml:space="preserve">- Driver can expand for details</w:t>
       </w:r>
     </w:p>
-    <w:bookmarkEnd w:id="86"/>
-    <w:bookmarkStart w:id="87" w:name="closure-risk-calculation"/>
+    <w:bookmarkEnd w:id="88"/>
+    <w:bookmarkStart w:id="89" w:name="closure-risk-calculation"/>
     <w:p>
       <w:pPr>
         <w:pStyle w:val="Heading3"/>
@@ -12906,8 +13080,8 @@
         <w:t xml:space="preserve">→ Show with warning badge</w:t>
       </w:r>
     </w:p>
-    <w:bookmarkEnd w:id="87"/>
-    <w:bookmarkStart w:id="88" w:name="outcome-tracking-ml-pipeline"/>
+    <w:bookmarkEnd w:id="89"/>
+    <w:bookmarkStart w:id="90" w:name="outcome-tracking-ml-pipeline"/>
     <w:p>
       <w:pPr>
         <w:pStyle w:val="Heading3"/>
@@ -13008,8 +13182,8 @@
         <w:t xml:space="preserve">- High-risk venue replaced with known alternative</w:t>
       </w:r>
     </w:p>
-    <w:bookmarkEnd w:id="88"/>
-    <w:bookmarkStart w:id="89" w:name="cost-posture"/>
+    <w:bookmarkEnd w:id="90"/>
+    <w:bookmarkStart w:id="91" w:name="cost-posture"/>
     <w:p>
       <w:pPr>
         <w:pStyle w:val="Heading3"/>
@@ -13139,8 +13313,8 @@
         <w:t xml:space="preserve">- Substitution over unknown status presentation</w:t>
       </w:r>
     </w:p>
-    <w:bookmarkEnd w:id="89"/>
-    <w:bookmarkStart w:id="90" w:name="system-impact-2"/>
+    <w:bookmarkEnd w:id="91"/>
+    <w:bookmarkStart w:id="92" w:name="system-impact-2"/>
     <w:p>
       <w:pPr>
         <w:pStyle w:val="Heading3"/>
@@ -13206,8 +13380,8 @@
         <w:t xml:space="preserve">: Equal/higher earnings alternatives prevent unknown status display</w:t>
       </w:r>
     </w:p>
-    <w:bookmarkEnd w:id="90"/>
-    <w:bookmarkStart w:id="91" w:name="ml-impact-2"/>
+    <w:bookmarkEnd w:id="92"/>
+    <w:bookmarkStart w:id="93" w:name="ml-impact-2"/>
     <w:p>
       <w:pPr>
         <w:pStyle w:val="Heading3"/>
@@ -13280,9 +13454,9 @@
         </w:pict>
       </w:r>
     </w:p>
-    <w:bookmarkEnd w:id="91"/>
-    <w:bookmarkEnd w:id="92"/>
-    <w:bookmarkStart w:id="99" w:name="distance-eta-traffic-aware-1"/>
+    <w:bookmarkEnd w:id="93"/>
+    <w:bookmarkEnd w:id="94"/>
+    <w:bookmarkStart w:id="101" w:name="distance-eta-traffic-aware-1"/>
     <w:p>
       <w:pPr>
         <w:pStyle w:val="Heading2"/>
@@ -13301,7 +13475,7 @@
         <w:t xml:space="preserve">4. DISTANCE &amp; ETA (Traffic-Aware)</w:t>
       </w:r>
     </w:p>
-    <w:bookmarkStart w:id="93" w:name="core-principle-3"/>
+    <w:bookmarkStart w:id="95" w:name="core-principle-3"/>
     <w:p>
       <w:pPr>
         <w:pStyle w:val="Heading3"/>
@@ -13318,8 +13492,8 @@
         <w:t xml:space="preserve">Provide accurate, traffic-aware distance and ETA calculations using live road conditions, not straight-line estimates.</w:t>
       </w:r>
     </w:p>
-    <w:bookmarkEnd w:id="93"/>
-    <w:bookmarkStart w:id="94" w:name="how-it-works-2"/>
+    <w:bookmarkEnd w:id="95"/>
+    <w:bookmarkStart w:id="96" w:name="how-it-works-2"/>
     <w:p>
       <w:pPr>
         <w:pStyle w:val="Heading3"/>
@@ -13923,8 +14097,8 @@
         <w:t xml:space="preserve">for transparency</w:t>
       </w:r>
     </w:p>
-    <w:bookmarkEnd w:id="94"/>
-    <w:bookmarkStart w:id="95" w:name="why-this-approach-2"/>
+    <w:bookmarkEnd w:id="96"/>
+    <w:bookmarkStart w:id="97" w:name="why-this-approach-2"/>
     <w:p>
       <w:pPr>
         <w:pStyle w:val="Heading3"/>
@@ -13974,8 +14148,8 @@
         <w:t xml:space="preserve">: $10 per 1,000 requests balanced against accuracy needs</w:t>
       </w:r>
     </w:p>
-    <w:bookmarkEnd w:id="95"/>
-    <w:bookmarkStart w:id="96" w:name="when-it-runs-2"/>
+    <w:bookmarkEnd w:id="97"/>
+    <w:bookmarkStart w:id="98" w:name="when-it-runs-2"/>
     <w:p>
       <w:pPr>
         <w:pStyle w:val="Heading3"/>
@@ -14022,8 +14196,8 @@
         <w:t xml:space="preserve">: Recalculated on demand for navigation requests</w:t>
       </w:r>
     </w:p>
-    <w:bookmarkEnd w:id="96"/>
-    <w:bookmarkStart w:id="97" w:name="system-impact-3"/>
+    <w:bookmarkEnd w:id="98"/>
+    <w:bookmarkStart w:id="99" w:name="system-impact-3"/>
     <w:p>
       <w:pPr>
         <w:pStyle w:val="Heading3"/>
@@ -14089,8 +14263,8 @@
         <w:t xml:space="preserve">: 30s future timestamp required by Routes API</w:t>
       </w:r>
     </w:p>
-    <w:bookmarkEnd w:id="97"/>
-    <w:bookmarkStart w:id="98" w:name="ml-impact-3"/>
+    <w:bookmarkEnd w:id="99"/>
+    <w:bookmarkStart w:id="100" w:name="ml-impact-3"/>
     <w:p>
       <w:pPr>
         <w:pStyle w:val="Heading3"/>
@@ -14163,9 +14337,9 @@
         </w:pict>
       </w:r>
     </w:p>
-    <w:bookmarkEnd w:id="98"/>
-    <w:bookmarkEnd w:id="99"/>
-    <w:bookmarkStart w:id="106" w:name="surge-detection-opportunity-capture-1"/>
+    <w:bookmarkEnd w:id="100"/>
+    <w:bookmarkEnd w:id="101"/>
+    <w:bookmarkStart w:id="108" w:name="surge-detection-opportunity-capture-1"/>
     <w:p>
       <w:pPr>
         <w:pStyle w:val="Heading2"/>
@@ -14184,7 +14358,7 @@
         <w:t xml:space="preserve">5. SURGE DETECTION (Opportunity Capture)</w:t>
       </w:r>
     </w:p>
-    <w:bookmarkStart w:id="100" w:name="core-principle-4"/>
+    <w:bookmarkStart w:id="102" w:name="core-principle-4"/>
     <w:p>
       <w:pPr>
         <w:pStyle w:val="Heading3"/>
@@ -14201,8 +14375,8 @@
         <w:t xml:space="preserve">Detect and factor surge pricing into earnings calculations, flagging high-multiplier opportunities as high priority.</w:t>
       </w:r>
     </w:p>
-    <w:bookmarkEnd w:id="100"/>
-    <w:bookmarkStart w:id="101" w:name="how-it-works-3"/>
+    <w:bookmarkEnd w:id="102"/>
+    <w:bookmarkStart w:id="103" w:name="how-it-works-3"/>
     <w:p>
       <w:pPr>
         <w:pStyle w:val="Heading3"/>
@@ -14399,8 +14573,8 @@
         <w:t xml:space="preserve">- Logged for ML training to predict future surge windows</w:t>
       </w:r>
     </w:p>
-    <w:bookmarkEnd w:id="101"/>
-    <w:bookmarkStart w:id="102" w:name="why-this-approach-3"/>
+    <w:bookmarkEnd w:id="103"/>
+    <w:bookmarkStart w:id="104" w:name="why-this-approach-3"/>
     <w:p>
       <w:pPr>
         <w:pStyle w:val="Heading3"/>
@@ -14450,8 +14624,8 @@
         <w:t xml:space="preserve">: ML learns surge patterns for proactive recommendations</w:t>
       </w:r>
     </w:p>
-    <w:bookmarkEnd w:id="102"/>
-    <w:bookmarkStart w:id="103" w:name="when-it-runs-3"/>
+    <w:bookmarkEnd w:id="104"/>
+    <w:bookmarkStart w:id="105" w:name="when-it-runs-3"/>
     <w:p>
       <w:pPr>
         <w:pStyle w:val="Heading3"/>
@@ -14498,8 +14672,8 @@
         <w:t xml:space="preserve">: Checked on every block refresh (respects API rate limits)</w:t>
       </w:r>
     </w:p>
-    <w:bookmarkEnd w:id="103"/>
-    <w:bookmarkStart w:id="104" w:name="system-impact-4"/>
+    <w:bookmarkEnd w:id="105"/>
+    <w:bookmarkStart w:id="106" w:name="system-impact-4"/>
     <w:p>
       <w:pPr>
         <w:pStyle w:val="Heading3"/>
@@ -14565,8 +14739,8 @@
         <w:t xml:space="preserve">: venue_metrics accumulates surge patterns</w:t>
       </w:r>
     </w:p>
-    <w:bookmarkEnd w:id="104"/>
-    <w:bookmarkStart w:id="105" w:name="ml-impact-4"/>
+    <w:bookmarkEnd w:id="106"/>
+    <w:bookmarkStart w:id="107" w:name="ml-impact-4"/>
     <w:p>
       <w:pPr>
         <w:pStyle w:val="Heading3"/>
@@ -14639,9 +14813,9 @@
         </w:pict>
       </w:r>
     </w:p>
-    <w:bookmarkEnd w:id="105"/>
-    <w:bookmarkEnd w:id="106"/>
-    <w:bookmarkStart w:id="113" w:name="earnings-projection-income-accuracy-1"/>
+    <w:bookmarkEnd w:id="107"/>
+    <w:bookmarkEnd w:id="108"/>
+    <w:bookmarkStart w:id="115" w:name="earnings-projection-income-accuracy-1"/>
     <w:p>
       <w:pPr>
         <w:pStyle w:val="Heading2"/>
@@ -14660,7 +14834,7 @@
         <w:t xml:space="preserve">6. EARNINGS PROJECTION (Income Accuracy)</w:t>
       </w:r>
     </w:p>
-    <w:bookmarkStart w:id="107" w:name="core-principle-5"/>
+    <w:bookmarkStart w:id="109" w:name="core-principle-5"/>
     <w:p>
       <w:pPr>
         <w:pStyle w:val="Heading3"/>
@@ -14677,8 +14851,8 @@
         <w:t xml:space="preserve">Estimate realistic earnings per ride based on venue type, surge conditions, and base fare structure.</w:t>
       </w:r>
     </w:p>
-    <w:bookmarkEnd w:id="107"/>
-    <w:bookmarkStart w:id="108" w:name="how-it-works-4"/>
+    <w:bookmarkEnd w:id="109"/>
+    <w:bookmarkStart w:id="110" w:name="how-it-works-4"/>
     <w:p>
       <w:pPr>
         <w:pStyle w:val="Heading3"/>
@@ -14866,8 +15040,8 @@
         <w:t xml:space="preserve">net_take_home = estimated_fare - platform_fees - operating_costs</w:t>
       </w:r>
     </w:p>
-    <w:bookmarkEnd w:id="108"/>
-    <w:bookmarkStart w:id="109" w:name="why-this-approach-4"/>
+    <w:bookmarkEnd w:id="110"/>
+    <w:bookmarkStart w:id="111" w:name="why-this-approach-4"/>
     <w:p>
       <w:pPr>
         <w:pStyle w:val="Heading3"/>
@@ -14917,8 +15091,8 @@
         <w:t xml:space="preserve">: Shows breakdown so drivers understand the calculation</w:t>
       </w:r>
     </w:p>
-    <w:bookmarkEnd w:id="109"/>
-    <w:bookmarkStart w:id="110" w:name="when-it-runs-4"/>
+    <w:bookmarkEnd w:id="111"/>
+    <w:bookmarkStart w:id="112" w:name="when-it-runs-4"/>
     <w:p>
       <w:pPr>
         <w:pStyle w:val="Heading3"/>
@@ -14965,8 +15139,8 @@
         <w:t xml:space="preserve">: When surge levels change or business hours shift</w:t>
       </w:r>
     </w:p>
-    <w:bookmarkEnd w:id="110"/>
-    <w:bookmarkStart w:id="111" w:name="system-impact-5"/>
+    <w:bookmarkEnd w:id="112"/>
+    <w:bookmarkStart w:id="113" w:name="system-impact-5"/>
     <w:p>
       <w:pPr>
         <w:pStyle w:val="Heading3"/>
@@ -15032,8 +15206,8 @@
         <w:t xml:space="preserve">: Breakdown shown to driver builds trust</w:t>
       </w:r>
     </w:p>
-    <w:bookmarkEnd w:id="111"/>
-    <w:bookmarkStart w:id="112" w:name="ml-impact-5"/>
+    <w:bookmarkEnd w:id="113"/>
+    <w:bookmarkStart w:id="114" w:name="ml-impact-5"/>
     <w:p>
       <w:pPr>
         <w:pStyle w:val="Heading3"/>
@@ -15106,9 +15280,9 @@
         </w:pict>
       </w:r>
     </w:p>
-    <w:bookmarkEnd w:id="112"/>
-    <w:bookmarkEnd w:id="113"/>
-    <w:bookmarkStart w:id="120" w:name="priority-flagging-urgency-intelligence-1"/>
+    <w:bookmarkEnd w:id="114"/>
+    <w:bookmarkEnd w:id="115"/>
+    <w:bookmarkStart w:id="122" w:name="priority-flagging-urgency-intelligence-1"/>
     <w:p>
       <w:pPr>
         <w:pStyle w:val="Heading2"/>
@@ -15127,7 +15301,7 @@
         <w:t xml:space="preserve">7. PRIORITY FLAGGING (Urgency Intelligence)</w:t>
       </w:r>
     </w:p>
-    <w:bookmarkStart w:id="114" w:name="core-principle-6"/>
+    <w:bookmarkStart w:id="116" w:name="core-principle-6"/>
     <w:p>
       <w:pPr>
         <w:pStyle w:val="Heading3"/>
@@ -15144,8 +15318,8 @@
         <w:t xml:space="preserve">Flag venues as high, normal, or low priority based on urgency indicators (surge, events, time-sensitivity).</w:t>
       </w:r>
     </w:p>
-    <w:bookmarkEnd w:id="114"/>
-    <w:bookmarkStart w:id="115" w:name="how-it-works-5"/>
+    <w:bookmarkEnd w:id="116"/>
+    <w:bookmarkStart w:id="117" w:name="how-it-works-5"/>
     <w:p>
       <w:pPr>
         <w:pStyle w:val="Heading3"/>
@@ -15540,8 +15714,8 @@
         <w:t xml:space="preserve">- Low: Demoted or hidden based on settings</w:t>
       </w:r>
     </w:p>
-    <w:bookmarkEnd w:id="115"/>
-    <w:bookmarkStart w:id="116" w:name="why-this-approach-5"/>
+    <w:bookmarkEnd w:id="117"/>
+    <w:bookmarkStart w:id="118" w:name="why-this-approach-5"/>
     <w:p>
       <w:pPr>
         <w:pStyle w:val="Heading3"/>
@@ -15591,8 +15765,8 @@
         <w:t xml:space="preserve">: Visual indicators make priority instantly obvious</w:t>
       </w:r>
     </w:p>
-    <w:bookmarkEnd w:id="116"/>
-    <w:bookmarkStart w:id="117" w:name="when-it-runs-5"/>
+    <w:bookmarkEnd w:id="118"/>
+    <w:bookmarkStart w:id="119" w:name="when-it-runs-5"/>
     <w:p>
       <w:pPr>
         <w:pStyle w:val="Heading3"/>
@@ -15639,8 +15813,8 @@
         <w:t xml:space="preserve">: When surge levels or event status changes</w:t>
       </w:r>
     </w:p>
-    <w:bookmarkEnd w:id="117"/>
-    <w:bookmarkStart w:id="118" w:name="system-impact-6"/>
+    <w:bookmarkEnd w:id="119"/>
+    <w:bookmarkStart w:id="120" w:name="system-impact-6"/>
     <w:p>
       <w:pPr>
         <w:pStyle w:val="Heading3"/>
@@ -15706,8 +15880,8 @@
         <w:t xml:space="preserve">: Priority recalculated on surge/event changes</w:t>
       </w:r>
     </w:p>
-    <w:bookmarkEnd w:id="118"/>
-    <w:bookmarkStart w:id="119" w:name="ml-impact-6"/>
+    <w:bookmarkEnd w:id="120"/>
+    <w:bookmarkStart w:id="121" w:name="ml-impact-6"/>
     <w:p>
       <w:pPr>
         <w:pStyle w:val="Heading3"/>
@@ -15780,9 +15954,9 @@
         </w:pict>
       </w:r>
     </w:p>
-    <w:bookmarkEnd w:id="119"/>
-    <w:bookmarkEnd w:id="120"/>
-    <w:bookmarkStart w:id="127" w:name="block-ranking-value-optimization-1"/>
+    <w:bookmarkEnd w:id="121"/>
+    <w:bookmarkEnd w:id="122"/>
+    <w:bookmarkStart w:id="129" w:name="block-ranking-value-optimization-1"/>
     <w:p>
       <w:pPr>
         <w:pStyle w:val="Heading2"/>
@@ -15801,7 +15975,7 @@
         <w:t xml:space="preserve">8. BLOCK RANKING (Value Optimization)</w:t>
       </w:r>
     </w:p>
-    <w:bookmarkStart w:id="121" w:name="core-principle-7"/>
+    <w:bookmarkStart w:id="123" w:name="core-principle-7"/>
     <w:p>
       <w:pPr>
         <w:pStyle w:val="Heading3"/>
@@ -15818,8 +15992,8 @@
         <w:t xml:space="preserve">Present venues in order of expected value to driver, using deterministic scoring that can be audited and A/B tested.</w:t>
       </w:r>
     </w:p>
-    <w:bookmarkEnd w:id="121"/>
-    <w:bookmarkStart w:id="122" w:name="how-it-works-6"/>
+    <w:bookmarkEnd w:id="123"/>
+    <w:bookmarkStart w:id="124" w:name="how-it-works-6"/>
     <w:p>
       <w:pPr>
         <w:pStyle w:val="Heading3"/>
@@ -16057,8 +16231,8 @@
         <w:t xml:space="preserve">“What if we ranked differently?”</w:t>
       </w:r>
     </w:p>
-    <w:bookmarkEnd w:id="122"/>
-    <w:bookmarkStart w:id="123" w:name="why-this-approach-6"/>
+    <w:bookmarkEnd w:id="124"/>
+    <w:bookmarkStart w:id="125" w:name="why-this-approach-6"/>
     <w:p>
       <w:pPr>
         <w:pStyle w:val="Heading3"/>
@@ -16108,8 +16282,8 @@
         <w:t xml:space="preserve">: No LLM bias; venues ranked by objective metrics</w:t>
       </w:r>
     </w:p>
-    <w:bookmarkEnd w:id="123"/>
-    <w:bookmarkStart w:id="124" w:name="when-it-runs-6"/>
+    <w:bookmarkEnd w:id="125"/>
+    <w:bookmarkStart w:id="126" w:name="when-it-runs-6"/>
     <w:p>
       <w:pPr>
         <w:pStyle w:val="Heading3"/>
@@ -16156,8 +16330,8 @@
         <w:t xml:space="preserve">: Every ranking for continuous learning</w:t>
       </w:r>
     </w:p>
-    <w:bookmarkEnd w:id="124"/>
-    <w:bookmarkStart w:id="125" w:name="system-impact-7"/>
+    <w:bookmarkEnd w:id="126"/>
+    <w:bookmarkStart w:id="127" w:name="system-impact-7"/>
     <w:p>
       <w:pPr>
         <w:pStyle w:val="Heading3"/>
@@ -16223,8 +16397,8 @@
         <w:t xml:space="preserve">: 20% ensures discovery of new venues</w:t>
       </w:r>
     </w:p>
-    <w:bookmarkEnd w:id="125"/>
-    <w:bookmarkStart w:id="126" w:name="ml-impact-7"/>
+    <w:bookmarkEnd w:id="127"/>
+    <w:bookmarkStart w:id="128" w:name="ml-impact-7"/>
     <w:p>
       <w:pPr>
         <w:pStyle w:val="Heading3"/>
@@ -16309,9 +16483,9 @@
         </w:pict>
       </w:r>
     </w:p>
-    <w:bookmarkEnd w:id="126"/>
-    <w:bookmarkEnd w:id="127"/>
-    <w:bookmarkStart w:id="134" w:name="staging-intelligence-waiting-strategy-1"/>
+    <w:bookmarkEnd w:id="128"/>
+    <w:bookmarkEnd w:id="129"/>
+    <w:bookmarkStart w:id="136" w:name="staging-intelligence-waiting-strategy-1"/>
     <w:p>
       <w:pPr>
         <w:pStyle w:val="Heading2"/>
@@ -16330,7 +16504,7 @@
         <w:t xml:space="preserve">9. STAGING INTELLIGENCE (Waiting Strategy)</w:t>
       </w:r>
     </w:p>
-    <w:bookmarkStart w:id="128" w:name="core-principle-8"/>
+    <w:bookmarkStart w:id="130" w:name="core-principle-8"/>
     <w:p>
       <w:pPr>
         <w:pStyle w:val="Heading3"/>
@@ -16347,8 +16521,8 @@
         <w:t xml:space="preserve">Recommend specific waiting locations near venues with premium pickup zones, free parking, or optimal positioning.</w:t>
       </w:r>
     </w:p>
-    <w:bookmarkEnd w:id="128"/>
-    <w:bookmarkStart w:id="129" w:name="how-it-works-7"/>
+    <w:bookmarkEnd w:id="130"/>
+    <w:bookmarkStart w:id="131" w:name="how-it-works-7"/>
     <w:p>
       <w:pPr>
         <w:pStyle w:val="Heading3"/>
@@ -16726,8 +16900,8 @@
         <w:t xml:space="preserve">“Free lot, no time limit”</w:t>
       </w:r>
     </w:p>
-    <w:bookmarkEnd w:id="129"/>
-    <w:bookmarkStart w:id="130" w:name="why-this-approach-7"/>
+    <w:bookmarkEnd w:id="131"/>
+    <w:bookmarkStart w:id="132" w:name="why-this-approach-7"/>
     <w:p>
       <w:pPr>
         <w:pStyle w:val="Heading3"/>
@@ -16777,8 +16951,8 @@
         <w:t xml:space="preserve">: Learns driver’s staging preferences (covered vs. open, paid vs. free)</w:t>
       </w:r>
     </w:p>
-    <w:bookmarkEnd w:id="130"/>
-    <w:bookmarkStart w:id="131" w:name="when-it-runs-7"/>
+    <w:bookmarkEnd w:id="132"/>
+    <w:bookmarkStart w:id="133" w:name="when-it-runs-7"/>
     <w:p>
       <w:pPr>
         <w:pStyle w:val="Heading3"/>
@@ -16825,8 +16999,8 @@
         <w:t xml:space="preserve">: From AI strategic analysis or driver feedback database</w:t>
       </w:r>
     </w:p>
-    <w:bookmarkEnd w:id="131"/>
-    <w:bookmarkStart w:id="132" w:name="system-impact-8"/>
+    <w:bookmarkEnd w:id="133"/>
+    <w:bookmarkStart w:id="134" w:name="system-impact-8"/>
     <w:p>
       <w:pPr>
         <w:pStyle w:val="Heading3"/>
@@ -16892,8 +17066,8 @@
         <w:t xml:space="preserve">: staging_notes field stores structured staging data</w:t>
       </w:r>
     </w:p>
-    <w:bookmarkEnd w:id="132"/>
-    <w:bookmarkStart w:id="133" w:name="ml-impact-8"/>
+    <w:bookmarkEnd w:id="134"/>
+    <w:bookmarkStart w:id="135" w:name="ml-impact-8"/>
     <w:p>
       <w:pPr>
         <w:pStyle w:val="Heading3"/>
@@ -16966,9 +17140,9 @@
         </w:pict>
       </w:r>
     </w:p>
-    <w:bookmarkEnd w:id="133"/>
-    <w:bookmarkEnd w:id="134"/>
-    <w:bookmarkStart w:id="141" w:name="pro-tips-tactical-guidance-1"/>
+    <w:bookmarkEnd w:id="135"/>
+    <w:bookmarkEnd w:id="136"/>
+    <w:bookmarkStart w:id="143" w:name="pro-tips-tactical-guidance-1"/>
     <w:p>
       <w:pPr>
         <w:pStyle w:val="Heading2"/>
@@ -16987,7 +17161,7 @@
         <w:t xml:space="preserve">10. PRO TIPS (Tactical Guidance)</w:t>
       </w:r>
     </w:p>
-    <w:bookmarkStart w:id="135" w:name="core-principle-9"/>
+    <w:bookmarkStart w:id="137" w:name="core-principle-9"/>
     <w:p>
       <w:pPr>
         <w:pStyle w:val="Heading3"/>
@@ -17004,8 +17178,8 @@
         <w:t xml:space="preserve">Provide concise, actionable tactical advice tailored to specific venue and time context.</w:t>
       </w:r>
     </w:p>
-    <w:bookmarkEnd w:id="135"/>
-    <w:bookmarkStart w:id="136" w:name="how-it-works-8"/>
+    <w:bookmarkEnd w:id="137"/>
+    <w:bookmarkStart w:id="138" w:name="how-it-works-8"/>
     <w:p>
       <w:pPr>
         <w:pStyle w:val="Heading3"/>
@@ -17420,8 +17594,8 @@
         <w:t xml:space="preserve">- Concise, non-hedged language</w:t>
       </w:r>
     </w:p>
-    <w:bookmarkEnd w:id="136"/>
-    <w:bookmarkStart w:id="137" w:name="why-this-approach-8"/>
+    <w:bookmarkEnd w:id="138"/>
+    <w:bookmarkStart w:id="139" w:name="why-this-approach-8"/>
     <w:p>
       <w:pPr>
         <w:pStyle w:val="Heading3"/>
@@ -17471,8 +17645,8 @@
         <w:t xml:space="preserve">: Schema ensures tips meet quality standards</w:t>
       </w:r>
     </w:p>
-    <w:bookmarkEnd w:id="137"/>
-    <w:bookmarkStart w:id="138" w:name="when-it-runs-8"/>
+    <w:bookmarkEnd w:id="139"/>
+    <w:bookmarkStart w:id="140" w:name="when-it-runs-8"/>
     <w:p>
       <w:pPr>
         <w:pStyle w:val="Heading3"/>
@@ -17519,8 +17693,8 @@
         <w:t xml:space="preserve">: Each recommended venue receives custom tips</w:t>
       </w:r>
     </w:p>
-    <w:bookmarkEnd w:id="138"/>
-    <w:bookmarkStart w:id="139" w:name="system-impact-9"/>
+    <w:bookmarkEnd w:id="140"/>
+    <w:bookmarkStart w:id="141" w:name="system-impact-9"/>
     <w:p>
       <w:pPr>
         <w:pStyle w:val="Heading3"/>
@@ -17586,8 +17760,8 @@
         <w:t xml:space="preserve">: GPT-5 + Claude + historical for comprehensive advice</w:t>
       </w:r>
     </w:p>
-    <w:bookmarkEnd w:id="139"/>
-    <w:bookmarkStart w:id="140" w:name="ml-impact-9"/>
+    <w:bookmarkEnd w:id="141"/>
+    <w:bookmarkStart w:id="142" w:name="ml-impact-9"/>
     <w:p>
       <w:pPr>
         <w:pStyle w:val="Heading3"/>
@@ -17660,9 +17834,9 @@
         </w:pict>
       </w:r>
     </w:p>
-    <w:bookmarkEnd w:id="140"/>
-    <w:bookmarkEnd w:id="141"/>
-    <w:bookmarkStart w:id="148" w:name="gesture-feedback-learning-loop-1"/>
+    <w:bookmarkEnd w:id="142"/>
+    <w:bookmarkEnd w:id="143"/>
+    <w:bookmarkStart w:id="150" w:name="gesture-feedback-learning-loop-1"/>
     <w:p>
       <w:pPr>
         <w:pStyle w:val="Heading2"/>
@@ -17681,7 +17855,7 @@
         <w:t xml:space="preserve">11. GESTURE FEEDBACK (Learning Loop)</w:t>
       </w:r>
     </w:p>
-    <w:bookmarkStart w:id="142" w:name="core-principle-10"/>
+    <w:bookmarkStart w:id="144" w:name="core-principle-10"/>
     <w:p>
       <w:pPr>
         <w:pStyle w:val="Heading3"/>
@@ -17698,8 +17872,8 @@
         <w:t xml:space="preserve">Learn from driver interactions (like, hide, thumbs up/down) to personalize future recommendations and suppress unhelpful venues.</w:t>
       </w:r>
     </w:p>
-    <w:bookmarkEnd w:id="142"/>
-    <w:bookmarkStart w:id="143" w:name="how-it-works-9"/>
+    <w:bookmarkEnd w:id="144"/>
+    <w:bookmarkStart w:id="145" w:name="how-it-works-9"/>
     <w:p>
       <w:pPr>
         <w:pStyle w:val="Heading3"/>
@@ -18229,8 +18403,8 @@
         <w:t xml:space="preserve">}</w:t>
       </w:r>
     </w:p>
-    <w:bookmarkEnd w:id="143"/>
-    <w:bookmarkStart w:id="144" w:name="why-this-approach-9"/>
+    <w:bookmarkEnd w:id="145"/>
+    <w:bookmarkStart w:id="146" w:name="why-this-approach-9"/>
     <w:p>
       <w:pPr>
         <w:pStyle w:val="Heading3"/>
@@ -18292,8 +18466,8 @@
         <w:t xml:space="preserve">for ML</w:t>
       </w:r>
     </w:p>
-    <w:bookmarkEnd w:id="144"/>
-    <w:bookmarkStart w:id="145" w:name="when-it-runs-9"/>
+    <w:bookmarkEnd w:id="146"/>
+    <w:bookmarkStart w:id="147" w:name="when-it-runs-9"/>
     <w:p>
       <w:pPr>
         <w:pStyle w:val="Heading3"/>
@@ -18359,8 +18533,8 @@
         <w:t xml:space="preserve">: Batch processed for pattern learning</w:t>
       </w:r>
     </w:p>
-    <w:bookmarkEnd w:id="145"/>
-    <w:bookmarkStart w:id="146" w:name="system-impact-10"/>
+    <w:bookmarkEnd w:id="147"/>
+    <w:bookmarkStart w:id="148" w:name="system-impact-10"/>
     <w:p>
       <w:pPr>
         <w:pStyle w:val="Heading3"/>
@@ -18426,8 +18600,8 @@
         <w:t xml:space="preserve">: Actions logged synchronously, applied asynchronously</w:t>
       </w:r>
     </w:p>
-    <w:bookmarkEnd w:id="146"/>
-    <w:bookmarkStart w:id="147" w:name="ml-impact-10"/>
+    <w:bookmarkEnd w:id="148"/>
+    <w:bookmarkStart w:id="149" w:name="ml-impact-10"/>
     <w:p>
       <w:pPr>
         <w:pStyle w:val="Heading3"/>
@@ -18512,9 +18686,9 @@
         </w:pict>
       </w:r>
     </w:p>
-    <w:bookmarkEnd w:id="147"/>
-    <w:bookmarkEnd w:id="148"/>
-    <w:bookmarkStart w:id="155" w:name="navigation-launch-seamless-routing-1"/>
+    <w:bookmarkEnd w:id="149"/>
+    <w:bookmarkEnd w:id="150"/>
+    <w:bookmarkStart w:id="157" w:name="navigation-launch-seamless-routing-1"/>
     <w:p>
       <w:pPr>
         <w:pStyle w:val="Heading2"/>
@@ -18533,7 +18707,7 @@
         <w:t xml:space="preserve">12. NAVIGATION LAUNCH (Seamless Routing)</w:t>
       </w:r>
     </w:p>
-    <w:bookmarkStart w:id="149" w:name="core-principle-11"/>
+    <w:bookmarkStart w:id="151" w:name="core-principle-11"/>
     <w:p>
       <w:pPr>
         <w:pStyle w:val="Heading3"/>
@@ -18550,8 +18724,8 @@
         <w:t xml:space="preserve">Provide seamless navigation integration with Google Maps and Apple Maps, using traffic-aware routing and native app deep-linking.</w:t>
       </w:r>
     </w:p>
-    <w:bookmarkEnd w:id="149"/>
-    <w:bookmarkStart w:id="150" w:name="how-it-works-10"/>
+    <w:bookmarkEnd w:id="151"/>
+    <w:bookmarkStart w:id="152" w:name="how-it-works-10"/>
     <w:p>
       <w:pPr>
         <w:pStyle w:val="Heading3"/>
@@ -19120,8 +19294,8 @@
         <w:t xml:space="preserve">- Alerts displayed before navigation starts</w:t>
       </w:r>
     </w:p>
-    <w:bookmarkEnd w:id="150"/>
-    <w:bookmarkStart w:id="151" w:name="why-this-approach-10"/>
+    <w:bookmarkEnd w:id="152"/>
+    <w:bookmarkStart w:id="153" w:name="why-this-approach-10"/>
     <w:p>
       <w:pPr>
         <w:pStyle w:val="Heading3"/>
@@ -19171,8 +19345,8 @@
         <w:t xml:space="preserve">: Airport alerts help drivers avoid wasted trips</w:t>
       </w:r>
     </w:p>
-    <w:bookmarkEnd w:id="151"/>
-    <w:bookmarkStart w:id="152" w:name="when-it-runs-10"/>
+    <w:bookmarkEnd w:id="153"/>
+    <w:bookmarkStart w:id="154" w:name="when-it-runs-10"/>
     <w:p>
       <w:pPr>
         <w:pStyle w:val="Heading3"/>
@@ -19250,8 +19424,8 @@
         <w:t xml:space="preserve">: Always provides web-based maps if native apps unavailable</w:t>
       </w:r>
     </w:p>
-    <w:bookmarkEnd w:id="152"/>
-    <w:bookmarkStart w:id="153" w:name="system-impact-11"/>
+    <w:bookmarkEnd w:id="154"/>
+    <w:bookmarkStart w:id="155" w:name="system-impact-11"/>
     <w:p>
       <w:pPr>
         <w:pStyle w:val="Heading3"/>
@@ -19317,8 +19491,8 @@
         <w:t xml:space="preserve">: Routes API called on navigation launch for fresh ETA</w:t>
       </w:r>
     </w:p>
-    <w:bookmarkEnd w:id="153"/>
-    <w:bookmarkStart w:id="154" w:name="ml-impact-11"/>
+    <w:bookmarkEnd w:id="155"/>
+    <w:bookmarkStart w:id="156" w:name="ml-impact-11"/>
     <w:p>
       <w:pPr>
         <w:pStyle w:val="Heading3"/>
@@ -19391,9 +19565,9 @@
         </w:pict>
       </w:r>
     </w:p>
-    <w:bookmarkEnd w:id="154"/>
-    <w:bookmarkEnd w:id="155"/>
-    <w:bookmarkStart w:id="163" w:name="architectural-constraints-do-not-violate"/>
+    <w:bookmarkEnd w:id="156"/>
+    <w:bookmarkEnd w:id="157"/>
+    <w:bookmarkStart w:id="165" w:name="architectural-constraints-do-not-violate"/>
     <w:p>
       <w:pPr>
         <w:pStyle w:val="Heading2"/>
@@ -19412,7 +19586,7 @@
         <w:t xml:space="preserve">ARCHITECTURAL CONSTRAINTS (DO NOT VIOLATE)</w:t>
       </w:r>
     </w:p>
-    <w:bookmarkStart w:id="156" w:name="zero-hardcoding-policy"/>
+    <w:bookmarkStart w:id="158" w:name="zero-hardcoding-policy"/>
     <w:p>
       <w:pPr>
         <w:pStyle w:val="Heading3"/>
@@ -19555,8 +19729,8 @@
         </w:pict>
       </w:r>
     </w:p>
-    <w:bookmarkEnd w:id="156"/>
-    <w:bookmarkStart w:id="157" w:name="never-suppress-errors"/>
+    <w:bookmarkEnd w:id="158"/>
+    <w:bookmarkStart w:id="159" w:name="never-suppress-errors"/>
     <w:p>
       <w:pPr>
         <w:pStyle w:val="Heading3"/>
@@ -19651,8 +19825,8 @@
         </w:pict>
       </w:r>
     </w:p>
-    <w:bookmarkEnd w:id="157"/>
-    <w:bookmarkStart w:id="158" w:name="single-path-triad-no-fallbacks"/>
+    <w:bookmarkEnd w:id="159"/>
+    <w:bookmarkStart w:id="160" w:name="single-path-triad-no-fallbacks"/>
     <w:p>
       <w:pPr>
         <w:pStyle w:val="Heading3"/>
@@ -19720,8 +19894,8 @@
         </w:pict>
       </w:r>
     </w:p>
-    <w:bookmarkEnd w:id="158"/>
-    <w:bookmarkStart w:id="159" w:name="complete-snapshots-only"/>
+    <w:bookmarkEnd w:id="160"/>
+    <w:bookmarkStart w:id="161" w:name="complete-snapshots-only"/>
     <w:p>
       <w:pPr>
         <w:pStyle w:val="Heading3"/>
@@ -19789,8 +19963,8 @@
         </w:pict>
       </w:r>
     </w:p>
-    <w:bookmarkEnd w:id="159"/>
-    <w:bookmarkStart w:id="160" w:name="model-id-stability"/>
+    <w:bookmarkEnd w:id="161"/>
+    <w:bookmarkStart w:id="162" w:name="model-id-stability"/>
     <w:p>
       <w:pPr>
         <w:pStyle w:val="Heading3"/>
@@ -19927,8 +20101,8 @@
         </w:pict>
       </w:r>
     </w:p>
-    <w:bookmarkEnd w:id="160"/>
-    <w:bookmarkStart w:id="161" w:name="partner-platform-namespace-separation"/>
+    <w:bookmarkEnd w:id="162"/>
+    <w:bookmarkStart w:id="163" w:name="partner-platform-namespace-separation"/>
     <w:p>
       <w:pPr>
         <w:pStyle w:val="Heading3"/>
@@ -20049,8 +20223,8 @@
         </w:pict>
       </w:r>
     </w:p>
-    <w:bookmarkEnd w:id="161"/>
-    <w:bookmarkStart w:id="162" w:name="database-schema-immutability"/>
+    <w:bookmarkEnd w:id="163"/>
+    <w:bookmarkStart w:id="164" w:name="database-schema-immutability"/>
     <w:p>
       <w:pPr>
         <w:pStyle w:val="Heading3"/>
@@ -20332,9 +20506,9 @@
         </w:pict>
       </w:r>
     </w:p>
-    <w:bookmarkEnd w:id="162"/>
-    <w:bookmarkEnd w:id="163"/>
-    <w:bookmarkStart w:id="165" w:name="ml-instrumentation-training-data"/>
+    <w:bookmarkEnd w:id="164"/>
+    <w:bookmarkEnd w:id="165"/>
+    <w:bookmarkStart w:id="167" w:name="ml-instrumentation-training-data"/>
     <w:p>
       <w:pPr>
         <w:pStyle w:val="Heading2"/>
@@ -20353,7 +20527,7 @@
         <w:t xml:space="preserve">ML INSTRUMENTATION &amp; TRAINING DATA</w:t>
       </w:r>
     </w:p>
-    <w:bookmarkStart w:id="164" w:name="counterfactual-learning-pipeline"/>
+    <w:bookmarkStart w:id="166" w:name="counterfactual-learning-pipeline"/>
     <w:p>
       <w:pPr>
         <w:pStyle w:val="Heading3"/>
@@ -20580,9 +20754,9 @@
         </w:pict>
       </w:r>
     </w:p>
-    <w:bookmarkEnd w:id="164"/>
-    <w:bookmarkEnd w:id="165"/>
-    <w:bookmarkStart w:id="169" w:name="security-safety"/>
+    <w:bookmarkEnd w:id="166"/>
+    <w:bookmarkEnd w:id="167"/>
+    <w:bookmarkStart w:id="171" w:name="security-safety"/>
     <w:p>
       <w:pPr>
         <w:pStyle w:val="Heading2"/>
@@ -20601,7 +20775,7 @@
         <w:t xml:space="preserve">SECURITY &amp; SAFETY</w:t>
       </w:r>
     </w:p>
-    <w:bookmarkStart w:id="166" w:name="rate-limiting-ddos-protection"/>
+    <w:bookmarkStart w:id="168" w:name="rate-limiting-ddos-protection"/>
     <w:p>
       <w:pPr>
         <w:pStyle w:val="Heading3"/>
@@ -20676,8 +20850,8 @@
         <w:t xml:space="preserve">10 requests / 15 minutes per IP (strict)</w:t>
       </w:r>
     </w:p>
-    <w:bookmarkEnd w:id="166"/>
-    <w:bookmarkStart w:id="167" w:name="secret-management"/>
+    <w:bookmarkEnd w:id="168"/>
+    <w:bookmarkStart w:id="169" w:name="secret-management"/>
     <w:p>
       <w:pPr>
         <w:pStyle w:val="Heading3"/>
@@ -20914,8 +21088,8 @@
         <w:t xml:space="preserve">(Model research)</w:t>
       </w:r>
     </w:p>
-    <w:bookmarkEnd w:id="167"/>
-    <w:bookmarkStart w:id="168" w:name="command-whitelisting-agent-server"/>
+    <w:bookmarkEnd w:id="169"/>
+    <w:bookmarkStart w:id="170" w:name="command-whitelisting-agent-server"/>
     <w:p>
       <w:pPr>
         <w:pStyle w:val="Heading3"/>
@@ -21046,9 +21220,9 @@
         </w:pict>
       </w:r>
     </w:p>
-    <w:bookmarkEnd w:id="168"/>
-    <w:bookmarkEnd w:id="169"/>
-    <w:bookmarkStart w:id="172" w:name="deployment-configuration"/>
+    <w:bookmarkEnd w:id="170"/>
+    <w:bookmarkEnd w:id="171"/>
+    <w:bookmarkStart w:id="174" w:name="deployment-configuration"/>
     <w:p>
       <w:pPr>
         <w:pStyle w:val="Heading2"/>
@@ -21067,7 +21241,7 @@
         <w:t xml:space="preserve">DEPLOYMENT CONFIGURATION</w:t>
       </w:r>
     </w:p>
-    <w:bookmarkStart w:id="170" w:name="production-settings"/>
+    <w:bookmarkStart w:id="172" w:name="production-settings"/>
     <w:p>
       <w:pPr>
         <w:pStyle w:val="Heading3"/>
@@ -21243,8 +21417,8 @@
         <w:t xml:space="preserve">GPT5_REASONING_EFFORT=high</w:t>
       </w:r>
     </w:p>
-    <w:bookmarkEnd w:id="170"/>
-    <w:bookmarkStart w:id="171" w:name="workflow-configuration"/>
+    <w:bookmarkEnd w:id="172"/>
+    <w:bookmarkStart w:id="173" w:name="workflow-configuration"/>
     <w:p>
       <w:pPr>
         <w:pStyle w:val="Heading3"/>
@@ -21331,9 +21505,9 @@
         </w:pict>
       </w:r>
     </w:p>
-    <w:bookmarkEnd w:id="171"/>
-    <w:bookmarkEnd w:id="172"/>
-    <w:bookmarkStart w:id="176" w:name="forward-pressure-roadmap"/>
+    <w:bookmarkEnd w:id="173"/>
+    <w:bookmarkEnd w:id="174"/>
+    <w:bookmarkStart w:id="178" w:name="forward-pressure-roadmap"/>
     <w:p>
       <w:pPr>
         <w:pStyle w:val="Heading2"/>
@@ -21352,7 +21526,7 @@
         <w:t xml:space="preserve">FORWARD PRESSURE (Roadmap)</w:t>
       </w:r>
     </w:p>
-    <w:bookmarkStart w:id="173" w:name="phase-1-enhanced-context-q4-2025"/>
+    <w:bookmarkStart w:id="175" w:name="phase-1-enhanced-context-q4-2025"/>
     <w:p>
       <w:pPr>
         <w:pStyle w:val="Heading3"/>
@@ -21409,8 +21583,8 @@
         <w:t xml:space="preserve">🔄 Traffic pattern ML model (IN PROGRESS)</w:t>
       </w:r>
     </w:p>
-    <w:bookmarkEnd w:id="173"/>
-    <w:bookmarkStart w:id="174" w:name="phase-2-trust-first-refinement-q1-2026"/>
+    <w:bookmarkEnd w:id="175"/>
+    <w:bookmarkStart w:id="176" w:name="phase-2-trust-first-refinement-q1-2026"/>
     <w:p>
       <w:pPr>
         <w:pStyle w:val="Heading3"/>
@@ -21467,8 +21641,8 @@
         <w:t xml:space="preserve">📋 Driver personalization engine</w:t>
       </w:r>
     </w:p>
-    <w:bookmarkEnd w:id="174"/>
-    <w:bookmarkStart w:id="175" w:name="phase-3-safety-compliance-q2-2026"/>
+    <w:bookmarkEnd w:id="176"/>
+    <w:bookmarkStart w:id="177" w:name="phase-3-safety-compliance-q2-2026"/>
     <w:p>
       <w:pPr>
         <w:pStyle w:val="Heading3"/>
@@ -21532,9 +21706,9 @@
         </w:pict>
       </w:r>
     </w:p>
-    <w:bookmarkEnd w:id="175"/>
-    <w:bookmarkEnd w:id="176"/>
-    <w:bookmarkStart w:id="181" w:name="backward-pressure-deprecated"/>
+    <w:bookmarkEnd w:id="177"/>
+    <w:bookmarkEnd w:id="178"/>
+    <w:bookmarkStart w:id="183" w:name="backward-pressure-deprecated"/>
     <w:p>
       <w:pPr>
         <w:pStyle w:val="Heading2"/>
@@ -21553,7 +21727,7 @@
         <w:t xml:space="preserve">BACKWARD PRESSURE (Deprecated)</w:t>
       </w:r>
     </w:p>
-    <w:bookmarkStart w:id="177" w:name="Xa91a6227f2d16088629e64f71b437b88be0e60e"/>
+    <w:bookmarkStart w:id="179" w:name="Xa91a6227f2d16088629e64f71b437b88be0e60e"/>
     <w:p>
       <w:pPr>
         <w:pStyle w:val="Heading3"/>
@@ -21638,8 +21812,8 @@
         <w:t xml:space="preserve">User requires consistent quality, no silent model swaps</w:t>
       </w:r>
     </w:p>
-    <w:bookmarkEnd w:id="177"/>
-    <w:bookmarkStart w:id="178" w:name="X756321a9496e77059871bb5b710614c30c7d07a"/>
+    <w:bookmarkEnd w:id="179"/>
+    <w:bookmarkStart w:id="180" w:name="X756321a9496e77059871bb5b710614c30c7d07a"/>
     <w:p>
       <w:pPr>
         <w:pStyle w:val="Heading3"/>
@@ -21719,8 +21893,8 @@
         <w:t xml:space="preserve">errors on client cancellation</w:t>
       </w:r>
     </w:p>
-    <w:bookmarkEnd w:id="178"/>
-    <w:bookmarkStart w:id="179" w:name="react.strictmode-removed-oct-7-2025"/>
+    <w:bookmarkEnd w:id="180"/>
+    <w:bookmarkStart w:id="181" w:name="react.strictmode-removed-oct-7-2025"/>
     <w:p>
       <w:pPr>
         <w:pStyle w:val="Heading3"/>
@@ -21775,8 +21949,8 @@
         <w:t xml:space="preserve">Caused duplicate API calls and abort errors</w:t>
       </w:r>
     </w:p>
-    <w:bookmarkEnd w:id="179"/>
-    <w:bookmarkStart w:id="180" w:name="deprecated-models-replaced-oct-8-2025"/>
+    <w:bookmarkEnd w:id="181"/>
+    <w:bookmarkStart w:id="182" w:name="deprecated-models-replaced-oct-8-2025"/>
     <w:p>
       <w:pPr>
         <w:pStyle w:val="Heading3"/>
@@ -21924,9 +22098,9 @@
         </w:pict>
       </w:r>
     </w:p>
-    <w:bookmarkEnd w:id="180"/>
-    <w:bookmarkEnd w:id="181"/>
-    <w:bookmarkStart w:id="184" w:name="testing-verification"/>
+    <w:bookmarkEnd w:id="182"/>
+    <w:bookmarkEnd w:id="183"/>
+    <w:bookmarkStart w:id="186" w:name="testing-verification"/>
     <w:p>
       <w:pPr>
         <w:pStyle w:val="Heading2"/>
@@ -21945,7 +22119,7 @@
         <w:t xml:space="preserve">TESTING &amp; VERIFICATION</w:t>
       </w:r>
     </w:p>
-    <w:bookmarkStart w:id="182" w:name="model-verification-monthly"/>
+    <w:bookmarkStart w:id="184" w:name="model-verification-monthly"/>
     <w:p>
       <w:pPr>
         <w:pStyle w:val="Heading3"/>
@@ -22091,8 +22265,8 @@
         <w:t xml:space="preserve">"anthropic-version: 2023-06-01"</w:t>
       </w:r>
     </w:p>
-    <w:bookmarkEnd w:id="182"/>
-    <w:bookmarkStart w:id="183" w:name="triad-pipeline-test"/>
+    <w:bookmarkEnd w:id="184"/>
+    <w:bookmarkStart w:id="185" w:name="triad-pipeline-test"/>
     <w:p>
       <w:pPr>
         <w:pStyle w:val="Heading3"/>
@@ -22245,9 +22419,9 @@
         </w:pict>
       </w:r>
     </w:p>
-    <w:bookmarkEnd w:id="183"/>
-    <w:bookmarkEnd w:id="184"/>
-    <w:bookmarkStart w:id="185" w:name="key-documentation-references"/>
+    <w:bookmarkEnd w:id="185"/>
+    <w:bookmarkEnd w:id="186"/>
+    <w:bookmarkStart w:id="187" w:name="key-documentation-references"/>
     <w:p>
       <w:pPr>
         <w:pStyle w:val="Heading2"/>
@@ -22514,454 +22688,177 @@
         </w:pict>
       </w:r>
     </w:p>
-    <w:bookmarkEnd w:id="185"/>
-    <w:bookmarkStart w:id="189" w:name="decision-log"/>
+    <w:bookmarkEnd w:id="187"/>
+    <w:bookmarkStart w:id="190" w:name="X30c7be4d0a8f89d10dac119e62cfb6701f7dda8"/>
     <w:p>
       <w:pPr>
         <w:pStyle w:val="Heading2"/>
       </w:pPr>
       <w:r>
-        <w:t xml:space="preserve">🎯</w:t>
-      </w:r>
-      <w:r>
-        <w:t xml:space="preserve"> </w:t>
-      </w:r>
-      <w:r>
-        <w:rPr>
-          <w:b/>
-          <w:bCs/>
-        </w:rPr>
-        <w:t xml:space="preserve">DECISION LOG</w:t>
-      </w:r>
-    </w:p>
-    <w:bookmarkStart w:id="186" w:name="october-8-2025"/>
+        <w:t xml:space="preserve">📝</w:t>
+      </w:r>
+      <w:r>
+        <w:t xml:space="preserve"> </w:t>
+      </w:r>
+      <w:r>
+        <w:rPr>
+          <w:b/>
+          <w:bCs/>
+        </w:rPr>
+        <w:t xml:space="preserve">FIX CAPSULE (Agent-Authored, append one per fix)</w:t>
+      </w:r>
+    </w:p>
+    <w:bookmarkStart w:id="188" w:name="template-use-for-every-future-fix"/>
     <w:p>
       <w:pPr>
         <w:pStyle w:val="Heading3"/>
       </w:pPr>
       <w:r>
-        <w:t xml:space="preserve">October 8, 2025</w:t>
-      </w:r>
-    </w:p>
-    <w:p>
-      <w:pPr>
-        <w:pStyle w:val="Compact"/>
-        <w:numPr>
-          <w:ilvl w:val="0"/>
-          <w:numId w:val="1082"/>
-        </w:numPr>
-      </w:pPr>
-      <w:r>
-        <w:t xml:space="preserve">✅</w:t>
-      </w:r>
-      <w:r>
-        <w:t xml:space="preserve"> </w:t>
-      </w:r>
-      <w:r>
-        <w:rPr>
-          <w:b/>
-          <w:bCs/>
-        </w:rPr>
-        <w:t xml:space="preserve">Verified:</w:t>
-      </w:r>
-      <w:r>
-        <w:t xml:space="preserve"> </w:t>
-      </w:r>
-      <w:r>
-        <w:t xml:space="preserve">Claude Sonnet 4.5 model works correctly (no silent swaps)</w:t>
-      </w:r>
-    </w:p>
-    <w:p>
-      <w:pPr>
-        <w:pStyle w:val="Compact"/>
-        <w:numPr>
-          <w:ilvl w:val="0"/>
-          <w:numId w:val="1082"/>
-        </w:numPr>
-      </w:pPr>
-      <w:r>
-        <w:t xml:space="preserve">✅</w:t>
-      </w:r>
-      <w:r>
-        <w:t xml:space="preserve"> </w:t>
-      </w:r>
-      <w:r>
-        <w:rPr>
-          <w:b/>
-          <w:bCs/>
-        </w:rPr>
-        <w:t xml:space="preserve">Added:</w:t>
-      </w:r>
-      <w:r>
-        <w:t xml:space="preserve"> </w:t>
-      </w:r>
-      <w:r>
-        <w:t xml:space="preserve">Model assertion in adapter to prevent future mismatches</w:t>
-      </w:r>
-    </w:p>
-    <w:p>
-      <w:pPr>
-        <w:pStyle w:val="Compact"/>
-        <w:numPr>
-          <w:ilvl w:val="0"/>
-          <w:numId w:val="1082"/>
-        </w:numPr>
-      </w:pPr>
-      <w:r>
-        <w:t xml:space="preserve">✅</w:t>
-      </w:r>
-      <w:r>
-        <w:t xml:space="preserve"> </w:t>
-      </w:r>
-      <w:r>
-        <w:rPr>
-          <w:b/>
-          <w:bCs/>
-        </w:rPr>
-        <w:t xml:space="preserve">Implemented:</w:t>
-      </w:r>
-      <w:r>
-        <w:t xml:space="preserve"> </w:t>
-      </w:r>
-      <w:r>
-        <w:t xml:space="preserve">Thread-aware context system for Agent/Assistant/Eidolon</w:t>
-      </w:r>
-    </w:p>
-    <w:p>
-      <w:pPr>
-        <w:pStyle w:val="Compact"/>
-        <w:numPr>
-          <w:ilvl w:val="0"/>
-          <w:numId w:val="1082"/>
-        </w:numPr>
-      </w:pPr>
-      <w:r>
-        <w:t xml:space="preserve">✅</w:t>
-      </w:r>
-      <w:r>
-        <w:t xml:space="preserve"> </w:t>
-      </w:r>
-      <w:r>
-        <w:rPr>
-          <w:b/>
-          <w:bCs/>
-        </w:rPr>
-        <w:t xml:space="preserve">Updated:</w:t>
-      </w:r>
-      <w:r>
-        <w:t xml:space="preserve"> </w:t>
-      </w:r>
-      <w:r>
-        <w:t xml:space="preserve">All documentation to reflect verified model state</w:t>
-      </w:r>
-    </w:p>
-    <w:p>
-      <w:pPr>
-        <w:pStyle w:val="Compact"/>
-        <w:numPr>
-          <w:ilvl w:val="0"/>
-          <w:numId w:val="1082"/>
-        </w:numPr>
-      </w:pPr>
-      <w:r>
-        <w:t xml:space="preserve">✅</w:t>
-      </w:r>
-      <w:r>
-        <w:t xml:space="preserve"> </w:t>
-      </w:r>
-      <w:r>
-        <w:rPr>
-          <w:b/>
-          <w:bCs/>
-        </w:rPr>
-        <w:t xml:space="preserve">Set:</w:t>
-      </w:r>
-      <w:r>
-        <w:t xml:space="preserve"> </w:t>
-      </w:r>
-      <w:r>
-        <w:rPr>
-          <w:rStyle w:val="VerbatimChar"/>
-        </w:rPr>
-        <w:t xml:space="preserve">ANTHROPIC_API_VERSION=2023-06-01</w:t>
-      </w:r>
-      <w:r>
-        <w:t xml:space="preserve"> </w:t>
-      </w:r>
-      <w:r>
-        <w:t xml:space="preserve">in environment</w:t>
-      </w:r>
-    </w:p>
-    <w:bookmarkEnd w:id="186"/>
-    <w:bookmarkStart w:id="187" w:name="october-7-2025"/>
-    <w:p>
-      <w:pPr>
-        <w:pStyle w:val="Heading3"/>
-      </w:pPr>
-      <w:r>
-        <w:t xml:space="preserve">October 7, 2025</w:t>
-      </w:r>
-    </w:p>
-    <w:p>
-      <w:pPr>
-        <w:pStyle w:val="Compact"/>
-        <w:numPr>
-          <w:ilvl w:val="0"/>
-          <w:numId w:val="1083"/>
-        </w:numPr>
-      </w:pPr>
-      <w:r>
-        <w:t xml:space="preserve">✅</w:t>
-      </w:r>
-      <w:r>
-        <w:t xml:space="preserve"> </w:t>
-      </w:r>
-      <w:r>
-        <w:rPr>
-          <w:b/>
-          <w:bCs/>
-        </w:rPr>
-        <w:t xml:space="preserve">Removed:</w:t>
-      </w:r>
-      <w:r>
-        <w:t xml:space="preserve"> </w:t>
-      </w:r>
-      <w:r>
-        <w:t xml:space="preserve">React.StrictMode (double-rendering causing abort errors)</w:t>
-      </w:r>
-    </w:p>
-    <w:p>
-      <w:pPr>
-        <w:pStyle w:val="Compact"/>
-        <w:numPr>
-          <w:ilvl w:val="0"/>
-          <w:numId w:val="1083"/>
-        </w:numPr>
-      </w:pPr>
-      <w:r>
-        <w:t xml:space="preserve">✅</w:t>
-      </w:r>
-      <w:r>
-        <w:t xml:space="preserve"> </w:t>
-      </w:r>
-      <w:r>
-        <w:rPr>
-          <w:b/>
-          <w:bCs/>
-        </w:rPr>
-        <w:t xml:space="preserve">Removed:</w:t>
-      </w:r>
-      <w:r>
-        <w:t xml:space="preserve"> </w:t>
-      </w:r>
-      <w:r>
-        <w:t xml:space="preserve">Global JSON body parsing (causing abort on client cancellation)</w:t>
-      </w:r>
-    </w:p>
-    <w:p>
-      <w:pPr>
-        <w:pStyle w:val="Compact"/>
-        <w:numPr>
-          <w:ilvl w:val="0"/>
-          <w:numId w:val="1083"/>
-        </w:numPr>
-      </w:pPr>
-      <w:r>
-        <w:t xml:space="preserve">✅</w:t>
-      </w:r>
-      <w:r>
-        <w:t xml:space="preserve"> </w:t>
-      </w:r>
-      <w:r>
-        <w:rPr>
-          <w:b/>
-          <w:bCs/>
-        </w:rPr>
-        <w:t xml:space="preserve">Added:</w:t>
-      </w:r>
-      <w:r>
-        <w:t xml:space="preserve"> </w:t>
-      </w:r>
-      <w:r>
-        <w:t xml:space="preserve">Per-route JSON parsing with 1MB limit</w:t>
-      </w:r>
-    </w:p>
-    <w:p>
-      <w:pPr>
-        <w:pStyle w:val="Compact"/>
-        <w:numPr>
-          <w:ilvl w:val="0"/>
-          <w:numId w:val="1083"/>
-        </w:numPr>
-      </w:pPr>
-      <w:r>
-        <w:t xml:space="preserve">✅</w:t>
-      </w:r>
-      <w:r>
-        <w:t xml:space="preserve"> </w:t>
-      </w:r>
-      <w:r>
-        <w:rPr>
-          <w:b/>
-          <w:bCs/>
-        </w:rPr>
-        <w:t xml:space="preserve">Added:</w:t>
-      </w:r>
-      <w:r>
-        <w:t xml:space="preserve"> </w:t>
-      </w:r>
-      <w:r>
-        <w:t xml:space="preserve">Client abort error gate (499 status)</w:t>
-      </w:r>
-    </w:p>
-    <w:p>
-      <w:pPr>
-        <w:pStyle w:val="Compact"/>
-        <w:numPr>
-          <w:ilvl w:val="0"/>
-          <w:numId w:val="1083"/>
-        </w:numPr>
-      </w:pPr>
-      <w:r>
-        <w:t xml:space="preserve">✅</w:t>
-      </w:r>
-      <w:r>
-        <w:t xml:space="preserve"> </w:t>
-      </w:r>
-      <w:r>
-        <w:rPr>
-          <w:b/>
-          <w:bCs/>
-        </w:rPr>
-        <w:t xml:space="preserve">Added:</w:t>
-      </w:r>
-      <w:r>
-        <w:t xml:space="preserve"> </w:t>
-      </w:r>
-      <w:r>
-        <w:t xml:space="preserve">Health check logging filter</w:t>
-      </w:r>
-    </w:p>
-    <w:bookmarkEnd w:id="187"/>
-    <w:bookmarkStart w:id="188" w:name="october-3-2025"/>
-    <w:p>
-      <w:pPr>
-        <w:pStyle w:val="Heading3"/>
-      </w:pPr>
-      <w:r>
-        <w:t xml:space="preserve">October 3, 2025</w:t>
-      </w:r>
-    </w:p>
-    <w:p>
-      <w:pPr>
-        <w:pStyle w:val="Compact"/>
-        <w:numPr>
-          <w:ilvl w:val="0"/>
-          <w:numId w:val="1084"/>
-        </w:numPr>
-      </w:pPr>
-      <w:r>
-        <w:t xml:space="preserve">✅</w:t>
-      </w:r>
-      <w:r>
-        <w:t xml:space="preserve"> </w:t>
-      </w:r>
-      <w:r>
-        <w:rPr>
-          <w:b/>
-          <w:bCs/>
-        </w:rPr>
-        <w:t xml:space="preserve">Implemented:</w:t>
-      </w:r>
-      <w:r>
-        <w:t xml:space="preserve"> </w:t>
-      </w:r>
-      <w:r>
-        <w:t xml:space="preserve">Router V2 with proper cancellation</w:t>
-      </w:r>
-    </w:p>
-    <w:p>
-      <w:pPr>
-        <w:pStyle w:val="Compact"/>
-        <w:numPr>
-          <w:ilvl w:val="0"/>
-          <w:numId w:val="1084"/>
-        </w:numPr>
-      </w:pPr>
-      <w:r>
-        <w:t xml:space="preserve">✅</w:t>
-      </w:r>
-      <w:r>
-        <w:t xml:space="preserve"> </w:t>
-      </w:r>
-      <w:r>
-        <w:rPr>
-          <w:b/>
-          <w:bCs/>
-        </w:rPr>
-        <w:t xml:space="preserve">Fixed:</w:t>
-      </w:r>
-      <w:r>
-        <w:t xml:space="preserve"> </w:t>
-      </w:r>
-      <w:r>
-        <w:t xml:space="preserve">Circuit breaker poisoning from aborted requests</w:t>
-      </w:r>
-    </w:p>
-    <w:p>
-      <w:pPr>
-        <w:pStyle w:val="Compact"/>
-        <w:numPr>
-          <w:ilvl w:val="0"/>
-          <w:numId w:val="1084"/>
-        </w:numPr>
-      </w:pPr>
-      <w:r>
-        <w:t xml:space="preserve">✅</w:t>
-      </w:r>
-      <w:r>
-        <w:t xml:space="preserve"> </w:t>
-      </w:r>
-      <w:r>
-        <w:rPr>
-          <w:b/>
-          <w:bCs/>
-        </w:rPr>
-        <w:t xml:space="preserve">Increased:</w:t>
-      </w:r>
-      <w:r>
-        <w:t xml:space="preserve"> </w:t>
-      </w:r>
-      <w:r>
-        <w:t xml:space="preserve">Budget from 8s to 90s (production needs)</w:t>
-      </w:r>
-    </w:p>
-    <w:p>
-      <w:pPr>
-        <w:pStyle w:val="Compact"/>
-        <w:numPr>
-          <w:ilvl w:val="0"/>
-          <w:numId w:val="1084"/>
-        </w:numPr>
-      </w:pPr>
-      <w:r>
-        <w:t xml:space="preserve">⚠️</w:t>
-      </w:r>
-      <w:r>
-        <w:t xml:space="preserve"> </w:t>
-      </w:r>
-      <w:r>
-        <w:rPr>
-          <w:b/>
-          <w:bCs/>
-        </w:rPr>
-        <w:t xml:space="preserve">Discovered:</w:t>
-      </w:r>
-      <w:r>
-        <w:t xml:space="preserve"> </w:t>
-      </w:r>
-      <w:r>
-        <w:t xml:space="preserve">Anthropic model 404 issue (resolved Oct 8)</w:t>
+        <w:t xml:space="preserve">Template: Use for Every Future Fix</w:t>
+      </w:r>
+    </w:p>
+    <w:p>
+      <w:pPr>
+        <w:pStyle w:val="FirstParagraph"/>
+      </w:pPr>
+      <w:r>
+        <w:rPr>
+          <w:b/>
+          <w:bCs/>
+        </w:rPr>
+        <w:t xml:space="preserve">Impact</w:t>
+      </w:r>
+      <w:r>
+        <w:br/>
+      </w:r>
+      <w:r>
+        <w:t xml:space="preserve">Describe the user-visible change (driver trust, earnings accuracy, latency, cost).</w:t>
+      </w:r>
+    </w:p>
+    <w:p>
+      <w:pPr>
+        <w:pStyle w:val="BodyText"/>
+      </w:pPr>
+      <w:r>
+        <w:rPr>
+          <w:b/>
+          <w:bCs/>
+        </w:rPr>
+        <w:t xml:space="preserve">When</w:t>
+      </w:r>
+      <w:r>
+        <w:br/>
+      </w:r>
+      <w:r>
+        <w:t xml:space="preserve">Describe exactly when the logic runs (route name, stage in triad, gating).</w:t>
+      </w:r>
+    </w:p>
+    <w:p>
+      <w:pPr>
+        <w:pStyle w:val="BodyText"/>
+      </w:pPr>
+      <w:r>
+        <w:rPr>
+          <w:b/>
+          <w:bCs/>
+        </w:rPr>
+        <w:t xml:space="preserve">Why</w:t>
+      </w:r>
+      <w:r>
+        <w:br/>
+      </w:r>
+      <w:r>
+        <w:t xml:space="preserve">Name the invariant(s) this change enforces and the root cause it removes.</w:t>
+      </w:r>
+    </w:p>
+    <w:p>
+      <w:pPr>
+        <w:pStyle w:val="BodyText"/>
+      </w:pPr>
+      <w:r>
+        <w:rPr>
+          <w:b/>
+          <w:bCs/>
+        </w:rPr>
+        <w:t xml:space="preserve">How</w:t>
+      </w:r>
+      <w:r>
+        <w:br/>
+      </w:r>
+      <w:r>
+        <w:t xml:space="preserve">Summarize the code change at a systems level and any data model or cache impact.</w:t>
+      </w:r>
+    </w:p>
+    <w:p>
+      <w:pPr>
+        <w:pStyle w:val="BodyText"/>
+      </w:pPr>
+      <w:r>
+        <w:rPr>
+          <w:b/>
+          <w:bCs/>
+        </w:rPr>
+        <w:t xml:space="preserve">Files Touched</w:t>
+      </w:r>
+      <w:r>
+        <w:br/>
+      </w:r>
+      <w:r>
+        <w:t xml:space="preserve">List paths and a one-line intent for each.</w:t>
+      </w:r>
+    </w:p>
+    <w:p>
+      <w:pPr>
+        <w:pStyle w:val="BodyText"/>
+      </w:pPr>
+      <w:r>
+        <w:rPr>
+          <w:b/>
+          <w:bCs/>
+        </w:rPr>
+        <w:t xml:space="preserve">Tests and Acceptance</w:t>
+      </w:r>
+      <w:r>
+        <w:br/>
+      </w:r>
+      <w:r>
+        <w:t xml:space="preserve">List the command(s) to reproduce the prior bug and the command(s) to observe the fix.</w:t>
+      </w:r>
+    </w:p>
+    <w:p>
+      <w:pPr>
+        <w:pStyle w:val="BodyText"/>
+      </w:pPr>
+      <w:r>
+        <w:rPr>
+          <w:b/>
+          <w:bCs/>
+        </w:rPr>
+        <w:t xml:space="preserve">Observability</w:t>
+      </w:r>
+      <w:r>
+        <w:br/>
+      </w:r>
+      <w:r>
+        <w:t xml:space="preserve">Name the log lines, counters, or traces that prove the fix works in prod.</w:t>
+      </w:r>
+    </w:p>
+    <w:p>
+      <w:pPr>
+        <w:pStyle w:val="BodyText"/>
+      </w:pPr>
+      <w:r>
+        <w:rPr>
+          <w:b/>
+          <w:bCs/>
+        </w:rPr>
+        <w:t xml:space="preserve">Back/Forward Pressure</w:t>
+      </w:r>
+      <w:r>
+        <w:br/>
+      </w:r>
+      <w:r>
+        <w:t xml:space="preserve">Note what we deprecate and what we make easier going forward.</w:t>
       </w:r>
     </w:p>
     <w:p>
@@ -22972,244 +22869,354 @@
       </w:r>
     </w:p>
     <w:bookmarkEnd w:id="188"/>
-    <w:bookmarkEnd w:id="189"/>
-    <w:bookmarkStart w:id="190" w:name="critical-constraints-summary"/>
-    <w:p>
-      <w:pPr>
-        <w:pStyle w:val="Heading2"/>
-      </w:pPr>
-      <w:r>
-        <w:t xml:space="preserve">🚨</w:t>
-      </w:r>
-      <w:r>
-        <w:t xml:space="preserve"> </w:t>
-      </w:r>
-      <w:r>
-        <w:rPr>
-          <w:b/>
-          <w:bCs/>
-        </w:rPr>
-        <w:t xml:space="preserve">CRITICAL CONSTRAINTS SUMMARY</w:t>
-      </w:r>
-    </w:p>
-    <w:p>
-      <w:pPr>
-        <w:pStyle w:val="Compact"/>
-        <w:numPr>
-          <w:ilvl w:val="0"/>
-          <w:numId w:val="1085"/>
-        </w:numPr>
-      </w:pPr>
-      <w:r>
-        <w:rPr>
-          <w:b/>
-          <w:bCs/>
-        </w:rPr>
-        <w:t xml:space="preserve">Single-Path Triad</w:t>
-      </w:r>
-      <w:r>
-        <w:t xml:space="preserve"> </w:t>
-      </w:r>
-      <w:r>
-        <w:t xml:space="preserve">- No fallbacks, fail properly instead of degrading</w:t>
-      </w:r>
-    </w:p>
-    <w:p>
-      <w:pPr>
-        <w:pStyle w:val="Compact"/>
-        <w:numPr>
-          <w:ilvl w:val="0"/>
-          <w:numId w:val="1085"/>
-        </w:numPr>
-      </w:pPr>
-      <w:r>
-        <w:rPr>
-          <w:b/>
-          <w:bCs/>
-        </w:rPr>
-        <w:t xml:space="preserve">Zero Hardcoding</w:t>
-      </w:r>
-      <w:r>
-        <w:t xml:space="preserve"> </w:t>
-      </w:r>
-      <w:r>
-        <w:t xml:space="preserve">- All data from DB or env vars</w:t>
-      </w:r>
-    </w:p>
-    <w:p>
-      <w:pPr>
-        <w:pStyle w:val="Compact"/>
-        <w:numPr>
-          <w:ilvl w:val="0"/>
-          <w:numId w:val="1085"/>
-        </w:numPr>
-      </w:pPr>
-      <w:r>
-        <w:rPr>
-          <w:b/>
-          <w:bCs/>
-        </w:rPr>
-        <w:t xml:space="preserve">Never Suppress Errors</w:t>
-      </w:r>
-      <w:r>
-        <w:t xml:space="preserve"> </w:t>
-      </w:r>
-      <w:r>
-        <w:t xml:space="preserve">- Surface failures with full context</w:t>
-      </w:r>
-    </w:p>
-    <w:p>
-      <w:pPr>
-        <w:pStyle w:val="Compact"/>
-        <w:numPr>
-          <w:ilvl w:val="0"/>
-          <w:numId w:val="1085"/>
-        </w:numPr>
-      </w:pPr>
-      <w:r>
-        <w:rPr>
-          <w:b/>
-          <w:bCs/>
-        </w:rPr>
-        <w:t xml:space="preserve">Complete Snapshots Only</w:t>
-      </w:r>
-      <w:r>
-        <w:t xml:space="preserve"> </w:t>
-      </w:r>
-      <w:r>
-        <w:t xml:space="preserve">- Never send partial data to LLMs</w:t>
-      </w:r>
-    </w:p>
-    <w:p>
-      <w:pPr>
-        <w:pStyle w:val="Compact"/>
-        <w:numPr>
-          <w:ilvl w:val="0"/>
-          <w:numId w:val="1085"/>
-        </w:numPr>
-      </w:pPr>
-      <w:r>
-        <w:rPr>
-          <w:b/>
-          <w:bCs/>
-        </w:rPr>
-        <w:t xml:space="preserve">Model ID Stability</w:t>
-      </w:r>
-      <w:r>
-        <w:t xml:space="preserve"> </w:t>
-      </w:r>
-      <w:r>
-        <w:t xml:space="preserve">- Pin exact IDs, verify monthly</w:t>
-      </w:r>
-    </w:p>
-    <w:p>
-      <w:pPr>
-        <w:pStyle w:val="Compact"/>
-        <w:numPr>
-          <w:ilvl w:val="0"/>
-          <w:numId w:val="1085"/>
-        </w:numPr>
-      </w:pPr>
-      <w:r>
-        <w:rPr>
-          <w:b/>
-          <w:bCs/>
-        </w:rPr>
-        <w:t xml:space="preserve">Partner Namespace Separation</w:t>
-      </w:r>
-      <w:r>
-        <w:t xml:space="preserve"> </w:t>
-      </w:r>
-      <w:r>
-        <w:t xml:space="preserve">- Don’t mix Vertex/Bedrock IDs with native APIs</w:t>
-      </w:r>
-    </w:p>
-    <w:p>
-      <w:pPr>
-        <w:pStyle w:val="Compact"/>
-        <w:numPr>
-          <w:ilvl w:val="0"/>
-          <w:numId w:val="1085"/>
-        </w:numPr>
-      </w:pPr>
-      <w:r>
-        <w:rPr>
-          <w:b/>
-          <w:bCs/>
-        </w:rPr>
-        <w:t xml:space="preserve">Database Schema Immutability</w:t>
-      </w:r>
-      <w:r>
-        <w:t xml:space="preserve"> </w:t>
-      </w:r>
-      <w:r>
-        <w:t xml:space="preserve">- Never change PK types</w:t>
-      </w:r>
-    </w:p>
-    <w:p>
-      <w:pPr>
-        <w:pStyle w:val="Compact"/>
-        <w:numPr>
-          <w:ilvl w:val="0"/>
-          <w:numId w:val="1085"/>
-        </w:numPr>
-      </w:pPr>
-      <w:r>
-        <w:rPr>
-          <w:b/>
-          <w:bCs/>
-        </w:rPr>
-        <w:t xml:space="preserve">Trust-First Stack</w:t>
-      </w:r>
-      <w:r>
-        <w:t xml:space="preserve"> </w:t>
-      </w:r>
-      <w:r>
-        <w:t xml:space="preserve">- Curated catalog + deterministic scoring (no hallucinations)</w:t>
-      </w:r>
-    </w:p>
-    <w:p>
-      <w:pPr>
-        <w:pStyle w:val="Compact"/>
-        <w:numPr>
-          <w:ilvl w:val="0"/>
-          <w:numId w:val="1085"/>
-        </w:numPr>
-      </w:pPr>
-      <w:r>
-        <w:rPr>
-          <w:b/>
-          <w:bCs/>
-        </w:rPr>
-        <w:t xml:space="preserve">Port 5000 Requirement</w:t>
-      </w:r>
-      <w:r>
-        <w:t xml:space="preserve"> </w:t>
-      </w:r>
-      <w:r>
-        <w:t xml:space="preserve">- Replit firewall constraint</w:t>
-      </w:r>
-    </w:p>
-    <w:p>
-      <w:pPr>
-        <w:pStyle w:val="Compact"/>
-        <w:numPr>
-          <w:ilvl w:val="0"/>
-          <w:numId w:val="1085"/>
-        </w:numPr>
-      </w:pPr>
-      <w:r>
-        <w:rPr>
-          <w:b/>
-          <w:bCs/>
-        </w:rPr>
-        <w:t xml:space="preserve">Per-Route JSON Parsing</w:t>
-      </w:r>
-      <w:r>
-        <w:t xml:space="preserve"> </w:t>
-      </w:r>
-      <w:r>
-        <w:t xml:space="preserve">- No global body parser</w:t>
+    <w:bookmarkStart w:id="189" w:name="X42d7d0ba57455757467346771f93927eae1eda7"/>
+    <w:p>
+      <w:pPr>
+        <w:pStyle w:val="Heading3"/>
+      </w:pPr>
+      <w:r>
+        <w:t xml:space="preserve">Fix Capsule — Key-Based Merge, DB-First Coords/Hours (Oct 8, 2025)</w:t>
+      </w:r>
+    </w:p>
+    <w:p>
+      <w:pPr>
+        <w:pStyle w:val="FirstParagraph"/>
+      </w:pPr>
+      <w:r>
+        <w:rPr>
+          <w:b/>
+          <w:bCs/>
+        </w:rPr>
+        <w:t xml:space="preserve">Impact</w:t>
+      </w:r>
+      <w:r>
+        <w:br/>
+      </w:r>
+      <w:r>
+        <w:t xml:space="preserve">Eliminates $0 earnings and incorrect miles. Restores driver trust by grounding distances in server truth and earnings in deterministic fallbacks.</w:t>
+      </w:r>
+    </w:p>
+    <w:p>
+      <w:pPr>
+        <w:pStyle w:val="BodyText"/>
+      </w:pPr>
+      <w:r>
+        <w:rPr>
+          <w:b/>
+          <w:bCs/>
+        </w:rPr>
+        <w:t xml:space="preserve">When</w:t>
+      </w:r>
+      <w:r>
+        <w:br/>
+      </w:r>
+      <w:r>
+        <w:t xml:space="preserve">Runs during</w:t>
+      </w:r>
+      <w:r>
+        <w:t xml:space="preserve"> </w:t>
+      </w:r>
+      <w:r>
+        <w:rPr>
+          <w:rStyle w:val="VerbatimChar"/>
+        </w:rPr>
+        <w:t xml:space="preserve">/api/blocks</w:t>
+      </w:r>
+      <w:r>
+        <w:t xml:space="preserve"> </w:t>
+      </w:r>
+      <w:r>
+        <w:t xml:space="preserve">validation/merge phase after planner output and before final ranking. Applies to every venue in the response.</w:t>
+      </w:r>
+    </w:p>
+    <w:p>
+      <w:pPr>
+        <w:pStyle w:val="BodyText"/>
+      </w:pPr>
+      <w:r>
+        <w:rPr>
+          <w:b/>
+          <w:bCs/>
+        </w:rPr>
+        <w:t xml:space="preserve">Why</w:t>
+      </w:r>
+      <w:r>
+        <w:br/>
+      </w:r>
+      <w:r>
+        <w:t xml:space="preserve">Enforces new invariants 6 and 7 (Google/DB as truth for coords/hours; merge by key never index). Removes root causes: index-based merge and client GPS overwrite.</w:t>
+      </w:r>
+    </w:p>
+    <w:p>
+      <w:pPr>
+        <w:pStyle w:val="BodyText"/>
+      </w:pPr>
+      <w:r>
+        <w:rPr>
+          <w:b/>
+          <w:bCs/>
+        </w:rPr>
+        <w:t xml:space="preserve">How</w:t>
+      </w:r>
+      <w:r>
+        <w:br/>
+      </w:r>
+      <w:r>
+        <w:t xml:space="preserve">Server merges by place_id/name with numeric coercion and safe fallbacks; validator must echo placeId; client uses server venue coords. Adds places cache and DB-first reads for coords/hours.</w:t>
+      </w:r>
+    </w:p>
+    <w:p>
+      <w:pPr>
+        <w:pStyle w:val="BodyText"/>
+      </w:pPr>
+      <w:r>
+        <w:rPr>
+          <w:b/>
+          <w:bCs/>
+        </w:rPr>
+        <w:t xml:space="preserve">Files Touched</w:t>
+      </w:r>
+      <w:r>
+        <w:br/>
+      </w:r>
+      <w:r>
+        <w:t xml:space="preserve">-</w:t>
+      </w:r>
+      <w:r>
+        <w:t xml:space="preserve"> </w:t>
+      </w:r>
+      <w:r>
+        <w:rPr>
+          <w:rStyle w:val="VerbatimChar"/>
+        </w:rPr>
+        <w:t xml:space="preserve">server/routes/blocks.js</w:t>
+      </w:r>
+      <w:r>
+        <w:t xml:space="preserve"> </w:t>
+      </w:r>
+      <w:r>
+        <w:t xml:space="preserve">- Key-based merge with numeric coercion and fallbacks</w:t>
+      </w:r>
+      <w:r>
+        <w:t xml:space="preserve"> </w:t>
+      </w:r>
+      <w:r>
+        <w:t xml:space="preserve">-</w:t>
+      </w:r>
+      <w:r>
+        <w:t xml:space="preserve"> </w:t>
+      </w:r>
+      <w:r>
+        <w:rPr>
+          <w:rStyle w:val="VerbatimChar"/>
+        </w:rPr>
+        <w:t xml:space="preserve">server/lib/gemini-enricher.js</w:t>
+      </w:r>
+      <w:r>
+        <w:t xml:space="preserve"> </w:t>
+      </w:r>
+      <w:r>
+        <w:t xml:space="preserve">- Validator prompt requires placeId echo</w:t>
+      </w:r>
+      <w:r>
+        <w:t xml:space="preserve"> </w:t>
+      </w:r>
+      <w:r>
+        <w:t xml:space="preserve">-</w:t>
+      </w:r>
+      <w:r>
+        <w:t xml:space="preserve"> </w:t>
+      </w:r>
+      <w:r>
+        <w:rPr>
+          <w:rStyle w:val="VerbatimChar"/>
+        </w:rPr>
+        <w:t xml:space="preserve">client/src/pages/co-pilot.tsx</w:t>
+      </w:r>
+      <w:r>
+        <w:t xml:space="preserve"> </w:t>
+      </w:r>
+      <w:r>
+        <w:t xml:space="preserve">- Use server venue coordinates, not device GPS</w:t>
+      </w:r>
+      <w:r>
+        <w:t xml:space="preserve"> </w:t>
+      </w:r>
+      <w:r>
+        <w:t xml:space="preserve">-</w:t>
+      </w:r>
+      <w:r>
+        <w:t xml:space="preserve"> </w:t>
+      </w:r>
+      <w:r>
+        <w:rPr>
+          <w:rStyle w:val="VerbatimChar"/>
+        </w:rPr>
+        <w:t xml:space="preserve">shared/schema.js</w:t>
+      </w:r>
+      <w:r>
+        <w:t xml:space="preserve"> </w:t>
+      </w:r>
+      <w:r>
+        <w:t xml:space="preserve">- places_cache table (already exists, TTL policies enforced)</w:t>
+      </w:r>
+    </w:p>
+    <w:p>
+      <w:pPr>
+        <w:pStyle w:val="BodyText"/>
+      </w:pPr>
+      <w:r>
+        <w:rPr>
+          <w:b/>
+          <w:bCs/>
+        </w:rPr>
+        <w:t xml:space="preserve">Tests and Acceptance</w:t>
+      </w:r>
+      <w:r>
+        <w:br/>
+      </w:r>
+      <w:r>
+        <w:t xml:space="preserve">1. POST</w:t>
+      </w:r>
+      <w:r>
+        <w:t xml:space="preserve"> </w:t>
+      </w:r>
+      <w:r>
+        <w:rPr>
+          <w:rStyle w:val="VerbatimChar"/>
+        </w:rPr>
+        <w:t xml:space="preserve">/api/blocks</w:t>
+      </w:r>
+      <w:r>
+        <w:t xml:space="preserve"> </w:t>
+      </w:r>
+      <w:r>
+        <w:t xml:space="preserve">with known venues → no $0 earnings; epm computed when validator fields absent</w:t>
+      </w:r>
+      <w:r>
+        <w:t xml:space="preserve"> </w:t>
+      </w:r>
+      <w:r>
+        <w:t xml:space="preserve">2. Inspect UI → venue coords equal server payload; distance matches server</w:t>
+      </w:r>
+      <w:r>
+        <w:t xml:space="preserve"> </w:t>
+      </w:r>
+      <w:r>
+        <w:t xml:space="preserve">3. Repeat same venues within TTL → no external Places call; DB-first hit logged</w:t>
+      </w:r>
+    </w:p>
+    <w:p>
+      <w:pPr>
+        <w:pStyle w:val="BodyText"/>
+      </w:pPr>
+      <w:r>
+        <w:rPr>
+          <w:b/>
+          <w:bCs/>
+        </w:rPr>
+        <w:t xml:space="preserve">Observability</w:t>
+      </w:r>
+      <w:r>
+        <w:br/>
+      </w:r>
+      <w:r>
+        <w:t xml:space="preserve">Logs include</w:t>
+      </w:r>
+      <w:r>
+        <w:t xml:space="preserve"> </w:t>
+      </w:r>
+      <w:r>
+        <w:rPr>
+          <w:rStyle w:val="VerbatimChar"/>
+        </w:rPr>
+        <w:t xml:space="preserve">calculated_distance_miles</w:t>
+      </w:r>
+      <w:r>
+        <w:t xml:space="preserve">,</w:t>
+      </w:r>
+      <w:r>
+        <w:t xml:space="preserve"> </w:t>
+      </w:r>
+      <w:r>
+        <w:rPr>
+          <w:rStyle w:val="VerbatimChar"/>
+        </w:rPr>
+        <w:t xml:space="preserve">estimated_earnings</w:t>
+      </w:r>
+      <w:r>
+        <w:t xml:space="preserve">, merged key, and</w:t>
+      </w:r>
+      <w:r>
+        <w:t xml:space="preserve"> </w:t>
+      </w:r>
+      <w:r>
+        <w:rPr>
+          <w:rStyle w:val="VerbatimChar"/>
+        </w:rPr>
+        <w:t xml:space="preserve">distanceSource</w:t>
+      </w:r>
+      <w:r>
+        <w:t xml:space="preserve">. Places cache writes emit</w:t>
+      </w:r>
+      <w:r>
+        <w:t xml:space="preserve"> </w:t>
+      </w:r>
+      <w:r>
+        <w:rPr>
+          <w:rStyle w:val="VerbatimChar"/>
+        </w:rPr>
+        <w:t xml:space="preserve">place_id</w:t>
+      </w:r>
+      <w:r>
+        <w:t xml:space="preserve"> </w:t>
+      </w:r>
+      <w:r>
+        <w:t xml:space="preserve">with timestamps.</w:t>
+      </w:r>
+    </w:p>
+    <w:p>
+      <w:pPr>
+        <w:pStyle w:val="BodyText"/>
+      </w:pPr>
+      <w:r>
+        <w:rPr>
+          <w:b/>
+          <w:bCs/>
+        </w:rPr>
+        <w:t xml:space="preserve">Back/Forward Pressure</w:t>
+      </w:r>
+      <w:r>
+        <w:br/>
+      </w:r>
+      <w:r>
+        <w:rPr>
+          <w:b/>
+          <w:bCs/>
+        </w:rPr>
+        <w:t xml:space="preserve">Backward:</w:t>
+      </w:r>
+      <w:r>
+        <w:t xml:space="preserve"> </w:t>
+      </w:r>
+      <w:r>
+        <w:t xml:space="preserve">Index-merge and UI GPS overwrite removed.</w:t>
+      </w:r>
+      <w:r>
+        <w:br/>
+      </w:r>
+      <w:r>
+        <w:rPr>
+          <w:b/>
+          <w:bCs/>
+        </w:rPr>
+        <w:t xml:space="preserve">Forward:</w:t>
+      </w:r>
+      <w:r>
+        <w:t xml:space="preserve"> </w:t>
+      </w:r>
+      <w:r>
+        <w:t xml:space="preserve">Weekly Places sync; validator prompts always echo placeId; earnings never default to $0.</w:t>
       </w:r>
     </w:p>
     <w:p>
@@ -23219,6 +23226,712 @@
         </w:pict>
       </w:r>
     </w:p>
+    <w:bookmarkEnd w:id="189"/>
+    <w:bookmarkEnd w:id="190"/>
+    <w:bookmarkStart w:id="194" w:name="decision-log"/>
+    <w:p>
+      <w:pPr>
+        <w:pStyle w:val="Heading2"/>
+      </w:pPr>
+      <w:r>
+        <w:t xml:space="preserve">🎯</w:t>
+      </w:r>
+      <w:r>
+        <w:t xml:space="preserve"> </w:t>
+      </w:r>
+      <w:r>
+        <w:rPr>
+          <w:b/>
+          <w:bCs/>
+        </w:rPr>
+        <w:t xml:space="preserve">DECISION LOG</w:t>
+      </w:r>
+    </w:p>
+    <w:bookmarkStart w:id="191" w:name="october-8-2025"/>
+    <w:p>
+      <w:pPr>
+        <w:pStyle w:val="Heading3"/>
+      </w:pPr>
+      <w:r>
+        <w:t xml:space="preserve">October 8, 2025</w:t>
+      </w:r>
+    </w:p>
+    <w:p>
+      <w:pPr>
+        <w:pStyle w:val="Compact"/>
+        <w:numPr>
+          <w:ilvl w:val="0"/>
+          <w:numId w:val="1082"/>
+        </w:numPr>
+      </w:pPr>
+      <w:r>
+        <w:t xml:space="preserve">✅</w:t>
+      </w:r>
+      <w:r>
+        <w:t xml:space="preserve"> </w:t>
+      </w:r>
+      <w:r>
+        <w:rPr>
+          <w:b/>
+          <w:bCs/>
+        </w:rPr>
+        <w:t xml:space="preserve">Verified:</w:t>
+      </w:r>
+      <w:r>
+        <w:t xml:space="preserve"> </w:t>
+      </w:r>
+      <w:r>
+        <w:t xml:space="preserve">Claude Sonnet 4.5 model works correctly (no silent swaps)</w:t>
+      </w:r>
+    </w:p>
+    <w:p>
+      <w:pPr>
+        <w:pStyle w:val="Compact"/>
+        <w:numPr>
+          <w:ilvl w:val="0"/>
+          <w:numId w:val="1082"/>
+        </w:numPr>
+      </w:pPr>
+      <w:r>
+        <w:t xml:space="preserve">✅</w:t>
+      </w:r>
+      <w:r>
+        <w:t xml:space="preserve"> </w:t>
+      </w:r>
+      <w:r>
+        <w:rPr>
+          <w:b/>
+          <w:bCs/>
+        </w:rPr>
+        <w:t xml:space="preserve">Added:</w:t>
+      </w:r>
+      <w:r>
+        <w:t xml:space="preserve"> </w:t>
+      </w:r>
+      <w:r>
+        <w:t xml:space="preserve">Model assertion in adapter to prevent future mismatches</w:t>
+      </w:r>
+    </w:p>
+    <w:p>
+      <w:pPr>
+        <w:pStyle w:val="Compact"/>
+        <w:numPr>
+          <w:ilvl w:val="0"/>
+          <w:numId w:val="1082"/>
+        </w:numPr>
+      </w:pPr>
+      <w:r>
+        <w:t xml:space="preserve">✅</w:t>
+      </w:r>
+      <w:r>
+        <w:t xml:space="preserve"> </w:t>
+      </w:r>
+      <w:r>
+        <w:rPr>
+          <w:b/>
+          <w:bCs/>
+        </w:rPr>
+        <w:t xml:space="preserve">Implemented:</w:t>
+      </w:r>
+      <w:r>
+        <w:t xml:space="preserve"> </w:t>
+      </w:r>
+      <w:r>
+        <w:t xml:space="preserve">Thread-aware context system for Agent/Assistant/Eidolon</w:t>
+      </w:r>
+    </w:p>
+    <w:p>
+      <w:pPr>
+        <w:pStyle w:val="Compact"/>
+        <w:numPr>
+          <w:ilvl w:val="0"/>
+          <w:numId w:val="1082"/>
+        </w:numPr>
+      </w:pPr>
+      <w:r>
+        <w:t xml:space="preserve">✅</w:t>
+      </w:r>
+      <w:r>
+        <w:t xml:space="preserve"> </w:t>
+      </w:r>
+      <w:r>
+        <w:rPr>
+          <w:b/>
+          <w:bCs/>
+        </w:rPr>
+        <w:t xml:space="preserve">Updated:</w:t>
+      </w:r>
+      <w:r>
+        <w:t xml:space="preserve"> </w:t>
+      </w:r>
+      <w:r>
+        <w:t xml:space="preserve">All documentation to reflect verified model state</w:t>
+      </w:r>
+    </w:p>
+    <w:p>
+      <w:pPr>
+        <w:pStyle w:val="Compact"/>
+        <w:numPr>
+          <w:ilvl w:val="0"/>
+          <w:numId w:val="1082"/>
+        </w:numPr>
+      </w:pPr>
+      <w:r>
+        <w:t xml:space="preserve">✅</w:t>
+      </w:r>
+      <w:r>
+        <w:t xml:space="preserve"> </w:t>
+      </w:r>
+      <w:r>
+        <w:rPr>
+          <w:b/>
+          <w:bCs/>
+        </w:rPr>
+        <w:t xml:space="preserve">Set:</w:t>
+      </w:r>
+      <w:r>
+        <w:t xml:space="preserve"> </w:t>
+      </w:r>
+      <w:r>
+        <w:rPr>
+          <w:rStyle w:val="VerbatimChar"/>
+        </w:rPr>
+        <w:t xml:space="preserve">ANTHROPIC_API_VERSION=2023-06-01</w:t>
+      </w:r>
+      <w:r>
+        <w:t xml:space="preserve"> </w:t>
+      </w:r>
+      <w:r>
+        <w:t xml:space="preserve">in environment</w:t>
+      </w:r>
+    </w:p>
+    <w:bookmarkEnd w:id="191"/>
+    <w:bookmarkStart w:id="192" w:name="october-7-2025"/>
+    <w:p>
+      <w:pPr>
+        <w:pStyle w:val="Heading3"/>
+      </w:pPr>
+      <w:r>
+        <w:t xml:space="preserve">October 7, 2025</w:t>
+      </w:r>
+    </w:p>
+    <w:p>
+      <w:pPr>
+        <w:pStyle w:val="Compact"/>
+        <w:numPr>
+          <w:ilvl w:val="0"/>
+          <w:numId w:val="1083"/>
+        </w:numPr>
+      </w:pPr>
+      <w:r>
+        <w:t xml:space="preserve">✅</w:t>
+      </w:r>
+      <w:r>
+        <w:t xml:space="preserve"> </w:t>
+      </w:r>
+      <w:r>
+        <w:rPr>
+          <w:b/>
+          <w:bCs/>
+        </w:rPr>
+        <w:t xml:space="preserve">Removed:</w:t>
+      </w:r>
+      <w:r>
+        <w:t xml:space="preserve"> </w:t>
+      </w:r>
+      <w:r>
+        <w:t xml:space="preserve">React.StrictMode (double-rendering causing abort errors)</w:t>
+      </w:r>
+    </w:p>
+    <w:p>
+      <w:pPr>
+        <w:pStyle w:val="Compact"/>
+        <w:numPr>
+          <w:ilvl w:val="0"/>
+          <w:numId w:val="1083"/>
+        </w:numPr>
+      </w:pPr>
+      <w:r>
+        <w:t xml:space="preserve">✅</w:t>
+      </w:r>
+      <w:r>
+        <w:t xml:space="preserve"> </w:t>
+      </w:r>
+      <w:r>
+        <w:rPr>
+          <w:b/>
+          <w:bCs/>
+        </w:rPr>
+        <w:t xml:space="preserve">Removed:</w:t>
+      </w:r>
+      <w:r>
+        <w:t xml:space="preserve"> </w:t>
+      </w:r>
+      <w:r>
+        <w:t xml:space="preserve">Global JSON body parsing (causing abort on client cancellation)</w:t>
+      </w:r>
+    </w:p>
+    <w:p>
+      <w:pPr>
+        <w:pStyle w:val="Compact"/>
+        <w:numPr>
+          <w:ilvl w:val="0"/>
+          <w:numId w:val="1083"/>
+        </w:numPr>
+      </w:pPr>
+      <w:r>
+        <w:t xml:space="preserve">✅</w:t>
+      </w:r>
+      <w:r>
+        <w:t xml:space="preserve"> </w:t>
+      </w:r>
+      <w:r>
+        <w:rPr>
+          <w:b/>
+          <w:bCs/>
+        </w:rPr>
+        <w:t xml:space="preserve">Added:</w:t>
+      </w:r>
+      <w:r>
+        <w:t xml:space="preserve"> </w:t>
+      </w:r>
+      <w:r>
+        <w:t xml:space="preserve">Per-route JSON parsing with 1MB limit</w:t>
+      </w:r>
+    </w:p>
+    <w:p>
+      <w:pPr>
+        <w:pStyle w:val="Compact"/>
+        <w:numPr>
+          <w:ilvl w:val="0"/>
+          <w:numId w:val="1083"/>
+        </w:numPr>
+      </w:pPr>
+      <w:r>
+        <w:t xml:space="preserve">✅</w:t>
+      </w:r>
+      <w:r>
+        <w:t xml:space="preserve"> </w:t>
+      </w:r>
+      <w:r>
+        <w:rPr>
+          <w:b/>
+          <w:bCs/>
+        </w:rPr>
+        <w:t xml:space="preserve">Added:</w:t>
+      </w:r>
+      <w:r>
+        <w:t xml:space="preserve"> </w:t>
+      </w:r>
+      <w:r>
+        <w:t xml:space="preserve">Client abort error gate (499 status)</w:t>
+      </w:r>
+    </w:p>
+    <w:p>
+      <w:pPr>
+        <w:pStyle w:val="Compact"/>
+        <w:numPr>
+          <w:ilvl w:val="0"/>
+          <w:numId w:val="1083"/>
+        </w:numPr>
+      </w:pPr>
+      <w:r>
+        <w:t xml:space="preserve">✅</w:t>
+      </w:r>
+      <w:r>
+        <w:t xml:space="preserve"> </w:t>
+      </w:r>
+      <w:r>
+        <w:rPr>
+          <w:b/>
+          <w:bCs/>
+        </w:rPr>
+        <w:t xml:space="preserve">Added:</w:t>
+      </w:r>
+      <w:r>
+        <w:t xml:space="preserve"> </w:t>
+      </w:r>
+      <w:r>
+        <w:t xml:space="preserve">Health check logging filter</w:t>
+      </w:r>
+    </w:p>
+    <w:bookmarkEnd w:id="192"/>
+    <w:bookmarkStart w:id="193" w:name="october-3-2025"/>
+    <w:p>
+      <w:pPr>
+        <w:pStyle w:val="Heading3"/>
+      </w:pPr>
+      <w:r>
+        <w:t xml:space="preserve">October 3, 2025</w:t>
+      </w:r>
+    </w:p>
+    <w:p>
+      <w:pPr>
+        <w:pStyle w:val="Compact"/>
+        <w:numPr>
+          <w:ilvl w:val="0"/>
+          <w:numId w:val="1084"/>
+        </w:numPr>
+      </w:pPr>
+      <w:r>
+        <w:t xml:space="preserve">✅</w:t>
+      </w:r>
+      <w:r>
+        <w:t xml:space="preserve"> </w:t>
+      </w:r>
+      <w:r>
+        <w:rPr>
+          <w:b/>
+          <w:bCs/>
+        </w:rPr>
+        <w:t xml:space="preserve">Implemented:</w:t>
+      </w:r>
+      <w:r>
+        <w:t xml:space="preserve"> </w:t>
+      </w:r>
+      <w:r>
+        <w:t xml:space="preserve">Router V2 with proper cancellation</w:t>
+      </w:r>
+    </w:p>
+    <w:p>
+      <w:pPr>
+        <w:pStyle w:val="Compact"/>
+        <w:numPr>
+          <w:ilvl w:val="0"/>
+          <w:numId w:val="1084"/>
+        </w:numPr>
+      </w:pPr>
+      <w:r>
+        <w:t xml:space="preserve">✅</w:t>
+      </w:r>
+      <w:r>
+        <w:t xml:space="preserve"> </w:t>
+      </w:r>
+      <w:r>
+        <w:rPr>
+          <w:b/>
+          <w:bCs/>
+        </w:rPr>
+        <w:t xml:space="preserve">Fixed:</w:t>
+      </w:r>
+      <w:r>
+        <w:t xml:space="preserve"> </w:t>
+      </w:r>
+      <w:r>
+        <w:t xml:space="preserve">Circuit breaker poisoning from aborted requests</w:t>
+      </w:r>
+    </w:p>
+    <w:p>
+      <w:pPr>
+        <w:pStyle w:val="Compact"/>
+        <w:numPr>
+          <w:ilvl w:val="0"/>
+          <w:numId w:val="1084"/>
+        </w:numPr>
+      </w:pPr>
+      <w:r>
+        <w:t xml:space="preserve">✅</w:t>
+      </w:r>
+      <w:r>
+        <w:t xml:space="preserve"> </w:t>
+      </w:r>
+      <w:r>
+        <w:rPr>
+          <w:b/>
+          <w:bCs/>
+        </w:rPr>
+        <w:t xml:space="preserve">Increased:</w:t>
+      </w:r>
+      <w:r>
+        <w:t xml:space="preserve"> </w:t>
+      </w:r>
+      <w:r>
+        <w:t xml:space="preserve">Budget from 8s to 90s (production needs)</w:t>
+      </w:r>
+    </w:p>
+    <w:p>
+      <w:pPr>
+        <w:pStyle w:val="Compact"/>
+        <w:numPr>
+          <w:ilvl w:val="0"/>
+          <w:numId w:val="1084"/>
+        </w:numPr>
+      </w:pPr>
+      <w:r>
+        <w:t xml:space="preserve">⚠️</w:t>
+      </w:r>
+      <w:r>
+        <w:t xml:space="preserve"> </w:t>
+      </w:r>
+      <w:r>
+        <w:rPr>
+          <w:b/>
+          <w:bCs/>
+        </w:rPr>
+        <w:t xml:space="preserve">Discovered:</w:t>
+      </w:r>
+      <w:r>
+        <w:t xml:space="preserve"> </w:t>
+      </w:r>
+      <w:r>
+        <w:t xml:space="preserve">Anthropic model 404 issue (resolved Oct 8)</w:t>
+      </w:r>
+    </w:p>
+    <w:p>
+      <w:r>
+        <w:pict>
+          <v:rect style="width:0;height:1.5pt" o:hralign="center" o:hrstd="t" o:hr="t"/>
+        </w:pict>
+      </w:r>
+    </w:p>
+    <w:bookmarkEnd w:id="193"/>
+    <w:bookmarkEnd w:id="194"/>
+    <w:bookmarkStart w:id="195" w:name="critical-constraints-summary"/>
+    <w:p>
+      <w:pPr>
+        <w:pStyle w:val="Heading2"/>
+      </w:pPr>
+      <w:r>
+        <w:t xml:space="preserve">🚨</w:t>
+      </w:r>
+      <w:r>
+        <w:t xml:space="preserve"> </w:t>
+      </w:r>
+      <w:r>
+        <w:rPr>
+          <w:b/>
+          <w:bCs/>
+        </w:rPr>
+        <w:t xml:space="preserve">CRITICAL CONSTRAINTS SUMMARY</w:t>
+      </w:r>
+    </w:p>
+    <w:p>
+      <w:pPr>
+        <w:pStyle w:val="Compact"/>
+        <w:numPr>
+          <w:ilvl w:val="0"/>
+          <w:numId w:val="1085"/>
+        </w:numPr>
+      </w:pPr>
+      <w:r>
+        <w:rPr>
+          <w:b/>
+          <w:bCs/>
+        </w:rPr>
+        <w:t xml:space="preserve">Single-Path Triad</w:t>
+      </w:r>
+      <w:r>
+        <w:t xml:space="preserve"> </w:t>
+      </w:r>
+      <w:r>
+        <w:t xml:space="preserve">- No fallbacks, fail properly instead of degrading</w:t>
+      </w:r>
+    </w:p>
+    <w:p>
+      <w:pPr>
+        <w:pStyle w:val="Compact"/>
+        <w:numPr>
+          <w:ilvl w:val="0"/>
+          <w:numId w:val="1085"/>
+        </w:numPr>
+      </w:pPr>
+      <w:r>
+        <w:rPr>
+          <w:b/>
+          <w:bCs/>
+        </w:rPr>
+        <w:t xml:space="preserve">Zero Hardcoding</w:t>
+      </w:r>
+      <w:r>
+        <w:t xml:space="preserve"> </w:t>
+      </w:r>
+      <w:r>
+        <w:t xml:space="preserve">- All data from DB or env vars</w:t>
+      </w:r>
+    </w:p>
+    <w:p>
+      <w:pPr>
+        <w:pStyle w:val="Compact"/>
+        <w:numPr>
+          <w:ilvl w:val="0"/>
+          <w:numId w:val="1085"/>
+        </w:numPr>
+      </w:pPr>
+      <w:r>
+        <w:rPr>
+          <w:b/>
+          <w:bCs/>
+        </w:rPr>
+        <w:t xml:space="preserve">Never Suppress Errors</w:t>
+      </w:r>
+      <w:r>
+        <w:t xml:space="preserve"> </w:t>
+      </w:r>
+      <w:r>
+        <w:t xml:space="preserve">- Surface failures with full context</w:t>
+      </w:r>
+    </w:p>
+    <w:p>
+      <w:pPr>
+        <w:pStyle w:val="Compact"/>
+        <w:numPr>
+          <w:ilvl w:val="0"/>
+          <w:numId w:val="1085"/>
+        </w:numPr>
+      </w:pPr>
+      <w:r>
+        <w:rPr>
+          <w:b/>
+          <w:bCs/>
+        </w:rPr>
+        <w:t xml:space="preserve">Complete Snapshots Only</w:t>
+      </w:r>
+      <w:r>
+        <w:t xml:space="preserve"> </w:t>
+      </w:r>
+      <w:r>
+        <w:t xml:space="preserve">- Never send partial data to LLMs</w:t>
+      </w:r>
+    </w:p>
+    <w:p>
+      <w:pPr>
+        <w:pStyle w:val="Compact"/>
+        <w:numPr>
+          <w:ilvl w:val="0"/>
+          <w:numId w:val="1085"/>
+        </w:numPr>
+      </w:pPr>
+      <w:r>
+        <w:rPr>
+          <w:b/>
+          <w:bCs/>
+        </w:rPr>
+        <w:t xml:space="preserve">Model ID Stability</w:t>
+      </w:r>
+      <w:r>
+        <w:t xml:space="preserve"> </w:t>
+      </w:r>
+      <w:r>
+        <w:t xml:space="preserve">- Pin exact IDs, verify monthly</w:t>
+      </w:r>
+    </w:p>
+    <w:p>
+      <w:pPr>
+        <w:pStyle w:val="Compact"/>
+        <w:numPr>
+          <w:ilvl w:val="0"/>
+          <w:numId w:val="1085"/>
+        </w:numPr>
+      </w:pPr>
+      <w:r>
+        <w:rPr>
+          <w:b/>
+          <w:bCs/>
+        </w:rPr>
+        <w:t xml:space="preserve">Partner Namespace Separation</w:t>
+      </w:r>
+      <w:r>
+        <w:t xml:space="preserve"> </w:t>
+      </w:r>
+      <w:r>
+        <w:t xml:space="preserve">- Don’t mix Vertex/Bedrock IDs with native APIs</w:t>
+      </w:r>
+    </w:p>
+    <w:p>
+      <w:pPr>
+        <w:pStyle w:val="Compact"/>
+        <w:numPr>
+          <w:ilvl w:val="0"/>
+          <w:numId w:val="1085"/>
+        </w:numPr>
+      </w:pPr>
+      <w:r>
+        <w:rPr>
+          <w:b/>
+          <w:bCs/>
+        </w:rPr>
+        <w:t xml:space="preserve">Database Schema Immutability</w:t>
+      </w:r>
+      <w:r>
+        <w:t xml:space="preserve"> </w:t>
+      </w:r>
+      <w:r>
+        <w:t xml:space="preserve">- Never change PK types</w:t>
+      </w:r>
+    </w:p>
+    <w:p>
+      <w:pPr>
+        <w:pStyle w:val="Compact"/>
+        <w:numPr>
+          <w:ilvl w:val="0"/>
+          <w:numId w:val="1085"/>
+        </w:numPr>
+      </w:pPr>
+      <w:r>
+        <w:rPr>
+          <w:b/>
+          <w:bCs/>
+        </w:rPr>
+        <w:t xml:space="preserve">Trust-First Stack</w:t>
+      </w:r>
+      <w:r>
+        <w:t xml:space="preserve"> </w:t>
+      </w:r>
+      <w:r>
+        <w:t xml:space="preserve">- Curated catalog + deterministic scoring (no hallucinations)</w:t>
+      </w:r>
+    </w:p>
+    <w:p>
+      <w:pPr>
+        <w:pStyle w:val="Compact"/>
+        <w:numPr>
+          <w:ilvl w:val="0"/>
+          <w:numId w:val="1085"/>
+        </w:numPr>
+      </w:pPr>
+      <w:r>
+        <w:rPr>
+          <w:b/>
+          <w:bCs/>
+        </w:rPr>
+        <w:t xml:space="preserve">Port 5000 Requirement</w:t>
+      </w:r>
+      <w:r>
+        <w:t xml:space="preserve"> </w:t>
+      </w:r>
+      <w:r>
+        <w:t xml:space="preserve">- Replit firewall constraint</w:t>
+      </w:r>
+    </w:p>
+    <w:p>
+      <w:pPr>
+        <w:pStyle w:val="Compact"/>
+        <w:numPr>
+          <w:ilvl w:val="0"/>
+          <w:numId w:val="1085"/>
+        </w:numPr>
+      </w:pPr>
+      <w:r>
+        <w:rPr>
+          <w:b/>
+          <w:bCs/>
+        </w:rPr>
+        <w:t xml:space="preserve">Per-Route JSON Parsing</w:t>
+      </w:r>
+      <w:r>
+        <w:t xml:space="preserve"> </w:t>
+      </w:r>
+      <w:r>
+        <w:t xml:space="preserve">- No global body parser</w:t>
+      </w:r>
+    </w:p>
+    <w:p>
+      <w:r>
+        <w:pict>
+          <v:rect style="width:0;height:1.5pt" o:hralign="center" o:hrstd="t" o:hr="t"/>
+        </w:pict>
+      </w:r>
+    </w:p>
     <w:p>
       <w:pPr>
         <w:pStyle w:val="FirstParagraph"/>
@@ -23231,8 +23944,8 @@
         <w:t xml:space="preserve">This document is the authoritative reference for all architectural decisions. When in doubt, refer to these constraints to prevent rework and maintain alignment in fast-moving AI-driven development.</w:t>
       </w:r>
     </w:p>
-    <w:bookmarkEnd w:id="190"/>
-    <w:bookmarkEnd w:id="191"/>
+    <w:bookmarkEnd w:id="195"/>
+    <w:bookmarkEnd w:id="196"/>
     <w:sectPr/>
   </w:body>
 </w:document>

</xml_diff>

<commit_message>
Rename mission statement section and reorder architecture document
Update ARCHITECTURE.md and Export/ARCHITECTURE.md to rename the "WHY WE'RE BUILDING THIS" section to "MISSION STATEMENT" and reposition it above "Accuracy-First Operating Invariants".

Replit-Commit-Author: Agent
Replit-Commit-Session-Id: 153df02f-eeca-4895-a097-54e7e3594998
Replit-Commit-Checkpoint-Type: full_checkpoint
Replit-Commit-Screenshot-Url: https://storage.googleapis.com/screenshot-production-us-central1/69f9de93-7dc3-48aa-9050-4c395406d344/153df02f-eeca-4895-a097-54e7e3594998/u1KZgJ1
</commit_message>
<xml_diff>
--- a/Export/ARCHITECTURE.docx
+++ b/Export/ARCHITECTURE.docx
@@ -2,41 +2,13 @@
 <file path=word/document.xml><?xml version="1.0" encoding="utf-8"?>
 <w:document xmlns:w="http://schemas.openxmlformats.org/wordprocessingml/2006/main" xmlns:m="http://schemas.openxmlformats.org/officeDocument/2006/math" xmlns:r="http://schemas.openxmlformats.org/officeDocument/2006/relationships" xmlns:o="urn:schemas-microsoft-com:office:office" xmlns:v="urn:schemas-microsoft-com:vml" xmlns:w10="urn:schemas-microsoft-com:office:word" xmlns:a="http://schemas.openxmlformats.org/drawingml/2006/main" xmlns:pic="http://schemas.openxmlformats.org/drawingml/2006/picture" xmlns:wp="http://schemas.openxmlformats.org/drawingml/2006/wordprocessingDrawing">
   <w:body>
-    <w:bookmarkStart w:id="20" w:name="X125880bb2cdf25e0c82226b442cd97352995e38"/>
+    <w:bookmarkStart w:id="21" w:name="X125880bb2cdf25e0c82226b442cd97352995e38"/>
     <w:p>
       <w:pPr>
         <w:pStyle w:val="Heading1"/>
       </w:pPr>
       <w:r>
         <w:t xml:space="preserve">Vecto Pilot™ - Architecture &amp; Constraints Reference</w:t>
-      </w:r>
-    </w:p>
-    <w:bookmarkEnd w:id="20"/>
-    <w:bookmarkStart w:id="197" w:name="accuracy-first-operating-invariants"/>
-    <w:p>
-      <w:pPr>
-        <w:pStyle w:val="Heading1"/>
-      </w:pPr>
-      <w:r>
-        <w:t xml:space="preserve">Accuracy-First Operating Invariants</w:t>
-      </w:r>
-    </w:p>
-    <w:p>
-      <w:pPr>
-        <w:pStyle w:val="FirstParagraph"/>
-      </w:pPr>
-      <w:r>
-        <w:rPr>
-          <w:b/>
-          <w:bCs/>
-        </w:rPr>
-        <w:t xml:space="preserve">Last Updated:</w:t>
-      </w:r>
-      <w:r>
-        <w:t xml:space="preserve"> </w:t>
-      </w:r>
-      <w:r>
-        <w:t xml:space="preserve">2025-10-08 21:00 CST</w:t>
       </w:r>
     </w:p>
     <w:p>
@@ -46,7 +18,7 @@
         </w:pict>
       </w:r>
     </w:p>
-    <w:bookmarkStart w:id="21" w:name="why-were-building-this"/>
+    <w:bookmarkStart w:id="20" w:name="mission-statement"/>
     <w:p>
       <w:pPr>
         <w:pStyle w:val="Heading2"/>
@@ -62,7 +34,7 @@
           <w:b/>
           <w:bCs/>
         </w:rPr>
-        <w:t xml:space="preserve">WHY WE’RE BUILDING THIS</w:t>
+        <w:t xml:space="preserve">MISSION STATEMENT</w:t>
       </w:r>
     </w:p>
     <w:p>
@@ -300,7 +272,42 @@
         </w:pict>
       </w:r>
     </w:p>
+    <w:bookmarkEnd w:id="20"/>
     <w:bookmarkEnd w:id="21"/>
+    <w:bookmarkStart w:id="197" w:name="accuracy-first-operating-invariants"/>
+    <w:p>
+      <w:pPr>
+        <w:pStyle w:val="Heading1"/>
+      </w:pPr>
+      <w:r>
+        <w:t xml:space="preserve">Accuracy-First Operating Invariants</w:t>
+      </w:r>
+    </w:p>
+    <w:p>
+      <w:pPr>
+        <w:pStyle w:val="FirstParagraph"/>
+      </w:pPr>
+      <w:r>
+        <w:rPr>
+          <w:b/>
+          <w:bCs/>
+        </w:rPr>
+        <w:t xml:space="preserve">Last Updated:</w:t>
+      </w:r>
+      <w:r>
+        <w:t xml:space="preserve"> </w:t>
+      </w:r>
+      <w:r>
+        <w:t xml:space="preserve">2025-10-08 21:00 CST</w:t>
+      </w:r>
+    </w:p>
+    <w:p>
+      <w:r>
+        <w:pict>
+          <v:rect style="width:0;height:1.5pt" o:hralign="center" o:hrstd="t" o:hr="t"/>
+        </w:pict>
+      </w:r>
+    </w:p>
     <w:bookmarkStart w:id="22" w:name="core-principle-accuracy-before-expense"/>
     <w:p>
       <w:pPr>

</xml_diff>

<commit_message>
Update documentation to display last updated timestamp
Update ARCHITECTURE.md and Export/ARCHITECTURE.md to include a "Last Updated" timestamp.

Replit-Commit-Author: Agent
Replit-Commit-Session-Id: 153df02f-eeca-4895-a097-54e7e3594998
Replit-Commit-Checkpoint-Type: full_checkpoint
Replit-Commit-Screenshot-Url: https://storage.googleapis.com/screenshot-production-us-central1/69f9de93-7dc3-48aa-9050-4c395406d344/153df02f-eeca-4895-a097-54e7e3594998/u1KZgJ1
</commit_message>
<xml_diff>
--- a/Export/ARCHITECTURE.docx
+++ b/Export/ARCHITECTURE.docx
@@ -18,25 +18,6 @@
         </w:pict>
       </w:r>
     </w:p>
-    <w:bookmarkStart w:id="20" w:name="mission-statement"/>
-    <w:p>
-      <w:pPr>
-        <w:pStyle w:val="Heading2"/>
-      </w:pPr>
-      <w:r>
-        <w:t xml:space="preserve">📍</w:t>
-      </w:r>
-      <w:r>
-        <w:t xml:space="preserve"> </w:t>
-      </w:r>
-      <w:r>
-        <w:rPr>
-          <w:b/>
-          <w:bCs/>
-        </w:rPr>
-        <w:t xml:space="preserve">MISSION STATEMENT</w:t>
-      </w:r>
-    </w:p>
     <w:p>
       <w:pPr>
         <w:pStyle w:val="FirstParagraph"/>
@@ -46,223 +27,13 @@
           <w:b/>
           <w:bCs/>
         </w:rPr>
-        <w:t xml:space="preserve">Drivers don’t lose money because they can’t drive.</w:t>
-      </w:r>
-      <w:r>
-        <w:t xml:space="preserve"> </w:t>
-      </w:r>
-      <w:r>
-        <w:t xml:space="preserve">They lose it in the gaps—time with no passenger, miles with no rider, and opaque pricing that shifts under their feet. In big markets, as much as 40% of ridehail miles are</w:t>
-      </w:r>
-      <w:r>
-        <w:t xml:space="preserve"> </w:t>
-      </w:r>
-      <w:r>
-        <w:t xml:space="preserve">“deadhead”</w:t>
-      </w:r>
-      <w:r>
-        <w:t xml:space="preserve"> </w:t>
-      </w:r>
-      <w:r>
-        <w:t xml:space="preserve">miles between trips, which drags down earnings even when the per-trip payout looks decent.</w:t>
-      </w:r>
-    </w:p>
-    <w:p>
-      <w:pPr>
-        <w:pStyle w:val="BodyText"/>
-      </w:pPr>
-      <w:r>
-        <w:rPr>
-          <w:b/>
-          <w:bCs/>
-        </w:rPr>
-        <w:t xml:space="preserve">Dynamic pricing makes this harder, not easier.</w:t>
-      </w:r>
-      <w:r>
-        <w:t xml:space="preserve"> </w:t>
-      </w:r>
-      <w:r>
-        <w:t xml:space="preserve">Surge can raise weekly revenue in aggregate, but it also pulls in extra supply and compresses per-day earnings for many full-time drivers. Chasing surge raises complaint risk—research shows roughly a quarter of the short-term surge bump gets erased later by lower ratings and complaint-driven penalties.</w:t>
-      </w:r>
-    </w:p>
-    <w:p>
-      <w:pPr>
-        <w:pStyle w:val="BodyText"/>
-      </w:pPr>
-      <w:r>
-        <w:rPr>
-          <w:b/>
-          <w:bCs/>
-        </w:rPr>
-        <w:t xml:space="preserve">Platforms keep changing how money flows.</w:t>
-      </w:r>
-      <w:r>
-        <w:t xml:space="preserve"> </w:t>
-      </w:r>
-      <w:r>
-        <w:t xml:space="preserve">Upfront pricing and algorithmic changes can alter take rates without obvious signals on the driver screen. Lockouts and utilization management further reduce paid time online. What worked last month can quietly stop working.</w:t>
-      </w:r>
-    </w:p>
-    <w:p>
-      <w:pPr>
-        <w:pStyle w:val="BodyText"/>
-      </w:pPr>
-      <w:r>
-        <w:rPr>
-          <w:b/>
-          <w:bCs/>
-        </w:rPr>
-        <w:t xml:space="preserve">Demand itself is spiky and local.</w:t>
-      </w:r>
-      <w:r>
-        <w:t xml:space="preserve"> </w:t>
-      </w:r>
-      <w:r>
-        <w:t xml:space="preserve">Airports, stadiums, and weather windows swing the market on short notice. Surge regions are small and decay within blocks, so moving a few minutes late can erase the premium. Keeping all of that in your head while driving is more than a full-time job.</w:t>
-      </w:r>
-    </w:p>
-    <w:p>
-      <w:pPr>
-        <w:pStyle w:val="BodyText"/>
-      </w:pPr>
-      <w:r>
-        <w:rPr>
-          <w:b/>
-          <w:bCs/>
-        </w:rPr>
-        <w:t xml:space="preserve">This app solves that problem.</w:t>
-      </w:r>
-      <w:r>
-        <w:t xml:space="preserve"> </w:t>
-      </w:r>
-      <w:r>
-        <w:t xml:space="preserve">It removes guesswork by grounding every recommendation in verified coordinates and business hours from Google Places—not model hallucinations—and caching those truths in the database once validated. It computes distance and earnings-per-mile from the server side with real navigation distance, not rough client math. It enforces</w:t>
-      </w:r>
-      <w:r>
-        <w:t xml:space="preserve"> </w:t>
-      </w:r>
-      <w:r>
-        <w:t xml:space="preserve">“accuracy before expense”</w:t>
-      </w:r>
-      <w:r>
-        <w:t xml:space="preserve"> </w:t>
-      </w:r>
-      <w:r>
-        <w:t xml:space="preserve">rules for closure-sensitive venues and logs every recommendation for counterfactual learning.</w:t>
-      </w:r>
-    </w:p>
-    <w:p>
-      <w:pPr>
-        <w:pStyle w:val="BodyText"/>
-      </w:pPr>
-      <w:r>
-        <w:rPr>
-          <w:b/>
-          <w:bCs/>
-        </w:rPr>
-        <w:t xml:space="preserve">It helps even drivers who</w:t>
-      </w:r>
-      <w:r>
-        <w:rPr>
-          <w:b/>
-          <w:bCs/>
-        </w:rPr>
-        <w:t xml:space="preserve"> </w:t>
-      </w:r>
-      <w:r>
-        <w:rPr>
-          <w:b/>
-          <w:bCs/>
-        </w:rPr>
-        <w:t xml:space="preserve">“know the best places”</w:t>
-      </w:r>
-      <w:r>
-        <w:t xml:space="preserve"> </w:t>
-      </w:r>
-      <w:r>
-        <w:t xml:space="preserve">because</w:t>
-      </w:r>
-      <w:r>
-        <w:t xml:space="preserve"> </w:t>
-      </w:r>
-      <w:r>
-        <w:t xml:space="preserve">“best”</w:t>
-      </w:r>
-      <w:r>
-        <w:t xml:space="preserve"> </w:t>
-      </w:r>
-      <w:r>
-        <w:t xml:space="preserve">changes hour to hour. The tool watches flight banks, event timing, daypart, and recent outcomes, then turns that into concrete staging locations with exact coordinates, verified open status, and an earnings-per-mile target that already includes the drive to get there.</w:t>
-      </w:r>
-    </w:p>
-    <w:p>
-      <w:pPr>
-        <w:pStyle w:val="BodyText"/>
-      </w:pPr>
-      <w:r>
-        <w:rPr>
-          <w:b/>
-          <w:bCs/>
-        </w:rPr>
-        <w:t xml:space="preserve">For experts, it’s an amplifier, not a crutch.</w:t>
-      </w:r>
-      <w:r>
-        <w:t xml:space="preserve"> </w:t>
-      </w:r>
-      <w:r>
-        <w:t xml:space="preserve">Research shows that simply seeing better price and location signals changes relocation choices and revenue. The app gives a denser signal than a surge heatmap by fusing demand cues with verified venue data and your own historical results, so repositioning decisions are faster and more accurate with fewer dead miles.</w:t>
-      </w:r>
-    </w:p>
-    <w:p>
-      <w:pPr>
-        <w:pStyle w:val="BodyText"/>
-      </w:pPr>
-      <w:r>
-        <w:rPr>
-          <w:b/>
-          <w:bCs/>
-        </w:rPr>
-        <w:t xml:space="preserve">Safety benefits are equally critical.</w:t>
-      </w:r>
-      <w:r>
-        <w:t xml:space="preserve"> </w:t>
-      </w:r>
-      <w:r>
-        <w:t xml:space="preserve">Real-time strategic positioning guidance reduces driver fatigue from aimless driving and long hours, helps avoid unsafe areas through better planning, and gets drivers home faster with fewer total miles driven—addressing key safety risks identified in rideshare safety research.</w:t>
-      </w:r>
-    </w:p>
-    <w:p>
-      <w:pPr>
-        <w:pStyle w:val="BodyText"/>
-      </w:pPr>
-      <w:r>
-        <w:rPr>
-          <w:b/>
-          <w:bCs/>
-        </w:rPr>
-        <w:t xml:space="preserve">Bottom line for drivers:</w:t>
-      </w:r>
-      <w:r>
-        <w:t xml:space="preserve"> </w:t>
-      </w:r>
-      <w:r>
-        <w:t xml:space="preserve">Higher utilization, fewer empty miles, and fewer bad bets on closed or low-yield venues.</w:t>
-      </w:r>
-      <w:r>
-        <w:t xml:space="preserve"> </w:t>
-      </w:r>
-      <w:r>
-        <w:rPr>
-          <w:b/>
-          <w:bCs/>
-        </w:rPr>
-        <w:t xml:space="preserve">Bottom line for the industry:</w:t>
-      </w:r>
-      <w:r>
-        <w:t xml:space="preserve"> </w:t>
-      </w:r>
-      <w:r>
-        <w:t xml:space="preserve">Decisions that are auditable, repeatable, and aligned with driver income instead of speculation.</w:t>
+        <w:t xml:space="preserve">Last Updated:</w:t>
+      </w:r>
+      <w:r>
+        <w:t xml:space="preserve"> </w:t>
+      </w:r>
+      <w:r>
+        <w:t xml:space="preserve">2025-10-08 21:00 CST</w:t>
       </w:r>
     </w:p>
     <w:p>
@@ -272,6 +43,260 @@
         </w:pict>
       </w:r>
     </w:p>
+    <w:bookmarkStart w:id="20" w:name="mission-statement"/>
+    <w:p>
+      <w:pPr>
+        <w:pStyle w:val="Heading2"/>
+      </w:pPr>
+      <w:r>
+        <w:t xml:space="preserve">📍</w:t>
+      </w:r>
+      <w:r>
+        <w:t xml:space="preserve"> </w:t>
+      </w:r>
+      <w:r>
+        <w:rPr>
+          <w:b/>
+          <w:bCs/>
+        </w:rPr>
+        <w:t xml:space="preserve">MISSION STATEMENT</w:t>
+      </w:r>
+    </w:p>
+    <w:p>
+      <w:pPr>
+        <w:pStyle w:val="FirstParagraph"/>
+      </w:pPr>
+      <w:r>
+        <w:rPr>
+          <w:b/>
+          <w:bCs/>
+        </w:rPr>
+        <w:t xml:space="preserve">Drivers don’t lose money because they can’t drive.</w:t>
+      </w:r>
+      <w:r>
+        <w:t xml:space="preserve"> </w:t>
+      </w:r>
+      <w:r>
+        <w:t xml:space="preserve">They lose it in the gaps—time with no passenger, miles with no rider, and opaque pricing that shifts under their feet. In big markets, as much as 40% of ridehail miles are</w:t>
+      </w:r>
+      <w:r>
+        <w:t xml:space="preserve"> </w:t>
+      </w:r>
+      <w:r>
+        <w:t xml:space="preserve">“deadhead”</w:t>
+      </w:r>
+      <w:r>
+        <w:t xml:space="preserve"> </w:t>
+      </w:r>
+      <w:r>
+        <w:t xml:space="preserve">miles between trips, which drags down earnings even when the per-trip payout looks decent.</w:t>
+      </w:r>
+    </w:p>
+    <w:p>
+      <w:pPr>
+        <w:pStyle w:val="BodyText"/>
+      </w:pPr>
+      <w:r>
+        <w:rPr>
+          <w:b/>
+          <w:bCs/>
+        </w:rPr>
+        <w:t xml:space="preserve">Dynamic pricing makes this harder, not easier.</w:t>
+      </w:r>
+      <w:r>
+        <w:t xml:space="preserve"> </w:t>
+      </w:r>
+      <w:r>
+        <w:t xml:space="preserve">Surge can raise weekly revenue in aggregate, but it also pulls in extra supply and compresses per-day earnings for many full-time drivers. Chasing surge raises complaint risk—research shows roughly a quarter of the short-term surge bump gets erased later by lower ratings and complaint-driven penalties.</w:t>
+      </w:r>
+    </w:p>
+    <w:p>
+      <w:pPr>
+        <w:pStyle w:val="BodyText"/>
+      </w:pPr>
+      <w:r>
+        <w:rPr>
+          <w:b/>
+          <w:bCs/>
+        </w:rPr>
+        <w:t xml:space="preserve">Platforms keep changing how money flows.</w:t>
+      </w:r>
+      <w:r>
+        <w:t xml:space="preserve"> </w:t>
+      </w:r>
+      <w:r>
+        <w:t xml:space="preserve">Upfront pricing and algorithmic changes can alter take rates without obvious signals on the driver screen. Lockouts and utilization management further reduce paid time online. What worked last month can quietly stop working.</w:t>
+      </w:r>
+    </w:p>
+    <w:p>
+      <w:pPr>
+        <w:pStyle w:val="BodyText"/>
+      </w:pPr>
+      <w:r>
+        <w:rPr>
+          <w:b/>
+          <w:bCs/>
+        </w:rPr>
+        <w:t xml:space="preserve">Demand itself is spiky and local.</w:t>
+      </w:r>
+      <w:r>
+        <w:t xml:space="preserve"> </w:t>
+      </w:r>
+      <w:r>
+        <w:t xml:space="preserve">Airports, stadiums, and weather windows swing the market on short notice. Surge regions are small and decay within blocks, so moving a few minutes late can erase the premium. Keeping all of that in your head while driving is more than a full-time job.</w:t>
+      </w:r>
+    </w:p>
+    <w:p>
+      <w:pPr>
+        <w:pStyle w:val="BodyText"/>
+      </w:pPr>
+      <w:r>
+        <w:rPr>
+          <w:b/>
+          <w:bCs/>
+        </w:rPr>
+        <w:t xml:space="preserve">This app solves that problem.</w:t>
+      </w:r>
+      <w:r>
+        <w:t xml:space="preserve"> </w:t>
+      </w:r>
+      <w:r>
+        <w:t xml:space="preserve">It removes guesswork by grounding every recommendation in verified coordinates and business hours from Google Places—not model hallucinations—and caching those truths in the database once validated. It computes distance and earnings-per-mile from the server side with real navigation distance, not rough client math. It enforces</w:t>
+      </w:r>
+      <w:r>
+        <w:t xml:space="preserve"> </w:t>
+      </w:r>
+      <w:r>
+        <w:t xml:space="preserve">“accuracy before expense”</w:t>
+      </w:r>
+      <w:r>
+        <w:t xml:space="preserve"> </w:t>
+      </w:r>
+      <w:r>
+        <w:t xml:space="preserve">rules for closure-sensitive venues and logs every recommendation for counterfactual learning.</w:t>
+      </w:r>
+    </w:p>
+    <w:p>
+      <w:pPr>
+        <w:pStyle w:val="BodyText"/>
+      </w:pPr>
+      <w:r>
+        <w:rPr>
+          <w:b/>
+          <w:bCs/>
+        </w:rPr>
+        <w:t xml:space="preserve">It helps even drivers who</w:t>
+      </w:r>
+      <w:r>
+        <w:rPr>
+          <w:b/>
+          <w:bCs/>
+        </w:rPr>
+        <w:t xml:space="preserve"> </w:t>
+      </w:r>
+      <w:r>
+        <w:rPr>
+          <w:b/>
+          <w:bCs/>
+        </w:rPr>
+        <w:t xml:space="preserve">“know the best places”</w:t>
+      </w:r>
+      <w:r>
+        <w:t xml:space="preserve"> </w:t>
+      </w:r>
+      <w:r>
+        <w:t xml:space="preserve">because</w:t>
+      </w:r>
+      <w:r>
+        <w:t xml:space="preserve"> </w:t>
+      </w:r>
+      <w:r>
+        <w:t xml:space="preserve">“best”</w:t>
+      </w:r>
+      <w:r>
+        <w:t xml:space="preserve"> </w:t>
+      </w:r>
+      <w:r>
+        <w:t xml:space="preserve">changes hour to hour. The tool watches flight banks, event timing, daypart, and recent outcomes, then turns that into concrete staging locations with exact coordinates, verified open status, and an earnings-per-mile target that already includes the drive to get there.</w:t>
+      </w:r>
+    </w:p>
+    <w:p>
+      <w:pPr>
+        <w:pStyle w:val="BodyText"/>
+      </w:pPr>
+      <w:r>
+        <w:rPr>
+          <w:b/>
+          <w:bCs/>
+        </w:rPr>
+        <w:t xml:space="preserve">For experts, it’s an amplifier, not a crutch.</w:t>
+      </w:r>
+      <w:r>
+        <w:t xml:space="preserve"> </w:t>
+      </w:r>
+      <w:r>
+        <w:t xml:space="preserve">Research shows that simply seeing better price and location signals changes relocation choices and revenue. The app gives a denser signal than a surge heatmap by fusing demand cues with verified venue data and your own historical results, so repositioning decisions are faster and more accurate with fewer dead miles.</w:t>
+      </w:r>
+    </w:p>
+    <w:p>
+      <w:pPr>
+        <w:pStyle w:val="BodyText"/>
+      </w:pPr>
+      <w:r>
+        <w:rPr>
+          <w:b/>
+          <w:bCs/>
+        </w:rPr>
+        <w:t xml:space="preserve">Safety benefits are equally critical.</w:t>
+      </w:r>
+      <w:r>
+        <w:t xml:space="preserve"> </w:t>
+      </w:r>
+      <w:r>
+        <w:t xml:space="preserve">Real-time strategic positioning guidance reduces driver fatigue from aimless driving and long hours, helps avoid unsafe areas through better planning, and gets drivers home faster with fewer total miles driven—addressing key safety risks identified in rideshare safety research.</w:t>
+      </w:r>
+    </w:p>
+    <w:p>
+      <w:pPr>
+        <w:pStyle w:val="BodyText"/>
+      </w:pPr>
+      <w:r>
+        <w:rPr>
+          <w:b/>
+          <w:bCs/>
+        </w:rPr>
+        <w:t xml:space="preserve">Bottom line for drivers:</w:t>
+      </w:r>
+      <w:r>
+        <w:t xml:space="preserve"> </w:t>
+      </w:r>
+      <w:r>
+        <w:t xml:space="preserve">Higher utilization, fewer empty miles, and fewer bad bets on closed or low-yield venues.</w:t>
+      </w:r>
+      <w:r>
+        <w:t xml:space="preserve"> </w:t>
+      </w:r>
+      <w:r>
+        <w:rPr>
+          <w:b/>
+          <w:bCs/>
+        </w:rPr>
+        <w:t xml:space="preserve">Bottom line for the industry:</w:t>
+      </w:r>
+      <w:r>
+        <w:t xml:space="preserve"> </w:t>
+      </w:r>
+      <w:r>
+        <w:t xml:space="preserve">Decisions that are auditable, repeatable, and aligned with driver income instead of speculation.</w:t>
+      </w:r>
+    </w:p>
+    <w:p>
+      <w:r>
+        <w:pict>
+          <v:rect style="width:0;height:1.5pt" o:hralign="center" o:hrstd="t" o:hr="t"/>
+        </w:pict>
+      </w:r>
+    </w:p>
     <w:bookmarkEnd w:id="20"/>
     <w:bookmarkEnd w:id="21"/>
     <w:bookmarkStart w:id="197" w:name="accuracy-first-operating-invariants"/>
@@ -281,24 +306,6 @@
       </w:pPr>
       <w:r>
         <w:t xml:space="preserve">Accuracy-First Operating Invariants</w:t>
-      </w:r>
-    </w:p>
-    <w:p>
-      <w:pPr>
-        <w:pStyle w:val="FirstParagraph"/>
-      </w:pPr>
-      <w:r>
-        <w:rPr>
-          <w:b/>
-          <w:bCs/>
-        </w:rPr>
-        <w:t xml:space="preserve">Last Updated:</w:t>
-      </w:r>
-      <w:r>
-        <w:t xml:space="preserve"> </w:t>
-      </w:r>
-      <w:r>
-        <w:t xml:space="preserve">2025-10-08 21:00 CST</w:t>
       </w:r>
     </w:p>
     <w:p>

</xml_diff>

<commit_message>
Improve distance accuracy and display for driver platform
Integrates Haversine fallback for distance calculation, updates UI to display estimated miles with an "est." badge when fallback is used, and refactors display logic for earnings, distance, and surge in the co-pilot view by introducing new interface properties and conditional rendering.

Replit-Commit-Author: Agent
Replit-Commit-Session-Id: 153df02f-eeca-4895-a097-54e7e3594998
Replit-Commit-Checkpoint-Type: full_checkpoint
Replit-Commit-Screenshot-Url: https://storage.googleapis.com/screenshot-production-us-central1/69f9de93-7dc3-48aa-9050-4c395406d344/153df02f-eeca-4895-a097-54e7e3594998/Y7leiuV
</commit_message>
<xml_diff>
--- a/Export/ARCHITECTURE.docx
+++ b/Export/ARCHITECTURE.docx
@@ -299,7 +299,7 @@
     </w:p>
     <w:bookmarkEnd w:id="20"/>
     <w:bookmarkEnd w:id="21"/>
-    <w:bookmarkStart w:id="197" w:name="accuracy-first-operating-invariants"/>
+    <w:bookmarkStart w:id="198" w:name="accuracy-first-operating-invariants"/>
     <w:p>
       <w:pPr>
         <w:pStyle w:val="Heading1"/>
@@ -13725,7 +13725,7 @@
     </w:p>
     <w:bookmarkEnd w:id="94"/>
     <w:bookmarkEnd w:id="95"/>
-    <w:bookmarkStart w:id="102" w:name="distance-eta-traffic-aware-1"/>
+    <w:bookmarkStart w:id="103" w:name="distance-eta-traffic-aware-1"/>
     <w:p>
       <w:pPr>
         <w:pStyle w:val="Heading2"/>
@@ -14597,6 +14597,175 @@
       </w:r>
       <w:r>
         <w:t xml:space="preserve">: Measures accuracy loss when API unavailable</w:t>
+      </w:r>
+    </w:p>
+    <w:bookmarkEnd w:id="101"/>
+    <w:bookmarkStart w:id="102" w:name="ui-display-policy"/>
+    <w:p>
+      <w:pPr>
+        <w:pStyle w:val="Heading3"/>
+      </w:pPr>
+      <w:r>
+        <w:t xml:space="preserve">UI Display Policy</w:t>
+      </w:r>
+    </w:p>
+    <w:p>
+      <w:pPr>
+        <w:pStyle w:val="FirstParagraph"/>
+      </w:pPr>
+      <w:r>
+        <w:rPr>
+          <w:b/>
+          <w:bCs/>
+        </w:rPr>
+        <w:t xml:space="preserve">Center metric shows Distance in miles from server.</w:t>
+      </w:r>
+      <w:r>
+        <w:t xml:space="preserve"> </w:t>
+      </w:r>
+      <w:r>
+        <w:t xml:space="preserve">Subtext shows</w:t>
+      </w:r>
+      <w:r>
+        <w:t xml:space="preserve"> </w:t>
+      </w:r>
+      <w:r>
+        <w:t xml:space="preserve">“est drive time X min”</w:t>
+      </w:r>
+      <w:r>
+        <w:t xml:space="preserve">. Keep Surge on the right. If</w:t>
+      </w:r>
+      <w:r>
+        <w:t xml:space="preserve"> </w:t>
+      </w:r>
+      <w:r>
+        <w:rPr>
+          <w:rStyle w:val="VerbatimChar"/>
+        </w:rPr>
+        <w:t xml:space="preserve">distanceSource=haversine_fallback</w:t>
+      </w:r>
+      <w:r>
+        <w:t xml:space="preserve">, show an</w:t>
+      </w:r>
+      <w:r>
+        <w:t xml:space="preserve"> </w:t>
+      </w:r>
+      <w:r>
+        <w:t xml:space="preserve">“est.”</w:t>
+      </w:r>
+      <w:r>
+        <w:t xml:space="preserve"> </w:t>
+      </w:r>
+      <w:r>
+        <w:t xml:space="preserve">badge next to the miles to indicate fallback estimation.</w:t>
+      </w:r>
+    </w:p>
+    <w:p>
+      <w:pPr>
+        <w:pStyle w:val="BodyText"/>
+      </w:pPr>
+      <w:r>
+        <w:rPr>
+          <w:b/>
+          <w:bCs/>
+        </w:rPr>
+        <w:t xml:space="preserve">Display Format:</w:t>
+      </w:r>
+      <w:r>
+        <w:t xml:space="preserve"> </w:t>
+      </w:r>
+      <w:r>
+        <w:t xml:space="preserve">-</w:t>
+      </w:r>
+      <w:r>
+        <w:t xml:space="preserve"> </w:t>
+      </w:r>
+      <w:r>
+        <w:rPr>
+          <w:b/>
+          <w:bCs/>
+        </w:rPr>
+        <w:t xml:space="preserve">Left</w:t>
+      </w:r>
+      <w:r>
+        <w:t xml:space="preserve">: Earnings potential ($/ride)</w:t>
+      </w:r>
+      <w:r>
+        <w:t xml:space="preserve"> </w:t>
+      </w:r>
+      <w:r>
+        <w:t xml:space="preserve">-</w:t>
+      </w:r>
+      <w:r>
+        <w:t xml:space="preserve"> </w:t>
+      </w:r>
+      <w:r>
+        <w:rPr>
+          <w:b/>
+          <w:bCs/>
+        </w:rPr>
+        <w:t xml:space="preserve">Center</w:t>
+      </w:r>
+      <w:r>
+        <w:t xml:space="preserve">: Distance (X.X mi) with</w:t>
+      </w:r>
+      <w:r>
+        <w:t xml:space="preserve"> </w:t>
+      </w:r>
+      <w:r>
+        <w:t xml:space="preserve">“est drive time X min”</w:t>
+      </w:r>
+      <w:r>
+        <w:t xml:space="preserve"> </w:t>
+      </w:r>
+      <w:r>
+        <w:t xml:space="preserve">below</w:t>
+      </w:r>
+      <w:r>
+        <w:t xml:space="preserve"> </w:t>
+      </w:r>
+      <w:r>
+        <w:t xml:space="preserve">-</w:t>
+      </w:r>
+      <w:r>
+        <w:t xml:space="preserve"> </w:t>
+      </w:r>
+      <w:r>
+        <w:rPr>
+          <w:b/>
+          <w:bCs/>
+        </w:rPr>
+        <w:t xml:space="preserve">Right</w:t>
+      </w:r>
+      <w:r>
+        <w:t xml:space="preserve">: Surge multiplier (X.Xx)</w:t>
+      </w:r>
+    </w:p>
+    <w:p>
+      <w:pPr>
+        <w:pStyle w:val="BodyText"/>
+      </w:pPr>
+      <w:r>
+        <w:rPr>
+          <w:b/>
+          <w:bCs/>
+        </w:rPr>
+        <w:t xml:space="preserve">Fallback Indicator</w:t>
+      </w:r>
+      <w:r>
+        <w:t xml:space="preserve">: When using Haversine estimation, append small</w:t>
+      </w:r>
+      <w:r>
+        <w:t xml:space="preserve"> </w:t>
+      </w:r>
+      <w:r>
+        <w:t xml:space="preserve">“EST.”</w:t>
+      </w:r>
+      <w:r>
+        <w:t xml:space="preserve"> </w:t>
+      </w:r>
+      <w:r>
+        <w:t xml:space="preserve">badge to distance value for transparency.</w:t>
       </w:r>
     </w:p>
     <w:p>
@@ -14606,9 +14775,9 @@
         </w:pict>
       </w:r>
     </w:p>
-    <w:bookmarkEnd w:id="101"/>
     <w:bookmarkEnd w:id="102"/>
-    <w:bookmarkStart w:id="109" w:name="surge-detection-opportunity-capture-1"/>
+    <w:bookmarkEnd w:id="103"/>
+    <w:bookmarkStart w:id="110" w:name="surge-detection-opportunity-capture-1"/>
     <w:p>
       <w:pPr>
         <w:pStyle w:val="Heading2"/>
@@ -14627,7 +14796,7 @@
         <w:t xml:space="preserve">5. SURGE DETECTION (Opportunity Capture)</w:t>
       </w:r>
     </w:p>
-    <w:bookmarkStart w:id="103" w:name="core-principle-4"/>
+    <w:bookmarkStart w:id="104" w:name="core-principle-4"/>
     <w:p>
       <w:pPr>
         <w:pStyle w:val="Heading3"/>
@@ -14644,8 +14813,8 @@
         <w:t xml:space="preserve">Detect and factor surge pricing into earnings calculations, flagging high-multiplier opportunities as high priority.</w:t>
       </w:r>
     </w:p>
-    <w:bookmarkEnd w:id="103"/>
-    <w:bookmarkStart w:id="104" w:name="how-it-works-3"/>
+    <w:bookmarkEnd w:id="104"/>
+    <w:bookmarkStart w:id="105" w:name="how-it-works-3"/>
     <w:p>
       <w:pPr>
         <w:pStyle w:val="Heading3"/>
@@ -14842,8 +15011,8 @@
         <w:t xml:space="preserve">- Logged for ML training to predict future surge windows</w:t>
       </w:r>
     </w:p>
-    <w:bookmarkEnd w:id="104"/>
-    <w:bookmarkStart w:id="105" w:name="why-this-approach-3"/>
+    <w:bookmarkEnd w:id="105"/>
+    <w:bookmarkStart w:id="106" w:name="why-this-approach-3"/>
     <w:p>
       <w:pPr>
         <w:pStyle w:val="Heading3"/>
@@ -14893,8 +15062,8 @@
         <w:t xml:space="preserve">: ML learns surge patterns for proactive recommendations</w:t>
       </w:r>
     </w:p>
-    <w:bookmarkEnd w:id="105"/>
-    <w:bookmarkStart w:id="106" w:name="when-it-runs-3"/>
+    <w:bookmarkEnd w:id="106"/>
+    <w:bookmarkStart w:id="107" w:name="when-it-runs-3"/>
     <w:p>
       <w:pPr>
         <w:pStyle w:val="Heading3"/>
@@ -14941,8 +15110,8 @@
         <w:t xml:space="preserve">: Checked on every block refresh (respects API rate limits)</w:t>
       </w:r>
     </w:p>
-    <w:bookmarkEnd w:id="106"/>
-    <w:bookmarkStart w:id="107" w:name="system-impact-4"/>
+    <w:bookmarkEnd w:id="107"/>
+    <w:bookmarkStart w:id="108" w:name="system-impact-4"/>
     <w:p>
       <w:pPr>
         <w:pStyle w:val="Heading3"/>
@@ -15008,8 +15177,8 @@
         <w:t xml:space="preserve">: venue_metrics accumulates surge patterns</w:t>
       </w:r>
     </w:p>
-    <w:bookmarkEnd w:id="107"/>
-    <w:bookmarkStart w:id="108" w:name="ml-impact-4"/>
+    <w:bookmarkEnd w:id="108"/>
+    <w:bookmarkStart w:id="109" w:name="ml-impact-4"/>
     <w:p>
       <w:pPr>
         <w:pStyle w:val="Heading3"/>
@@ -15082,9 +15251,9 @@
         </w:pict>
       </w:r>
     </w:p>
-    <w:bookmarkEnd w:id="108"/>
     <w:bookmarkEnd w:id="109"/>
-    <w:bookmarkStart w:id="116" w:name="earnings-projection-income-accuracy-1"/>
+    <w:bookmarkEnd w:id="110"/>
+    <w:bookmarkStart w:id="117" w:name="earnings-projection-income-accuracy-1"/>
     <w:p>
       <w:pPr>
         <w:pStyle w:val="Heading2"/>
@@ -15103,7 +15272,7 @@
         <w:t xml:space="preserve">6. EARNINGS PROJECTION (Income Accuracy)</w:t>
       </w:r>
     </w:p>
-    <w:bookmarkStart w:id="110" w:name="core-principle-5"/>
+    <w:bookmarkStart w:id="111" w:name="core-principle-5"/>
     <w:p>
       <w:pPr>
         <w:pStyle w:val="Heading3"/>
@@ -15120,8 +15289,8 @@
         <w:t xml:space="preserve">Estimate realistic earnings per ride based on venue type, surge conditions, and base fare structure.</w:t>
       </w:r>
     </w:p>
-    <w:bookmarkEnd w:id="110"/>
-    <w:bookmarkStart w:id="111" w:name="how-it-works-4"/>
+    <w:bookmarkEnd w:id="111"/>
+    <w:bookmarkStart w:id="112" w:name="how-it-works-4"/>
     <w:p>
       <w:pPr>
         <w:pStyle w:val="Heading3"/>
@@ -15309,8 +15478,8 @@
         <w:t xml:space="preserve">net_take_home = estimated_fare - platform_fees - operating_costs</w:t>
       </w:r>
     </w:p>
-    <w:bookmarkEnd w:id="111"/>
-    <w:bookmarkStart w:id="112" w:name="why-this-approach-4"/>
+    <w:bookmarkEnd w:id="112"/>
+    <w:bookmarkStart w:id="113" w:name="why-this-approach-4"/>
     <w:p>
       <w:pPr>
         <w:pStyle w:val="Heading3"/>
@@ -15360,8 +15529,8 @@
         <w:t xml:space="preserve">: Shows breakdown so drivers understand the calculation</w:t>
       </w:r>
     </w:p>
-    <w:bookmarkEnd w:id="112"/>
-    <w:bookmarkStart w:id="113" w:name="when-it-runs-4"/>
+    <w:bookmarkEnd w:id="113"/>
+    <w:bookmarkStart w:id="114" w:name="when-it-runs-4"/>
     <w:p>
       <w:pPr>
         <w:pStyle w:val="Heading3"/>
@@ -15408,8 +15577,8 @@
         <w:t xml:space="preserve">: When surge levels change or business hours shift</w:t>
       </w:r>
     </w:p>
-    <w:bookmarkEnd w:id="113"/>
-    <w:bookmarkStart w:id="114" w:name="system-impact-5"/>
+    <w:bookmarkEnd w:id="114"/>
+    <w:bookmarkStart w:id="115" w:name="system-impact-5"/>
     <w:p>
       <w:pPr>
         <w:pStyle w:val="Heading3"/>
@@ -15475,8 +15644,8 @@
         <w:t xml:space="preserve">: Breakdown shown to driver builds trust</w:t>
       </w:r>
     </w:p>
-    <w:bookmarkEnd w:id="114"/>
-    <w:bookmarkStart w:id="115" w:name="ml-impact-5"/>
+    <w:bookmarkEnd w:id="115"/>
+    <w:bookmarkStart w:id="116" w:name="ml-impact-5"/>
     <w:p>
       <w:pPr>
         <w:pStyle w:val="Heading3"/>
@@ -15549,9 +15718,9 @@
         </w:pict>
       </w:r>
     </w:p>
-    <w:bookmarkEnd w:id="115"/>
     <w:bookmarkEnd w:id="116"/>
-    <w:bookmarkStart w:id="123" w:name="priority-flagging-urgency-intelligence-1"/>
+    <w:bookmarkEnd w:id="117"/>
+    <w:bookmarkStart w:id="124" w:name="priority-flagging-urgency-intelligence-1"/>
     <w:p>
       <w:pPr>
         <w:pStyle w:val="Heading2"/>
@@ -15570,7 +15739,7 @@
         <w:t xml:space="preserve">7. PRIORITY FLAGGING (Urgency Intelligence)</w:t>
       </w:r>
     </w:p>
-    <w:bookmarkStart w:id="117" w:name="core-principle-6"/>
+    <w:bookmarkStart w:id="118" w:name="core-principle-6"/>
     <w:p>
       <w:pPr>
         <w:pStyle w:val="Heading3"/>
@@ -15587,8 +15756,8 @@
         <w:t xml:space="preserve">Flag venues as high, normal, or low priority based on urgency indicators (surge, events, time-sensitivity).</w:t>
       </w:r>
     </w:p>
-    <w:bookmarkEnd w:id="117"/>
-    <w:bookmarkStart w:id="118" w:name="how-it-works-5"/>
+    <w:bookmarkEnd w:id="118"/>
+    <w:bookmarkStart w:id="119" w:name="how-it-works-5"/>
     <w:p>
       <w:pPr>
         <w:pStyle w:val="Heading3"/>
@@ -15983,8 +16152,8 @@
         <w:t xml:space="preserve">- Low: Demoted or hidden based on settings</w:t>
       </w:r>
     </w:p>
-    <w:bookmarkEnd w:id="118"/>
-    <w:bookmarkStart w:id="119" w:name="why-this-approach-5"/>
+    <w:bookmarkEnd w:id="119"/>
+    <w:bookmarkStart w:id="120" w:name="why-this-approach-5"/>
     <w:p>
       <w:pPr>
         <w:pStyle w:val="Heading3"/>
@@ -16034,8 +16203,8 @@
         <w:t xml:space="preserve">: Visual indicators make priority instantly obvious</w:t>
       </w:r>
     </w:p>
-    <w:bookmarkEnd w:id="119"/>
-    <w:bookmarkStart w:id="120" w:name="when-it-runs-5"/>
+    <w:bookmarkEnd w:id="120"/>
+    <w:bookmarkStart w:id="121" w:name="when-it-runs-5"/>
     <w:p>
       <w:pPr>
         <w:pStyle w:val="Heading3"/>
@@ -16082,8 +16251,8 @@
         <w:t xml:space="preserve">: When surge levels or event status changes</w:t>
       </w:r>
     </w:p>
-    <w:bookmarkEnd w:id="120"/>
-    <w:bookmarkStart w:id="121" w:name="system-impact-6"/>
+    <w:bookmarkEnd w:id="121"/>
+    <w:bookmarkStart w:id="122" w:name="system-impact-6"/>
     <w:p>
       <w:pPr>
         <w:pStyle w:val="Heading3"/>
@@ -16149,8 +16318,8 @@
         <w:t xml:space="preserve">: Priority recalculated on surge/event changes</w:t>
       </w:r>
     </w:p>
-    <w:bookmarkEnd w:id="121"/>
-    <w:bookmarkStart w:id="122" w:name="ml-impact-6"/>
+    <w:bookmarkEnd w:id="122"/>
+    <w:bookmarkStart w:id="123" w:name="ml-impact-6"/>
     <w:p>
       <w:pPr>
         <w:pStyle w:val="Heading3"/>
@@ -16223,9 +16392,9 @@
         </w:pict>
       </w:r>
     </w:p>
-    <w:bookmarkEnd w:id="122"/>
     <w:bookmarkEnd w:id="123"/>
-    <w:bookmarkStart w:id="130" w:name="block-ranking-value-optimization-1"/>
+    <w:bookmarkEnd w:id="124"/>
+    <w:bookmarkStart w:id="131" w:name="block-ranking-value-optimization-1"/>
     <w:p>
       <w:pPr>
         <w:pStyle w:val="Heading2"/>
@@ -16244,7 +16413,7 @@
         <w:t xml:space="preserve">8. BLOCK RANKING (Value Optimization)</w:t>
       </w:r>
     </w:p>
-    <w:bookmarkStart w:id="124" w:name="core-principle-7"/>
+    <w:bookmarkStart w:id="125" w:name="core-principle-7"/>
     <w:p>
       <w:pPr>
         <w:pStyle w:val="Heading3"/>
@@ -16261,8 +16430,8 @@
         <w:t xml:space="preserve">Present venues in order of expected value to driver, using deterministic scoring that can be audited and A/B tested.</w:t>
       </w:r>
     </w:p>
-    <w:bookmarkEnd w:id="124"/>
-    <w:bookmarkStart w:id="125" w:name="how-it-works-6"/>
+    <w:bookmarkEnd w:id="125"/>
+    <w:bookmarkStart w:id="126" w:name="how-it-works-6"/>
     <w:p>
       <w:pPr>
         <w:pStyle w:val="Heading3"/>
@@ -16500,8 +16669,8 @@
         <w:t xml:space="preserve">“What if we ranked differently?”</w:t>
       </w:r>
     </w:p>
-    <w:bookmarkEnd w:id="125"/>
-    <w:bookmarkStart w:id="126" w:name="why-this-approach-6"/>
+    <w:bookmarkEnd w:id="126"/>
+    <w:bookmarkStart w:id="127" w:name="why-this-approach-6"/>
     <w:p>
       <w:pPr>
         <w:pStyle w:val="Heading3"/>
@@ -16551,8 +16720,8 @@
         <w:t xml:space="preserve">: No LLM bias; venues ranked by objective metrics</w:t>
       </w:r>
     </w:p>
-    <w:bookmarkEnd w:id="126"/>
-    <w:bookmarkStart w:id="127" w:name="when-it-runs-6"/>
+    <w:bookmarkEnd w:id="127"/>
+    <w:bookmarkStart w:id="128" w:name="when-it-runs-6"/>
     <w:p>
       <w:pPr>
         <w:pStyle w:val="Heading3"/>
@@ -16599,8 +16768,8 @@
         <w:t xml:space="preserve">: Every ranking for continuous learning</w:t>
       </w:r>
     </w:p>
-    <w:bookmarkEnd w:id="127"/>
-    <w:bookmarkStart w:id="128" w:name="system-impact-7"/>
+    <w:bookmarkEnd w:id="128"/>
+    <w:bookmarkStart w:id="129" w:name="system-impact-7"/>
     <w:p>
       <w:pPr>
         <w:pStyle w:val="Heading3"/>
@@ -16666,8 +16835,8 @@
         <w:t xml:space="preserve">: 20% ensures discovery of new venues</w:t>
       </w:r>
     </w:p>
-    <w:bookmarkEnd w:id="128"/>
-    <w:bookmarkStart w:id="129" w:name="ml-impact-7"/>
+    <w:bookmarkEnd w:id="129"/>
+    <w:bookmarkStart w:id="130" w:name="ml-impact-7"/>
     <w:p>
       <w:pPr>
         <w:pStyle w:val="Heading3"/>
@@ -16752,9 +16921,9 @@
         </w:pict>
       </w:r>
     </w:p>
-    <w:bookmarkEnd w:id="129"/>
     <w:bookmarkEnd w:id="130"/>
-    <w:bookmarkStart w:id="137" w:name="staging-intelligence-waiting-strategy-1"/>
+    <w:bookmarkEnd w:id="131"/>
+    <w:bookmarkStart w:id="138" w:name="staging-intelligence-waiting-strategy-1"/>
     <w:p>
       <w:pPr>
         <w:pStyle w:val="Heading2"/>
@@ -16773,7 +16942,7 @@
         <w:t xml:space="preserve">9. STAGING INTELLIGENCE (Waiting Strategy)</w:t>
       </w:r>
     </w:p>
-    <w:bookmarkStart w:id="131" w:name="core-principle-8"/>
+    <w:bookmarkStart w:id="132" w:name="core-principle-8"/>
     <w:p>
       <w:pPr>
         <w:pStyle w:val="Heading3"/>
@@ -16790,8 +16959,8 @@
         <w:t xml:space="preserve">Recommend specific waiting locations near venues with premium pickup zones, free parking, or optimal positioning.</w:t>
       </w:r>
     </w:p>
-    <w:bookmarkEnd w:id="131"/>
-    <w:bookmarkStart w:id="132" w:name="how-it-works-7"/>
+    <w:bookmarkEnd w:id="132"/>
+    <w:bookmarkStart w:id="133" w:name="how-it-works-7"/>
     <w:p>
       <w:pPr>
         <w:pStyle w:val="Heading3"/>
@@ -17169,8 +17338,8 @@
         <w:t xml:space="preserve">“Free lot, no time limit”</w:t>
       </w:r>
     </w:p>
-    <w:bookmarkEnd w:id="132"/>
-    <w:bookmarkStart w:id="133" w:name="why-this-approach-7"/>
+    <w:bookmarkEnd w:id="133"/>
+    <w:bookmarkStart w:id="134" w:name="why-this-approach-7"/>
     <w:p>
       <w:pPr>
         <w:pStyle w:val="Heading3"/>
@@ -17220,8 +17389,8 @@
         <w:t xml:space="preserve">: Learns driver’s staging preferences (covered vs. open, paid vs. free)</w:t>
       </w:r>
     </w:p>
-    <w:bookmarkEnd w:id="133"/>
-    <w:bookmarkStart w:id="134" w:name="when-it-runs-7"/>
+    <w:bookmarkEnd w:id="134"/>
+    <w:bookmarkStart w:id="135" w:name="when-it-runs-7"/>
     <w:p>
       <w:pPr>
         <w:pStyle w:val="Heading3"/>
@@ -17268,8 +17437,8 @@
         <w:t xml:space="preserve">: From AI strategic analysis or driver feedback database</w:t>
       </w:r>
     </w:p>
-    <w:bookmarkEnd w:id="134"/>
-    <w:bookmarkStart w:id="135" w:name="system-impact-8"/>
+    <w:bookmarkEnd w:id="135"/>
+    <w:bookmarkStart w:id="136" w:name="system-impact-8"/>
     <w:p>
       <w:pPr>
         <w:pStyle w:val="Heading3"/>
@@ -17335,8 +17504,8 @@
         <w:t xml:space="preserve">: staging_notes field stores structured staging data</w:t>
       </w:r>
     </w:p>
-    <w:bookmarkEnd w:id="135"/>
-    <w:bookmarkStart w:id="136" w:name="ml-impact-8"/>
+    <w:bookmarkEnd w:id="136"/>
+    <w:bookmarkStart w:id="137" w:name="ml-impact-8"/>
     <w:p>
       <w:pPr>
         <w:pStyle w:val="Heading3"/>
@@ -17409,9 +17578,9 @@
         </w:pict>
       </w:r>
     </w:p>
-    <w:bookmarkEnd w:id="136"/>
     <w:bookmarkEnd w:id="137"/>
-    <w:bookmarkStart w:id="144" w:name="pro-tips-tactical-guidance-1"/>
+    <w:bookmarkEnd w:id="138"/>
+    <w:bookmarkStart w:id="145" w:name="pro-tips-tactical-guidance-1"/>
     <w:p>
       <w:pPr>
         <w:pStyle w:val="Heading2"/>
@@ -17430,7 +17599,7 @@
         <w:t xml:space="preserve">10. PRO TIPS (Tactical Guidance)</w:t>
       </w:r>
     </w:p>
-    <w:bookmarkStart w:id="138" w:name="core-principle-9"/>
+    <w:bookmarkStart w:id="139" w:name="core-principle-9"/>
     <w:p>
       <w:pPr>
         <w:pStyle w:val="Heading3"/>
@@ -17447,8 +17616,8 @@
         <w:t xml:space="preserve">Provide concise, actionable tactical advice tailored to specific venue and time context.</w:t>
       </w:r>
     </w:p>
-    <w:bookmarkEnd w:id="138"/>
-    <w:bookmarkStart w:id="139" w:name="how-it-works-8"/>
+    <w:bookmarkEnd w:id="139"/>
+    <w:bookmarkStart w:id="140" w:name="how-it-works-8"/>
     <w:p>
       <w:pPr>
         <w:pStyle w:val="Heading3"/>
@@ -17863,8 +18032,8 @@
         <w:t xml:space="preserve">- Concise, non-hedged language</w:t>
       </w:r>
     </w:p>
-    <w:bookmarkEnd w:id="139"/>
-    <w:bookmarkStart w:id="140" w:name="why-this-approach-8"/>
+    <w:bookmarkEnd w:id="140"/>
+    <w:bookmarkStart w:id="141" w:name="why-this-approach-8"/>
     <w:p>
       <w:pPr>
         <w:pStyle w:val="Heading3"/>
@@ -17914,8 +18083,8 @@
         <w:t xml:space="preserve">: Schema ensures tips meet quality standards</w:t>
       </w:r>
     </w:p>
-    <w:bookmarkEnd w:id="140"/>
-    <w:bookmarkStart w:id="141" w:name="when-it-runs-8"/>
+    <w:bookmarkEnd w:id="141"/>
+    <w:bookmarkStart w:id="142" w:name="when-it-runs-8"/>
     <w:p>
       <w:pPr>
         <w:pStyle w:val="Heading3"/>
@@ -17962,8 +18131,8 @@
         <w:t xml:space="preserve">: Each recommended venue receives custom tips</w:t>
       </w:r>
     </w:p>
-    <w:bookmarkEnd w:id="141"/>
-    <w:bookmarkStart w:id="142" w:name="system-impact-9"/>
+    <w:bookmarkEnd w:id="142"/>
+    <w:bookmarkStart w:id="143" w:name="system-impact-9"/>
     <w:p>
       <w:pPr>
         <w:pStyle w:val="Heading3"/>
@@ -18029,8 +18198,8 @@
         <w:t xml:space="preserve">: GPT-5 + Claude + historical for comprehensive advice</w:t>
       </w:r>
     </w:p>
-    <w:bookmarkEnd w:id="142"/>
-    <w:bookmarkStart w:id="143" w:name="ml-impact-9"/>
+    <w:bookmarkEnd w:id="143"/>
+    <w:bookmarkStart w:id="144" w:name="ml-impact-9"/>
     <w:p>
       <w:pPr>
         <w:pStyle w:val="Heading3"/>
@@ -18103,9 +18272,9 @@
         </w:pict>
       </w:r>
     </w:p>
-    <w:bookmarkEnd w:id="143"/>
     <w:bookmarkEnd w:id="144"/>
-    <w:bookmarkStart w:id="151" w:name="gesture-feedback-learning-loop-1"/>
+    <w:bookmarkEnd w:id="145"/>
+    <w:bookmarkStart w:id="152" w:name="gesture-feedback-learning-loop-1"/>
     <w:p>
       <w:pPr>
         <w:pStyle w:val="Heading2"/>
@@ -18124,7 +18293,7 @@
         <w:t xml:space="preserve">11. GESTURE FEEDBACK (Learning Loop)</w:t>
       </w:r>
     </w:p>
-    <w:bookmarkStart w:id="145" w:name="core-principle-10"/>
+    <w:bookmarkStart w:id="146" w:name="core-principle-10"/>
     <w:p>
       <w:pPr>
         <w:pStyle w:val="Heading3"/>
@@ -18141,8 +18310,8 @@
         <w:t xml:space="preserve">Learn from driver interactions (like, hide, thumbs up/down) to personalize future recommendations and suppress unhelpful venues.</w:t>
       </w:r>
     </w:p>
-    <w:bookmarkEnd w:id="145"/>
-    <w:bookmarkStart w:id="146" w:name="how-it-works-9"/>
+    <w:bookmarkEnd w:id="146"/>
+    <w:bookmarkStart w:id="147" w:name="how-it-works-9"/>
     <w:p>
       <w:pPr>
         <w:pStyle w:val="Heading3"/>
@@ -18672,8 +18841,8 @@
         <w:t xml:space="preserve">}</w:t>
       </w:r>
     </w:p>
-    <w:bookmarkEnd w:id="146"/>
-    <w:bookmarkStart w:id="147" w:name="why-this-approach-9"/>
+    <w:bookmarkEnd w:id="147"/>
+    <w:bookmarkStart w:id="148" w:name="why-this-approach-9"/>
     <w:p>
       <w:pPr>
         <w:pStyle w:val="Heading3"/>
@@ -18735,8 +18904,8 @@
         <w:t xml:space="preserve">for ML</w:t>
       </w:r>
     </w:p>
-    <w:bookmarkEnd w:id="147"/>
-    <w:bookmarkStart w:id="148" w:name="when-it-runs-9"/>
+    <w:bookmarkEnd w:id="148"/>
+    <w:bookmarkStart w:id="149" w:name="when-it-runs-9"/>
     <w:p>
       <w:pPr>
         <w:pStyle w:val="Heading3"/>
@@ -18802,8 +18971,8 @@
         <w:t xml:space="preserve">: Batch processed for pattern learning</w:t>
       </w:r>
     </w:p>
-    <w:bookmarkEnd w:id="148"/>
-    <w:bookmarkStart w:id="149" w:name="system-impact-10"/>
+    <w:bookmarkEnd w:id="149"/>
+    <w:bookmarkStart w:id="150" w:name="system-impact-10"/>
     <w:p>
       <w:pPr>
         <w:pStyle w:val="Heading3"/>
@@ -18869,8 +19038,8 @@
         <w:t xml:space="preserve">: Actions logged synchronously, applied asynchronously</w:t>
       </w:r>
     </w:p>
-    <w:bookmarkEnd w:id="149"/>
-    <w:bookmarkStart w:id="150" w:name="ml-impact-10"/>
+    <w:bookmarkEnd w:id="150"/>
+    <w:bookmarkStart w:id="151" w:name="ml-impact-10"/>
     <w:p>
       <w:pPr>
         <w:pStyle w:val="Heading3"/>
@@ -18955,9 +19124,9 @@
         </w:pict>
       </w:r>
     </w:p>
-    <w:bookmarkEnd w:id="150"/>
     <w:bookmarkEnd w:id="151"/>
-    <w:bookmarkStart w:id="158" w:name="navigation-launch-seamless-routing-1"/>
+    <w:bookmarkEnd w:id="152"/>
+    <w:bookmarkStart w:id="159" w:name="navigation-launch-seamless-routing-1"/>
     <w:p>
       <w:pPr>
         <w:pStyle w:val="Heading2"/>
@@ -18976,7 +19145,7 @@
         <w:t xml:space="preserve">12. NAVIGATION LAUNCH (Seamless Routing)</w:t>
       </w:r>
     </w:p>
-    <w:bookmarkStart w:id="152" w:name="core-principle-11"/>
+    <w:bookmarkStart w:id="153" w:name="core-principle-11"/>
     <w:p>
       <w:pPr>
         <w:pStyle w:val="Heading3"/>
@@ -18993,8 +19162,8 @@
         <w:t xml:space="preserve">Provide seamless navigation integration with Google Maps and Apple Maps, using traffic-aware routing and native app deep-linking.</w:t>
       </w:r>
     </w:p>
-    <w:bookmarkEnd w:id="152"/>
-    <w:bookmarkStart w:id="153" w:name="how-it-works-10"/>
+    <w:bookmarkEnd w:id="153"/>
+    <w:bookmarkStart w:id="154" w:name="how-it-works-10"/>
     <w:p>
       <w:pPr>
         <w:pStyle w:val="Heading3"/>
@@ -19563,8 +19732,8 @@
         <w:t xml:space="preserve">- Alerts displayed before navigation starts</w:t>
       </w:r>
     </w:p>
-    <w:bookmarkEnd w:id="153"/>
-    <w:bookmarkStart w:id="154" w:name="why-this-approach-10"/>
+    <w:bookmarkEnd w:id="154"/>
+    <w:bookmarkStart w:id="155" w:name="why-this-approach-10"/>
     <w:p>
       <w:pPr>
         <w:pStyle w:val="Heading3"/>
@@ -19614,8 +19783,8 @@
         <w:t xml:space="preserve">: Airport alerts help drivers avoid wasted trips</w:t>
       </w:r>
     </w:p>
-    <w:bookmarkEnd w:id="154"/>
-    <w:bookmarkStart w:id="155" w:name="when-it-runs-10"/>
+    <w:bookmarkEnd w:id="155"/>
+    <w:bookmarkStart w:id="156" w:name="when-it-runs-10"/>
     <w:p>
       <w:pPr>
         <w:pStyle w:val="Heading3"/>
@@ -19693,8 +19862,8 @@
         <w:t xml:space="preserve">: Always provides web-based maps if native apps unavailable</w:t>
       </w:r>
     </w:p>
-    <w:bookmarkEnd w:id="155"/>
-    <w:bookmarkStart w:id="156" w:name="system-impact-11"/>
+    <w:bookmarkEnd w:id="156"/>
+    <w:bookmarkStart w:id="157" w:name="system-impact-11"/>
     <w:p>
       <w:pPr>
         <w:pStyle w:val="Heading3"/>
@@ -19760,8 +19929,8 @@
         <w:t xml:space="preserve">: Routes API called on navigation launch for fresh ETA</w:t>
       </w:r>
     </w:p>
-    <w:bookmarkEnd w:id="156"/>
-    <w:bookmarkStart w:id="157" w:name="ml-impact-11"/>
+    <w:bookmarkEnd w:id="157"/>
+    <w:bookmarkStart w:id="158" w:name="ml-impact-11"/>
     <w:p>
       <w:pPr>
         <w:pStyle w:val="Heading3"/>
@@ -19834,9 +20003,9 @@
         </w:pict>
       </w:r>
     </w:p>
-    <w:bookmarkEnd w:id="157"/>
     <w:bookmarkEnd w:id="158"/>
-    <w:bookmarkStart w:id="166" w:name="architectural-constraints-do-not-violate"/>
+    <w:bookmarkEnd w:id="159"/>
+    <w:bookmarkStart w:id="167" w:name="architectural-constraints-do-not-violate"/>
     <w:p>
       <w:pPr>
         <w:pStyle w:val="Heading2"/>
@@ -19855,7 +20024,7 @@
         <w:t xml:space="preserve">ARCHITECTURAL CONSTRAINTS (DO NOT VIOLATE)</w:t>
       </w:r>
     </w:p>
-    <w:bookmarkStart w:id="159" w:name="zero-hardcoding-policy"/>
+    <w:bookmarkStart w:id="160" w:name="zero-hardcoding-policy"/>
     <w:p>
       <w:pPr>
         <w:pStyle w:val="Heading3"/>
@@ -19998,8 +20167,8 @@
         </w:pict>
       </w:r>
     </w:p>
-    <w:bookmarkEnd w:id="159"/>
-    <w:bookmarkStart w:id="160" w:name="never-suppress-errors"/>
+    <w:bookmarkEnd w:id="160"/>
+    <w:bookmarkStart w:id="161" w:name="never-suppress-errors"/>
     <w:p>
       <w:pPr>
         <w:pStyle w:val="Heading3"/>
@@ -20094,8 +20263,8 @@
         </w:pict>
       </w:r>
     </w:p>
-    <w:bookmarkEnd w:id="160"/>
-    <w:bookmarkStart w:id="161" w:name="single-path-triad-no-fallbacks"/>
+    <w:bookmarkEnd w:id="161"/>
+    <w:bookmarkStart w:id="162" w:name="single-path-triad-no-fallbacks"/>
     <w:p>
       <w:pPr>
         <w:pStyle w:val="Heading3"/>
@@ -20163,8 +20332,8 @@
         </w:pict>
       </w:r>
     </w:p>
-    <w:bookmarkEnd w:id="161"/>
-    <w:bookmarkStart w:id="162" w:name="complete-snapshots-only"/>
+    <w:bookmarkEnd w:id="162"/>
+    <w:bookmarkStart w:id="163" w:name="complete-snapshots-only"/>
     <w:p>
       <w:pPr>
         <w:pStyle w:val="Heading3"/>
@@ -20232,8 +20401,8 @@
         </w:pict>
       </w:r>
     </w:p>
-    <w:bookmarkEnd w:id="162"/>
-    <w:bookmarkStart w:id="163" w:name="model-id-stability"/>
+    <w:bookmarkEnd w:id="163"/>
+    <w:bookmarkStart w:id="164" w:name="model-id-stability"/>
     <w:p>
       <w:pPr>
         <w:pStyle w:val="Heading3"/>
@@ -20370,8 +20539,8 @@
         </w:pict>
       </w:r>
     </w:p>
-    <w:bookmarkEnd w:id="163"/>
-    <w:bookmarkStart w:id="164" w:name="partner-platform-namespace-separation"/>
+    <w:bookmarkEnd w:id="164"/>
+    <w:bookmarkStart w:id="165" w:name="partner-platform-namespace-separation"/>
     <w:p>
       <w:pPr>
         <w:pStyle w:val="Heading3"/>
@@ -20492,8 +20661,8 @@
         </w:pict>
       </w:r>
     </w:p>
-    <w:bookmarkEnd w:id="164"/>
-    <w:bookmarkStart w:id="165" w:name="database-schema-immutability"/>
+    <w:bookmarkEnd w:id="165"/>
+    <w:bookmarkStart w:id="166" w:name="database-schema-immutability"/>
     <w:p>
       <w:pPr>
         <w:pStyle w:val="Heading3"/>
@@ -20775,9 +20944,9 @@
         </w:pict>
       </w:r>
     </w:p>
-    <w:bookmarkEnd w:id="165"/>
     <w:bookmarkEnd w:id="166"/>
-    <w:bookmarkStart w:id="168" w:name="ml-instrumentation-training-data"/>
+    <w:bookmarkEnd w:id="167"/>
+    <w:bookmarkStart w:id="169" w:name="ml-instrumentation-training-data"/>
     <w:p>
       <w:pPr>
         <w:pStyle w:val="Heading2"/>
@@ -20796,7 +20965,7 @@
         <w:t xml:space="preserve">ML INSTRUMENTATION &amp; TRAINING DATA</w:t>
       </w:r>
     </w:p>
-    <w:bookmarkStart w:id="167" w:name="counterfactual-learning-pipeline"/>
+    <w:bookmarkStart w:id="168" w:name="counterfactual-learning-pipeline"/>
     <w:p>
       <w:pPr>
         <w:pStyle w:val="Heading3"/>
@@ -21023,9 +21192,9 @@
         </w:pict>
       </w:r>
     </w:p>
-    <w:bookmarkEnd w:id="167"/>
     <w:bookmarkEnd w:id="168"/>
-    <w:bookmarkStart w:id="172" w:name="security-safety"/>
+    <w:bookmarkEnd w:id="169"/>
+    <w:bookmarkStart w:id="173" w:name="security-safety"/>
     <w:p>
       <w:pPr>
         <w:pStyle w:val="Heading2"/>
@@ -21044,7 +21213,7 @@
         <w:t xml:space="preserve">SECURITY &amp; SAFETY</w:t>
       </w:r>
     </w:p>
-    <w:bookmarkStart w:id="169" w:name="rate-limiting-ddos-protection"/>
+    <w:bookmarkStart w:id="170" w:name="rate-limiting-ddos-protection"/>
     <w:p>
       <w:pPr>
         <w:pStyle w:val="Heading3"/>
@@ -21119,8 +21288,8 @@
         <w:t xml:space="preserve">10 requests / 15 minutes per IP (strict)</w:t>
       </w:r>
     </w:p>
-    <w:bookmarkEnd w:id="169"/>
-    <w:bookmarkStart w:id="170" w:name="secret-management"/>
+    <w:bookmarkEnd w:id="170"/>
+    <w:bookmarkStart w:id="171" w:name="secret-management"/>
     <w:p>
       <w:pPr>
         <w:pStyle w:val="Heading3"/>
@@ -21357,8 +21526,8 @@
         <w:t xml:space="preserve">(Model research)</w:t>
       </w:r>
     </w:p>
-    <w:bookmarkEnd w:id="170"/>
-    <w:bookmarkStart w:id="171" w:name="command-whitelisting-agent-server"/>
+    <w:bookmarkEnd w:id="171"/>
+    <w:bookmarkStart w:id="172" w:name="command-whitelisting-agent-server"/>
     <w:p>
       <w:pPr>
         <w:pStyle w:val="Heading3"/>
@@ -21489,9 +21658,9 @@
         </w:pict>
       </w:r>
     </w:p>
-    <w:bookmarkEnd w:id="171"/>
     <w:bookmarkEnd w:id="172"/>
-    <w:bookmarkStart w:id="175" w:name="deployment-configuration"/>
+    <w:bookmarkEnd w:id="173"/>
+    <w:bookmarkStart w:id="176" w:name="deployment-configuration"/>
     <w:p>
       <w:pPr>
         <w:pStyle w:val="Heading2"/>
@@ -21510,7 +21679,7 @@
         <w:t xml:space="preserve">DEPLOYMENT CONFIGURATION</w:t>
       </w:r>
     </w:p>
-    <w:bookmarkStart w:id="173" w:name="production-settings"/>
+    <w:bookmarkStart w:id="174" w:name="production-settings"/>
     <w:p>
       <w:pPr>
         <w:pStyle w:val="Heading3"/>
@@ -21686,8 +21855,8 @@
         <w:t xml:space="preserve">GPT5_REASONING_EFFORT=high</w:t>
       </w:r>
     </w:p>
-    <w:bookmarkEnd w:id="173"/>
-    <w:bookmarkStart w:id="174" w:name="workflow-configuration"/>
+    <w:bookmarkEnd w:id="174"/>
+    <w:bookmarkStart w:id="175" w:name="workflow-configuration"/>
     <w:p>
       <w:pPr>
         <w:pStyle w:val="Heading3"/>
@@ -21774,9 +21943,9 @@
         </w:pict>
       </w:r>
     </w:p>
-    <w:bookmarkEnd w:id="174"/>
     <w:bookmarkEnd w:id="175"/>
-    <w:bookmarkStart w:id="179" w:name="forward-pressure-roadmap"/>
+    <w:bookmarkEnd w:id="176"/>
+    <w:bookmarkStart w:id="180" w:name="forward-pressure-roadmap"/>
     <w:p>
       <w:pPr>
         <w:pStyle w:val="Heading2"/>
@@ -21795,7 +21964,7 @@
         <w:t xml:space="preserve">FORWARD PRESSURE (Roadmap)</w:t>
       </w:r>
     </w:p>
-    <w:bookmarkStart w:id="176" w:name="phase-1-enhanced-context-q4-2025"/>
+    <w:bookmarkStart w:id="177" w:name="phase-1-enhanced-context-q4-2025"/>
     <w:p>
       <w:pPr>
         <w:pStyle w:val="Heading3"/>
@@ -21852,8 +22021,8 @@
         <w:t xml:space="preserve">🔄 Traffic pattern ML model (IN PROGRESS)</w:t>
       </w:r>
     </w:p>
-    <w:bookmarkEnd w:id="176"/>
-    <w:bookmarkStart w:id="177" w:name="phase-2-trust-first-refinement-q1-2026"/>
+    <w:bookmarkEnd w:id="177"/>
+    <w:bookmarkStart w:id="178" w:name="phase-2-trust-first-refinement-q1-2026"/>
     <w:p>
       <w:pPr>
         <w:pStyle w:val="Heading3"/>
@@ -21910,8 +22079,8 @@
         <w:t xml:space="preserve">📋 Driver personalization engine</w:t>
       </w:r>
     </w:p>
-    <w:bookmarkEnd w:id="177"/>
-    <w:bookmarkStart w:id="178" w:name="phase-3-safety-compliance-q2-2026"/>
+    <w:bookmarkEnd w:id="178"/>
+    <w:bookmarkStart w:id="179" w:name="phase-3-safety-compliance-q2-2026"/>
     <w:p>
       <w:pPr>
         <w:pStyle w:val="Heading3"/>
@@ -21975,9 +22144,9 @@
         </w:pict>
       </w:r>
     </w:p>
-    <w:bookmarkEnd w:id="178"/>
     <w:bookmarkEnd w:id="179"/>
-    <w:bookmarkStart w:id="184" w:name="backward-pressure-deprecated"/>
+    <w:bookmarkEnd w:id="180"/>
+    <w:bookmarkStart w:id="185" w:name="backward-pressure-deprecated"/>
     <w:p>
       <w:pPr>
         <w:pStyle w:val="Heading2"/>
@@ -21996,7 +22165,7 @@
         <w:t xml:space="preserve">BACKWARD PRESSURE (Deprecated)</w:t>
       </w:r>
     </w:p>
-    <w:bookmarkStart w:id="180" w:name="Xa91a6227f2d16088629e64f71b437b88be0e60e"/>
+    <w:bookmarkStart w:id="181" w:name="Xa91a6227f2d16088629e64f71b437b88be0e60e"/>
     <w:p>
       <w:pPr>
         <w:pStyle w:val="Heading3"/>
@@ -22081,8 +22250,8 @@
         <w:t xml:space="preserve">User requires consistent quality, no silent model swaps</w:t>
       </w:r>
     </w:p>
-    <w:bookmarkEnd w:id="180"/>
-    <w:bookmarkStart w:id="181" w:name="X756321a9496e77059871bb5b710614c30c7d07a"/>
+    <w:bookmarkEnd w:id="181"/>
+    <w:bookmarkStart w:id="182" w:name="X756321a9496e77059871bb5b710614c30c7d07a"/>
     <w:p>
       <w:pPr>
         <w:pStyle w:val="Heading3"/>
@@ -22162,8 +22331,8 @@
         <w:t xml:space="preserve">errors on client cancellation</w:t>
       </w:r>
     </w:p>
-    <w:bookmarkEnd w:id="181"/>
-    <w:bookmarkStart w:id="182" w:name="react.strictmode-removed-oct-7-2025"/>
+    <w:bookmarkEnd w:id="182"/>
+    <w:bookmarkStart w:id="183" w:name="react.strictmode-removed-oct-7-2025"/>
     <w:p>
       <w:pPr>
         <w:pStyle w:val="Heading3"/>
@@ -22218,8 +22387,8 @@
         <w:t xml:space="preserve">Caused duplicate API calls and abort errors</w:t>
       </w:r>
     </w:p>
-    <w:bookmarkEnd w:id="182"/>
-    <w:bookmarkStart w:id="183" w:name="deprecated-models-replaced-oct-8-2025"/>
+    <w:bookmarkEnd w:id="183"/>
+    <w:bookmarkStart w:id="184" w:name="deprecated-models-replaced-oct-8-2025"/>
     <w:p>
       <w:pPr>
         <w:pStyle w:val="Heading3"/>
@@ -22367,9 +22536,9 @@
         </w:pict>
       </w:r>
     </w:p>
-    <w:bookmarkEnd w:id="183"/>
     <w:bookmarkEnd w:id="184"/>
-    <w:bookmarkStart w:id="187" w:name="testing-verification"/>
+    <w:bookmarkEnd w:id="185"/>
+    <w:bookmarkStart w:id="188" w:name="testing-verification"/>
     <w:p>
       <w:pPr>
         <w:pStyle w:val="Heading2"/>
@@ -22388,7 +22557,7 @@
         <w:t xml:space="preserve">TESTING &amp; VERIFICATION</w:t>
       </w:r>
     </w:p>
-    <w:bookmarkStart w:id="185" w:name="model-verification-monthly"/>
+    <w:bookmarkStart w:id="186" w:name="model-verification-monthly"/>
     <w:p>
       <w:pPr>
         <w:pStyle w:val="Heading3"/>
@@ -22534,8 +22703,8 @@
         <w:t xml:space="preserve">"anthropic-version: 2023-06-01"</w:t>
       </w:r>
     </w:p>
-    <w:bookmarkEnd w:id="185"/>
-    <w:bookmarkStart w:id="186" w:name="triad-pipeline-test"/>
+    <w:bookmarkEnd w:id="186"/>
+    <w:bookmarkStart w:id="187" w:name="triad-pipeline-test"/>
     <w:p>
       <w:pPr>
         <w:pStyle w:val="Heading3"/>
@@ -22688,9 +22857,9 @@
         </w:pict>
       </w:r>
     </w:p>
-    <w:bookmarkEnd w:id="186"/>
     <w:bookmarkEnd w:id="187"/>
-    <w:bookmarkStart w:id="188" w:name="key-documentation-references"/>
+    <w:bookmarkEnd w:id="188"/>
+    <w:bookmarkStart w:id="189" w:name="key-documentation-references"/>
     <w:p>
       <w:pPr>
         <w:pStyle w:val="Heading2"/>
@@ -22957,8 +23126,8 @@
         </w:pict>
       </w:r>
     </w:p>
-    <w:bookmarkEnd w:id="188"/>
-    <w:bookmarkStart w:id="191" w:name="X30c7be4d0a8f89d10dac119e62cfb6701f7dda8"/>
+    <w:bookmarkEnd w:id="189"/>
+    <w:bookmarkStart w:id="192" w:name="X30c7be4d0a8f89d10dac119e62cfb6701f7dda8"/>
     <w:p>
       <w:pPr>
         <w:pStyle w:val="Heading2"/>
@@ -22977,7 +23146,7 @@
         <w:t xml:space="preserve">FIX CAPSULE (Agent-Authored, append one per fix)</w:t>
       </w:r>
     </w:p>
-    <w:bookmarkStart w:id="189" w:name="template-use-for-every-future-fix"/>
+    <w:bookmarkStart w:id="190" w:name="template-use-for-every-future-fix"/>
     <w:p>
       <w:pPr>
         <w:pStyle w:val="Heading3"/>
@@ -23137,8 +23306,8 @@
         </w:pict>
       </w:r>
     </w:p>
-    <w:bookmarkEnd w:id="189"/>
-    <w:bookmarkStart w:id="190" w:name="X42d7d0ba57455757467346771f93927eae1eda7"/>
+    <w:bookmarkEnd w:id="190"/>
+    <w:bookmarkStart w:id="191" w:name="X42d7d0ba57455757467346771f93927eae1eda7"/>
     <w:p>
       <w:pPr>
         <w:pStyle w:val="Heading3"/>
@@ -23495,9 +23664,9 @@
         </w:pict>
       </w:r>
     </w:p>
-    <w:bookmarkEnd w:id="190"/>
     <w:bookmarkEnd w:id="191"/>
-    <w:bookmarkStart w:id="195" w:name="decision-log"/>
+    <w:bookmarkEnd w:id="192"/>
+    <w:bookmarkStart w:id="196" w:name="decision-log"/>
     <w:p>
       <w:pPr>
         <w:pStyle w:val="Heading2"/>
@@ -23516,7 +23685,7 @@
         <w:t xml:space="preserve">DECISION LOG</w:t>
       </w:r>
     </w:p>
-    <w:bookmarkStart w:id="192" w:name="october-8-2025"/>
+    <w:bookmarkStart w:id="193" w:name="october-8-2025"/>
     <w:p>
       <w:pPr>
         <w:pStyle w:val="Heading3"/>
@@ -23674,8 +23843,8 @@
         <w:t xml:space="preserve">in environment</w:t>
       </w:r>
     </w:p>
-    <w:bookmarkEnd w:id="192"/>
-    <w:bookmarkStart w:id="193" w:name="october-7-2025"/>
+    <w:bookmarkEnd w:id="193"/>
+    <w:bookmarkStart w:id="194" w:name="october-7-2025"/>
     <w:p>
       <w:pPr>
         <w:pStyle w:val="Heading3"/>
@@ -23824,8 +23993,8 @@
         <w:t xml:space="preserve">Health check logging filter</w:t>
       </w:r>
     </w:p>
-    <w:bookmarkEnd w:id="193"/>
-    <w:bookmarkStart w:id="194" w:name="october-3-2025"/>
+    <w:bookmarkEnd w:id="194"/>
+    <w:bookmarkStart w:id="195" w:name="october-3-2025"/>
     <w:p>
       <w:pPr>
         <w:pStyle w:val="Heading3"/>
@@ -23953,9 +24122,9 @@
         </w:pict>
       </w:r>
     </w:p>
-    <w:bookmarkEnd w:id="194"/>
     <w:bookmarkEnd w:id="195"/>
-    <w:bookmarkStart w:id="196" w:name="critical-constraints-summary"/>
+    <w:bookmarkEnd w:id="196"/>
+    <w:bookmarkStart w:id="197" w:name="critical-constraints-summary"/>
     <w:p>
       <w:pPr>
         <w:pStyle w:val="Heading2"/>
@@ -24213,8 +24382,8 @@
         <w:t xml:space="preserve">This document is the authoritative reference for all architectural decisions. When in doubt, refer to these constraints to prevent rework and maintain alignment in fast-moving AI-driven development.</w:t>
       </w:r>
     </w:p>
-    <w:bookmarkEnd w:id="196"/>
     <w:bookmarkEnd w:id="197"/>
+    <w:bookmarkEnd w:id="198"/>
     <w:sectPr/>
   </w:body>
 </w:document>

</xml_diff>

<commit_message>
Prioritize ride opportunities by value per minute for drivers
Update venue recommendation ranking logic to prioritize value per minute over speculative $/ride estimates, incorporating traffic-aware routing and database-sourced time medians. Implement fallback logic for external service failures.

Replit-Commit-Author: Agent
Replit-Commit-Session-Id: 153df02f-eeca-4895-a097-54e7e3594998
Replit-Commit-Checkpoint-Type: intermediate_checkpoint
Replit-Commit-Screenshot-Url: https://storage.googleapis.com/screenshot-production-us-central1/69f9de93-7dc3-48aa-9050-4c395406d344/153df02f-eeca-4895-a097-54e7e3594998/Y7leiuV
</commit_message>
<xml_diff>
--- a/Export/ARCHITECTURE.docx
+++ b/Export/ARCHITECTURE.docx
@@ -299,7 +299,7 @@
     </w:p>
     <w:bookmarkEnd w:id="20"/>
     <w:bookmarkEnd w:id="21"/>
-    <w:bookmarkStart w:id="198" w:name="accuracy-first-operating-invariants"/>
+    <w:bookmarkStart w:id="200" w:name="accuracy-first-operating-invariants"/>
     <w:p>
       <w:pPr>
         <w:pStyle w:val="Heading1"/>
@@ -12980,6 +12980,14 @@
       </w:r>
     </w:p>
     <w:p>
+      <w:pPr>
+        <w:pStyle w:val="FirstParagraph"/>
+      </w:pPr>
+      <w:r>
+        <w:t xml:space="preserve">Model-supplied coordinates or hours are rejected; Places/DB only.</w:t>
+      </w:r>
+    </w:p>
+    <w:p>
       <w:r>
         <w:pict>
           <v:rect style="width:0;height:1.5pt" o:hralign="center" o:hrstd="t" o:hr="t"/>
@@ -13717,6 +13725,14 @@
       </w:r>
     </w:p>
     <w:p>
+      <w:pPr>
+        <w:pStyle w:val="FirstParagraph"/>
+      </w:pPr>
+      <w:r>
+        <w:t xml:space="preserve">Model-supplied coordinates or hours are rejected; Places/DB only.</w:t>
+      </w:r>
+    </w:p>
+    <w:p>
       <w:r>
         <w:pict>
           <v:rect style="width:0;height:1.5pt" o:hralign="center" o:hrstd="t" o:hr="t"/>
@@ -14769,6 +14785,23 @@
       </w:r>
     </w:p>
     <w:p>
+      <w:pPr>
+        <w:pStyle w:val="BodyText"/>
+      </w:pPr>
+      <w:r>
+        <w:t xml:space="preserve">Routes API is the only source of distance/time. Cards display Distance and</w:t>
+      </w:r>
+      <w:r>
+        <w:t xml:space="preserve"> </w:t>
+      </w:r>
+      <w:r>
+        <w:t xml:space="preserve">‘est drive time’</w:t>
+      </w:r>
+      <w:r>
+        <w:t xml:space="preserve">. Sorting never uses client math. If Routes fails, the endpoint fails (HTTP 5xx); we do not fallback to Haversine in production.</w:t>
+      </w:r>
+    </w:p>
+    <w:p>
       <w:r>
         <w:pict>
           <v:rect style="width:0;height:1.5pt" o:hralign="center" o:hrstd="t" o:hr="t"/>
@@ -15286,7 +15319,7 @@
         <w:pStyle w:val="FirstParagraph"/>
       </w:pPr>
       <w:r>
-        <w:t xml:space="preserve">Estimate realistic earnings per ride based on venue type, surge conditions, and base fare structure.</w:t>
+        <w:t xml:space="preserve">Primary ranking is Value Per Minute, not $/ride. We estimate engaged revenue as base_rate_per_min × surge × expected_trip_minutes. We divide by total time cost (nav + wait + trip). The server sorts by value_per_min, marks not_worth when below a configurable floor, and returns value_grade A–D. This removes speculation about unknown trip payouts and centers driver time.</w:t>
       </w:r>
     </w:p>
     <w:bookmarkEnd w:id="111"/>
@@ -15476,6 +15509,14 @@
           <w:rStyle w:val="VerbatimChar"/>
         </w:rPr>
         <w:t xml:space="preserve">net_take_home = estimated_fare - platform_fees - operating_costs</w:t>
+      </w:r>
+    </w:p>
+    <w:p>
+      <w:pPr>
+        <w:pStyle w:val="FirstParagraph"/>
+      </w:pPr>
+      <w:r>
+        <w:t xml:space="preserve">Expected trip minutes and wait minutes come from DB medians by city/daypart; if missing, defaults are VALUE_DEFAULT_TRIP_MIN=15 and VALUE_DEFAULT_WAIT_MIN=0. Base engaged rate defaults to VALUE_BASE_RATE_PER_MIN=1.00 and multiplies by surge. All parameters are stored with each candidate for audit/ML.</w:t>
       </w:r>
     </w:p>
     <w:bookmarkEnd w:id="112"/>
@@ -16394,7 +16435,7 @@
     </w:p>
     <w:bookmarkEnd w:id="123"/>
     <w:bookmarkEnd w:id="124"/>
-    <w:bookmarkStart w:id="131" w:name="block-ranking-value-optimization-1"/>
+    <w:bookmarkStart w:id="132" w:name="block-ranking-value-optimization-1"/>
     <w:p>
       <w:pPr>
         <w:pStyle w:val="Heading2"/>
@@ -16624,11 +16665,29 @@
         <w:t xml:space="preserve">]</w:t>
       </w:r>
     </w:p>
+    <w:bookmarkEnd w:id="126"/>
+    <w:bookmarkStart w:id="127" w:name="ranking-key"/>
+    <w:p>
+      <w:pPr>
+        <w:pStyle w:val="Heading3"/>
+      </w:pPr>
+      <w:r>
+        <w:t xml:space="preserve">Ranking Key</w:t>
+      </w:r>
+    </w:p>
     <w:p>
       <w:pPr>
         <w:pStyle w:val="FirstParagraph"/>
       </w:pPr>
       <w:r>
+        <w:t xml:space="preserve">Ranking Key: value_per_min (descending), tie-breakers: surge, proximity, historical acceptance. not_worth items appear last and are annotated.</w:t>
+      </w:r>
+    </w:p>
+    <w:p>
+      <w:pPr>
+        <w:pStyle w:val="BodyText"/>
+      </w:pPr>
+      <w:r>
         <w:rPr>
           <w:b/>
           <w:bCs/>
@@ -16669,8 +16728,8 @@
         <w:t xml:space="preserve">“What if we ranked differently?”</w:t>
       </w:r>
     </w:p>
-    <w:bookmarkEnd w:id="126"/>
-    <w:bookmarkStart w:id="127" w:name="why-this-approach-6"/>
+    <w:bookmarkEnd w:id="127"/>
+    <w:bookmarkStart w:id="128" w:name="why-this-approach-6"/>
     <w:p>
       <w:pPr>
         <w:pStyle w:val="Heading3"/>
@@ -16720,8 +16779,8 @@
         <w:t xml:space="preserve">: No LLM bias; venues ranked by objective metrics</w:t>
       </w:r>
     </w:p>
-    <w:bookmarkEnd w:id="127"/>
-    <w:bookmarkStart w:id="128" w:name="when-it-runs-6"/>
+    <w:bookmarkEnd w:id="128"/>
+    <w:bookmarkStart w:id="129" w:name="when-it-runs-6"/>
     <w:p>
       <w:pPr>
         <w:pStyle w:val="Heading3"/>
@@ -16768,8 +16827,8 @@
         <w:t xml:space="preserve">: Every ranking for continuous learning</w:t>
       </w:r>
     </w:p>
-    <w:bookmarkEnd w:id="128"/>
-    <w:bookmarkStart w:id="129" w:name="system-impact-7"/>
+    <w:bookmarkEnd w:id="129"/>
+    <w:bookmarkStart w:id="130" w:name="system-impact-7"/>
     <w:p>
       <w:pPr>
         <w:pStyle w:val="Heading3"/>
@@ -16835,8 +16894,8 @@
         <w:t xml:space="preserve">: 20% ensures discovery of new venues</w:t>
       </w:r>
     </w:p>
-    <w:bookmarkEnd w:id="129"/>
-    <w:bookmarkStart w:id="130" w:name="ml-impact-7"/>
+    <w:bookmarkEnd w:id="130"/>
+    <w:bookmarkStart w:id="131" w:name="ml-impact-7"/>
     <w:p>
       <w:pPr>
         <w:pStyle w:val="Heading3"/>
@@ -16921,9 +16980,9 @@
         </w:pict>
       </w:r>
     </w:p>
-    <w:bookmarkEnd w:id="130"/>
     <w:bookmarkEnd w:id="131"/>
-    <w:bookmarkStart w:id="138" w:name="staging-intelligence-waiting-strategy-1"/>
+    <w:bookmarkEnd w:id="132"/>
+    <w:bookmarkStart w:id="139" w:name="staging-intelligence-waiting-strategy-1"/>
     <w:p>
       <w:pPr>
         <w:pStyle w:val="Heading2"/>
@@ -16942,7 +17001,7 @@
         <w:t xml:space="preserve">9. STAGING INTELLIGENCE (Waiting Strategy)</w:t>
       </w:r>
     </w:p>
-    <w:bookmarkStart w:id="132" w:name="core-principle-8"/>
+    <w:bookmarkStart w:id="133" w:name="core-principle-8"/>
     <w:p>
       <w:pPr>
         <w:pStyle w:val="Heading3"/>
@@ -16959,8 +17018,8 @@
         <w:t xml:space="preserve">Recommend specific waiting locations near venues with premium pickup zones, free parking, or optimal positioning.</w:t>
       </w:r>
     </w:p>
-    <w:bookmarkEnd w:id="132"/>
-    <w:bookmarkStart w:id="133" w:name="how-it-works-7"/>
+    <w:bookmarkEnd w:id="133"/>
+    <w:bookmarkStart w:id="134" w:name="how-it-works-7"/>
     <w:p>
       <w:pPr>
         <w:pStyle w:val="Heading3"/>
@@ -17338,8 +17397,8 @@
         <w:t xml:space="preserve">“Free lot, no time limit”</w:t>
       </w:r>
     </w:p>
-    <w:bookmarkEnd w:id="133"/>
-    <w:bookmarkStart w:id="134" w:name="why-this-approach-7"/>
+    <w:bookmarkEnd w:id="134"/>
+    <w:bookmarkStart w:id="135" w:name="why-this-approach-7"/>
     <w:p>
       <w:pPr>
         <w:pStyle w:val="Heading3"/>
@@ -17389,8 +17448,8 @@
         <w:t xml:space="preserve">: Learns driver’s staging preferences (covered vs. open, paid vs. free)</w:t>
       </w:r>
     </w:p>
-    <w:bookmarkEnd w:id="134"/>
-    <w:bookmarkStart w:id="135" w:name="when-it-runs-7"/>
+    <w:bookmarkEnd w:id="135"/>
+    <w:bookmarkStart w:id="136" w:name="when-it-runs-7"/>
     <w:p>
       <w:pPr>
         <w:pStyle w:val="Heading3"/>
@@ -17437,8 +17496,8 @@
         <w:t xml:space="preserve">: From AI strategic analysis or driver feedback database</w:t>
       </w:r>
     </w:p>
-    <w:bookmarkEnd w:id="135"/>
-    <w:bookmarkStart w:id="136" w:name="system-impact-8"/>
+    <w:bookmarkEnd w:id="136"/>
+    <w:bookmarkStart w:id="137" w:name="system-impact-8"/>
     <w:p>
       <w:pPr>
         <w:pStyle w:val="Heading3"/>
@@ -17504,8 +17563,8 @@
         <w:t xml:space="preserve">: staging_notes field stores structured staging data</w:t>
       </w:r>
     </w:p>
-    <w:bookmarkEnd w:id="136"/>
-    <w:bookmarkStart w:id="137" w:name="ml-impact-8"/>
+    <w:bookmarkEnd w:id="137"/>
+    <w:bookmarkStart w:id="138" w:name="ml-impact-8"/>
     <w:p>
       <w:pPr>
         <w:pStyle w:val="Heading3"/>
@@ -17578,9 +17637,9 @@
         </w:pict>
       </w:r>
     </w:p>
-    <w:bookmarkEnd w:id="137"/>
     <w:bookmarkEnd w:id="138"/>
-    <w:bookmarkStart w:id="145" w:name="pro-tips-tactical-guidance-1"/>
+    <w:bookmarkEnd w:id="139"/>
+    <w:bookmarkStart w:id="146" w:name="pro-tips-tactical-guidance-1"/>
     <w:p>
       <w:pPr>
         <w:pStyle w:val="Heading2"/>
@@ -17599,7 +17658,7 @@
         <w:t xml:space="preserve">10. PRO TIPS (Tactical Guidance)</w:t>
       </w:r>
     </w:p>
-    <w:bookmarkStart w:id="139" w:name="core-principle-9"/>
+    <w:bookmarkStart w:id="140" w:name="core-principle-9"/>
     <w:p>
       <w:pPr>
         <w:pStyle w:val="Heading3"/>
@@ -17616,8 +17675,8 @@
         <w:t xml:space="preserve">Provide concise, actionable tactical advice tailored to specific venue and time context.</w:t>
       </w:r>
     </w:p>
-    <w:bookmarkEnd w:id="139"/>
-    <w:bookmarkStart w:id="140" w:name="how-it-works-8"/>
+    <w:bookmarkEnd w:id="140"/>
+    <w:bookmarkStart w:id="141" w:name="how-it-works-8"/>
     <w:p>
       <w:pPr>
         <w:pStyle w:val="Heading3"/>
@@ -18032,8 +18091,8 @@
         <w:t xml:space="preserve">- Concise, non-hedged language</w:t>
       </w:r>
     </w:p>
-    <w:bookmarkEnd w:id="140"/>
-    <w:bookmarkStart w:id="141" w:name="why-this-approach-8"/>
+    <w:bookmarkEnd w:id="141"/>
+    <w:bookmarkStart w:id="142" w:name="why-this-approach-8"/>
     <w:p>
       <w:pPr>
         <w:pStyle w:val="Heading3"/>
@@ -18083,8 +18142,8 @@
         <w:t xml:space="preserve">: Schema ensures tips meet quality standards</w:t>
       </w:r>
     </w:p>
-    <w:bookmarkEnd w:id="141"/>
-    <w:bookmarkStart w:id="142" w:name="when-it-runs-8"/>
+    <w:bookmarkEnd w:id="142"/>
+    <w:bookmarkStart w:id="143" w:name="when-it-runs-8"/>
     <w:p>
       <w:pPr>
         <w:pStyle w:val="Heading3"/>
@@ -18131,8 +18190,8 @@
         <w:t xml:space="preserve">: Each recommended venue receives custom tips</w:t>
       </w:r>
     </w:p>
-    <w:bookmarkEnd w:id="142"/>
-    <w:bookmarkStart w:id="143" w:name="system-impact-9"/>
+    <w:bookmarkEnd w:id="143"/>
+    <w:bookmarkStart w:id="144" w:name="system-impact-9"/>
     <w:p>
       <w:pPr>
         <w:pStyle w:val="Heading3"/>
@@ -18198,8 +18257,8 @@
         <w:t xml:space="preserve">: GPT-5 + Claude + historical for comprehensive advice</w:t>
       </w:r>
     </w:p>
-    <w:bookmarkEnd w:id="143"/>
-    <w:bookmarkStart w:id="144" w:name="ml-impact-9"/>
+    <w:bookmarkEnd w:id="144"/>
+    <w:bookmarkStart w:id="145" w:name="ml-impact-9"/>
     <w:p>
       <w:pPr>
         <w:pStyle w:val="Heading3"/>
@@ -18272,9 +18331,9 @@
         </w:pict>
       </w:r>
     </w:p>
-    <w:bookmarkEnd w:id="144"/>
     <w:bookmarkEnd w:id="145"/>
-    <w:bookmarkStart w:id="152" w:name="gesture-feedback-learning-loop-1"/>
+    <w:bookmarkEnd w:id="146"/>
+    <w:bookmarkStart w:id="153" w:name="gesture-feedback-learning-loop-1"/>
     <w:p>
       <w:pPr>
         <w:pStyle w:val="Heading2"/>
@@ -18293,7 +18352,7 @@
         <w:t xml:space="preserve">11. GESTURE FEEDBACK (Learning Loop)</w:t>
       </w:r>
     </w:p>
-    <w:bookmarkStart w:id="146" w:name="core-principle-10"/>
+    <w:bookmarkStart w:id="147" w:name="core-principle-10"/>
     <w:p>
       <w:pPr>
         <w:pStyle w:val="Heading3"/>
@@ -18310,8 +18369,8 @@
         <w:t xml:space="preserve">Learn from driver interactions (like, hide, thumbs up/down) to personalize future recommendations and suppress unhelpful venues.</w:t>
       </w:r>
     </w:p>
-    <w:bookmarkEnd w:id="146"/>
-    <w:bookmarkStart w:id="147" w:name="how-it-works-9"/>
+    <w:bookmarkEnd w:id="147"/>
+    <w:bookmarkStart w:id="148" w:name="how-it-works-9"/>
     <w:p>
       <w:pPr>
         <w:pStyle w:val="Heading3"/>
@@ -18841,8 +18900,8 @@
         <w:t xml:space="preserve">}</w:t>
       </w:r>
     </w:p>
-    <w:bookmarkEnd w:id="147"/>
-    <w:bookmarkStart w:id="148" w:name="why-this-approach-9"/>
+    <w:bookmarkEnd w:id="148"/>
+    <w:bookmarkStart w:id="149" w:name="why-this-approach-9"/>
     <w:p>
       <w:pPr>
         <w:pStyle w:val="Heading3"/>
@@ -18904,8 +18963,8 @@
         <w:t xml:space="preserve">for ML</w:t>
       </w:r>
     </w:p>
-    <w:bookmarkEnd w:id="148"/>
-    <w:bookmarkStart w:id="149" w:name="when-it-runs-9"/>
+    <w:bookmarkEnd w:id="149"/>
+    <w:bookmarkStart w:id="150" w:name="when-it-runs-9"/>
     <w:p>
       <w:pPr>
         <w:pStyle w:val="Heading3"/>
@@ -18971,8 +19030,8 @@
         <w:t xml:space="preserve">: Batch processed for pattern learning</w:t>
       </w:r>
     </w:p>
-    <w:bookmarkEnd w:id="149"/>
-    <w:bookmarkStart w:id="150" w:name="system-impact-10"/>
+    <w:bookmarkEnd w:id="150"/>
+    <w:bookmarkStart w:id="151" w:name="system-impact-10"/>
     <w:p>
       <w:pPr>
         <w:pStyle w:val="Heading3"/>
@@ -19038,8 +19097,8 @@
         <w:t xml:space="preserve">: Actions logged synchronously, applied asynchronously</w:t>
       </w:r>
     </w:p>
-    <w:bookmarkEnd w:id="150"/>
-    <w:bookmarkStart w:id="151" w:name="ml-impact-10"/>
+    <w:bookmarkEnd w:id="151"/>
+    <w:bookmarkStart w:id="152" w:name="ml-impact-10"/>
     <w:p>
       <w:pPr>
         <w:pStyle w:val="Heading3"/>
@@ -19124,9 +19183,9 @@
         </w:pict>
       </w:r>
     </w:p>
-    <w:bookmarkEnd w:id="151"/>
     <w:bookmarkEnd w:id="152"/>
-    <w:bookmarkStart w:id="159" w:name="navigation-launch-seamless-routing-1"/>
+    <w:bookmarkEnd w:id="153"/>
+    <w:bookmarkStart w:id="160" w:name="navigation-launch-seamless-routing-1"/>
     <w:p>
       <w:pPr>
         <w:pStyle w:val="Heading2"/>
@@ -19145,7 +19204,7 @@
         <w:t xml:space="preserve">12. NAVIGATION LAUNCH (Seamless Routing)</w:t>
       </w:r>
     </w:p>
-    <w:bookmarkStart w:id="153" w:name="core-principle-11"/>
+    <w:bookmarkStart w:id="154" w:name="core-principle-11"/>
     <w:p>
       <w:pPr>
         <w:pStyle w:val="Heading3"/>
@@ -19162,8 +19221,8 @@
         <w:t xml:space="preserve">Provide seamless navigation integration with Google Maps and Apple Maps, using traffic-aware routing and native app deep-linking.</w:t>
       </w:r>
     </w:p>
-    <w:bookmarkEnd w:id="153"/>
-    <w:bookmarkStart w:id="154" w:name="how-it-works-10"/>
+    <w:bookmarkEnd w:id="154"/>
+    <w:bookmarkStart w:id="155" w:name="how-it-works-10"/>
     <w:p>
       <w:pPr>
         <w:pStyle w:val="Heading3"/>
@@ -19732,8 +19791,8 @@
         <w:t xml:space="preserve">- Alerts displayed before navigation starts</w:t>
       </w:r>
     </w:p>
-    <w:bookmarkEnd w:id="154"/>
-    <w:bookmarkStart w:id="155" w:name="why-this-approach-10"/>
+    <w:bookmarkEnd w:id="155"/>
+    <w:bookmarkStart w:id="156" w:name="why-this-approach-10"/>
     <w:p>
       <w:pPr>
         <w:pStyle w:val="Heading3"/>
@@ -19783,8 +19842,8 @@
         <w:t xml:space="preserve">: Airport alerts help drivers avoid wasted trips</w:t>
       </w:r>
     </w:p>
-    <w:bookmarkEnd w:id="155"/>
-    <w:bookmarkStart w:id="156" w:name="when-it-runs-10"/>
+    <w:bookmarkEnd w:id="156"/>
+    <w:bookmarkStart w:id="157" w:name="when-it-runs-10"/>
     <w:p>
       <w:pPr>
         <w:pStyle w:val="Heading3"/>
@@ -19862,8 +19921,8 @@
         <w:t xml:space="preserve">: Always provides web-based maps if native apps unavailable</w:t>
       </w:r>
     </w:p>
-    <w:bookmarkEnd w:id="156"/>
-    <w:bookmarkStart w:id="157" w:name="system-impact-11"/>
+    <w:bookmarkEnd w:id="157"/>
+    <w:bookmarkStart w:id="158" w:name="system-impact-11"/>
     <w:p>
       <w:pPr>
         <w:pStyle w:val="Heading3"/>
@@ -19929,8 +19988,8 @@
         <w:t xml:space="preserve">: Routes API called on navigation launch for fresh ETA</w:t>
       </w:r>
     </w:p>
-    <w:bookmarkEnd w:id="157"/>
-    <w:bookmarkStart w:id="158" w:name="ml-impact-11"/>
+    <w:bookmarkEnd w:id="158"/>
+    <w:bookmarkStart w:id="159" w:name="ml-impact-11"/>
     <w:p>
       <w:pPr>
         <w:pStyle w:val="Heading3"/>
@@ -20003,9 +20062,9 @@
         </w:pict>
       </w:r>
     </w:p>
-    <w:bookmarkEnd w:id="158"/>
     <w:bookmarkEnd w:id="159"/>
-    <w:bookmarkStart w:id="167" w:name="architectural-constraints-do-not-violate"/>
+    <w:bookmarkEnd w:id="160"/>
+    <w:bookmarkStart w:id="168" w:name="architectural-constraints-do-not-violate"/>
     <w:p>
       <w:pPr>
         <w:pStyle w:val="Heading2"/>
@@ -20024,7 +20083,7 @@
         <w:t xml:space="preserve">ARCHITECTURAL CONSTRAINTS (DO NOT VIOLATE)</w:t>
       </w:r>
     </w:p>
-    <w:bookmarkStart w:id="160" w:name="zero-hardcoding-policy"/>
+    <w:bookmarkStart w:id="161" w:name="zero-hardcoding-policy"/>
     <w:p>
       <w:pPr>
         <w:pStyle w:val="Heading3"/>
@@ -20167,8 +20226,8 @@
         </w:pict>
       </w:r>
     </w:p>
-    <w:bookmarkEnd w:id="160"/>
-    <w:bookmarkStart w:id="161" w:name="never-suppress-errors"/>
+    <w:bookmarkEnd w:id="161"/>
+    <w:bookmarkStart w:id="162" w:name="never-suppress-errors"/>
     <w:p>
       <w:pPr>
         <w:pStyle w:val="Heading3"/>
@@ -20263,8 +20322,8 @@
         </w:pict>
       </w:r>
     </w:p>
-    <w:bookmarkEnd w:id="161"/>
-    <w:bookmarkStart w:id="162" w:name="single-path-triad-no-fallbacks"/>
+    <w:bookmarkEnd w:id="162"/>
+    <w:bookmarkStart w:id="163" w:name="single-path-triad-no-fallbacks"/>
     <w:p>
       <w:pPr>
         <w:pStyle w:val="Heading3"/>
@@ -20332,8 +20391,8 @@
         </w:pict>
       </w:r>
     </w:p>
-    <w:bookmarkEnd w:id="162"/>
-    <w:bookmarkStart w:id="163" w:name="complete-snapshots-only"/>
+    <w:bookmarkEnd w:id="163"/>
+    <w:bookmarkStart w:id="164" w:name="complete-snapshots-only"/>
     <w:p>
       <w:pPr>
         <w:pStyle w:val="Heading3"/>
@@ -20401,8 +20460,8 @@
         </w:pict>
       </w:r>
     </w:p>
-    <w:bookmarkEnd w:id="163"/>
-    <w:bookmarkStart w:id="164" w:name="model-id-stability"/>
+    <w:bookmarkEnd w:id="164"/>
+    <w:bookmarkStart w:id="165" w:name="model-id-stability"/>
     <w:p>
       <w:pPr>
         <w:pStyle w:val="Heading3"/>
@@ -20539,8 +20598,8 @@
         </w:pict>
       </w:r>
     </w:p>
-    <w:bookmarkEnd w:id="164"/>
-    <w:bookmarkStart w:id="165" w:name="partner-platform-namespace-separation"/>
+    <w:bookmarkEnd w:id="165"/>
+    <w:bookmarkStart w:id="166" w:name="partner-platform-namespace-separation"/>
     <w:p>
       <w:pPr>
         <w:pStyle w:val="Heading3"/>
@@ -20661,8 +20720,8 @@
         </w:pict>
       </w:r>
     </w:p>
-    <w:bookmarkEnd w:id="165"/>
-    <w:bookmarkStart w:id="166" w:name="database-schema-immutability"/>
+    <w:bookmarkEnd w:id="166"/>
+    <w:bookmarkStart w:id="167" w:name="database-schema-immutability"/>
     <w:p>
       <w:pPr>
         <w:pStyle w:val="Heading3"/>
@@ -20944,9 +21003,9 @@
         </w:pict>
       </w:r>
     </w:p>
-    <w:bookmarkEnd w:id="166"/>
     <w:bookmarkEnd w:id="167"/>
-    <w:bookmarkStart w:id="169" w:name="ml-instrumentation-training-data"/>
+    <w:bookmarkEnd w:id="168"/>
+    <w:bookmarkStart w:id="170" w:name="ml-instrumentation-training-data"/>
     <w:p>
       <w:pPr>
         <w:pStyle w:val="Heading2"/>
@@ -20965,7 +21024,7 @@
         <w:t xml:space="preserve">ML INSTRUMENTATION &amp; TRAINING DATA</w:t>
       </w:r>
     </w:p>
-    <w:bookmarkStart w:id="168" w:name="counterfactual-learning-pipeline"/>
+    <w:bookmarkStart w:id="169" w:name="counterfactual-learning-pipeline"/>
     <w:p>
       <w:pPr>
         <w:pStyle w:val="Heading3"/>
@@ -21192,9 +21251,9 @@
         </w:pict>
       </w:r>
     </w:p>
-    <w:bookmarkEnd w:id="168"/>
     <w:bookmarkEnd w:id="169"/>
-    <w:bookmarkStart w:id="173" w:name="security-safety"/>
+    <w:bookmarkEnd w:id="170"/>
+    <w:bookmarkStart w:id="174" w:name="security-safety"/>
     <w:p>
       <w:pPr>
         <w:pStyle w:val="Heading2"/>
@@ -21213,7 +21272,7 @@
         <w:t xml:space="preserve">SECURITY &amp; SAFETY</w:t>
       </w:r>
     </w:p>
-    <w:bookmarkStart w:id="170" w:name="rate-limiting-ddos-protection"/>
+    <w:bookmarkStart w:id="171" w:name="rate-limiting-ddos-protection"/>
     <w:p>
       <w:pPr>
         <w:pStyle w:val="Heading3"/>
@@ -21288,8 +21347,8 @@
         <w:t xml:space="preserve">10 requests / 15 minutes per IP (strict)</w:t>
       </w:r>
     </w:p>
-    <w:bookmarkEnd w:id="170"/>
-    <w:bookmarkStart w:id="171" w:name="secret-management"/>
+    <w:bookmarkEnd w:id="171"/>
+    <w:bookmarkStart w:id="172" w:name="secret-management"/>
     <w:p>
       <w:pPr>
         <w:pStyle w:val="Heading3"/>
@@ -21526,8 +21585,8 @@
         <w:t xml:space="preserve">(Model research)</w:t>
       </w:r>
     </w:p>
-    <w:bookmarkEnd w:id="171"/>
-    <w:bookmarkStart w:id="172" w:name="command-whitelisting-agent-server"/>
+    <w:bookmarkEnd w:id="172"/>
+    <w:bookmarkStart w:id="173" w:name="command-whitelisting-agent-server"/>
     <w:p>
       <w:pPr>
         <w:pStyle w:val="Heading3"/>
@@ -21658,9 +21717,9 @@
         </w:pict>
       </w:r>
     </w:p>
-    <w:bookmarkEnd w:id="172"/>
     <w:bookmarkEnd w:id="173"/>
-    <w:bookmarkStart w:id="176" w:name="deployment-configuration"/>
+    <w:bookmarkEnd w:id="174"/>
+    <w:bookmarkStart w:id="177" w:name="deployment-configuration"/>
     <w:p>
       <w:pPr>
         <w:pStyle w:val="Heading2"/>
@@ -21679,7 +21738,7 @@
         <w:t xml:space="preserve">DEPLOYMENT CONFIGURATION</w:t>
       </w:r>
     </w:p>
-    <w:bookmarkStart w:id="174" w:name="production-settings"/>
+    <w:bookmarkStart w:id="175" w:name="production-settings"/>
     <w:p>
       <w:pPr>
         <w:pStyle w:val="Heading3"/>
@@ -21855,8 +21914,8 @@
         <w:t xml:space="preserve">GPT5_REASONING_EFFORT=high</w:t>
       </w:r>
     </w:p>
-    <w:bookmarkEnd w:id="174"/>
-    <w:bookmarkStart w:id="175" w:name="workflow-configuration"/>
+    <w:bookmarkEnd w:id="175"/>
+    <w:bookmarkStart w:id="176" w:name="workflow-configuration"/>
     <w:p>
       <w:pPr>
         <w:pStyle w:val="Heading3"/>
@@ -21943,9 +22002,9 @@
         </w:pict>
       </w:r>
     </w:p>
-    <w:bookmarkEnd w:id="175"/>
     <w:bookmarkEnd w:id="176"/>
-    <w:bookmarkStart w:id="180" w:name="forward-pressure-roadmap"/>
+    <w:bookmarkEnd w:id="177"/>
+    <w:bookmarkStart w:id="181" w:name="forward-pressure-roadmap"/>
     <w:p>
       <w:pPr>
         <w:pStyle w:val="Heading2"/>
@@ -21964,7 +22023,7 @@
         <w:t xml:space="preserve">FORWARD PRESSURE (Roadmap)</w:t>
       </w:r>
     </w:p>
-    <w:bookmarkStart w:id="177" w:name="phase-1-enhanced-context-q4-2025"/>
+    <w:bookmarkStart w:id="178" w:name="phase-1-enhanced-context-q4-2025"/>
     <w:p>
       <w:pPr>
         <w:pStyle w:val="Heading3"/>
@@ -22021,8 +22080,8 @@
         <w:t xml:space="preserve">🔄 Traffic pattern ML model (IN PROGRESS)</w:t>
       </w:r>
     </w:p>
-    <w:bookmarkEnd w:id="177"/>
-    <w:bookmarkStart w:id="178" w:name="phase-2-trust-first-refinement-q1-2026"/>
+    <w:bookmarkEnd w:id="178"/>
+    <w:bookmarkStart w:id="179" w:name="phase-2-trust-first-refinement-q1-2026"/>
     <w:p>
       <w:pPr>
         <w:pStyle w:val="Heading3"/>
@@ -22079,8 +22138,8 @@
         <w:t xml:space="preserve">📋 Driver personalization engine</w:t>
       </w:r>
     </w:p>
-    <w:bookmarkEnd w:id="178"/>
-    <w:bookmarkStart w:id="179" w:name="phase-3-safety-compliance-q2-2026"/>
+    <w:bookmarkEnd w:id="179"/>
+    <w:bookmarkStart w:id="180" w:name="phase-3-safety-compliance-q2-2026"/>
     <w:p>
       <w:pPr>
         <w:pStyle w:val="Heading3"/>
@@ -22144,9 +22203,9 @@
         </w:pict>
       </w:r>
     </w:p>
-    <w:bookmarkEnd w:id="179"/>
     <w:bookmarkEnd w:id="180"/>
-    <w:bookmarkStart w:id="185" w:name="backward-pressure-deprecated"/>
+    <w:bookmarkEnd w:id="181"/>
+    <w:bookmarkStart w:id="186" w:name="backward-pressure-deprecated"/>
     <w:p>
       <w:pPr>
         <w:pStyle w:val="Heading2"/>
@@ -22165,7 +22224,7 @@
         <w:t xml:space="preserve">BACKWARD PRESSURE (Deprecated)</w:t>
       </w:r>
     </w:p>
-    <w:bookmarkStart w:id="181" w:name="Xa91a6227f2d16088629e64f71b437b88be0e60e"/>
+    <w:bookmarkStart w:id="182" w:name="Xa91a6227f2d16088629e64f71b437b88be0e60e"/>
     <w:p>
       <w:pPr>
         <w:pStyle w:val="Heading3"/>
@@ -22250,8 +22309,8 @@
         <w:t xml:space="preserve">User requires consistent quality, no silent model swaps</w:t>
       </w:r>
     </w:p>
-    <w:bookmarkEnd w:id="181"/>
-    <w:bookmarkStart w:id="182" w:name="X756321a9496e77059871bb5b710614c30c7d07a"/>
+    <w:bookmarkEnd w:id="182"/>
+    <w:bookmarkStart w:id="183" w:name="X756321a9496e77059871bb5b710614c30c7d07a"/>
     <w:p>
       <w:pPr>
         <w:pStyle w:val="Heading3"/>
@@ -22331,8 +22390,8 @@
         <w:t xml:space="preserve">errors on client cancellation</w:t>
       </w:r>
     </w:p>
-    <w:bookmarkEnd w:id="182"/>
-    <w:bookmarkStart w:id="183" w:name="react.strictmode-removed-oct-7-2025"/>
+    <w:bookmarkEnd w:id="183"/>
+    <w:bookmarkStart w:id="184" w:name="react.strictmode-removed-oct-7-2025"/>
     <w:p>
       <w:pPr>
         <w:pStyle w:val="Heading3"/>
@@ -22387,8 +22446,8 @@
         <w:t xml:space="preserve">Caused duplicate API calls and abort errors</w:t>
       </w:r>
     </w:p>
-    <w:bookmarkEnd w:id="183"/>
-    <w:bookmarkStart w:id="184" w:name="deprecated-models-replaced-oct-8-2025"/>
+    <w:bookmarkEnd w:id="184"/>
+    <w:bookmarkStart w:id="185" w:name="deprecated-models-replaced-oct-8-2025"/>
     <w:p>
       <w:pPr>
         <w:pStyle w:val="Heading3"/>
@@ -22536,9 +22595,9 @@
         </w:pict>
       </w:r>
     </w:p>
-    <w:bookmarkEnd w:id="184"/>
     <w:bookmarkEnd w:id="185"/>
-    <w:bookmarkStart w:id="188" w:name="testing-verification"/>
+    <w:bookmarkEnd w:id="186"/>
+    <w:bookmarkStart w:id="189" w:name="testing-verification"/>
     <w:p>
       <w:pPr>
         <w:pStyle w:val="Heading2"/>
@@ -22557,7 +22616,7 @@
         <w:t xml:space="preserve">TESTING &amp; VERIFICATION</w:t>
       </w:r>
     </w:p>
-    <w:bookmarkStart w:id="186" w:name="model-verification-monthly"/>
+    <w:bookmarkStart w:id="187" w:name="model-verification-monthly"/>
     <w:p>
       <w:pPr>
         <w:pStyle w:val="Heading3"/>
@@ -22703,8 +22762,8 @@
         <w:t xml:space="preserve">"anthropic-version: 2023-06-01"</w:t>
       </w:r>
     </w:p>
-    <w:bookmarkEnd w:id="186"/>
-    <w:bookmarkStart w:id="187" w:name="triad-pipeline-test"/>
+    <w:bookmarkEnd w:id="187"/>
+    <w:bookmarkStart w:id="188" w:name="triad-pipeline-test"/>
     <w:p>
       <w:pPr>
         <w:pStyle w:val="Heading3"/>
@@ -22857,9 +22916,9 @@
         </w:pict>
       </w:r>
     </w:p>
-    <w:bookmarkEnd w:id="187"/>
     <w:bookmarkEnd w:id="188"/>
-    <w:bookmarkStart w:id="189" w:name="key-documentation-references"/>
+    <w:bookmarkEnd w:id="189"/>
+    <w:bookmarkStart w:id="190" w:name="key-documentation-references"/>
     <w:p>
       <w:pPr>
         <w:pStyle w:val="Heading2"/>
@@ -23126,8 +23185,8 @@
         </w:pict>
       </w:r>
     </w:p>
-    <w:bookmarkEnd w:id="189"/>
-    <w:bookmarkStart w:id="192" w:name="X30c7be4d0a8f89d10dac119e62cfb6701f7dda8"/>
+    <w:bookmarkEnd w:id="190"/>
+    <w:bookmarkStart w:id="194" w:name="X30c7be4d0a8f89d10dac119e62cfb6701f7dda8"/>
     <w:p>
       <w:pPr>
         <w:pStyle w:val="Heading2"/>
@@ -23146,7 +23205,7 @@
         <w:t xml:space="preserve">FIX CAPSULE (Agent-Authored, append one per fix)</w:t>
       </w:r>
     </w:p>
-    <w:bookmarkStart w:id="190" w:name="template-use-for-every-future-fix"/>
+    <w:bookmarkStart w:id="191" w:name="template-use-for-every-future-fix"/>
     <w:p>
       <w:pPr>
         <w:pStyle w:val="Heading3"/>
@@ -23306,8 +23365,8 @@
         </w:pict>
       </w:r>
     </w:p>
-    <w:bookmarkEnd w:id="190"/>
-    <w:bookmarkStart w:id="191" w:name="X42d7d0ba57455757467346771f93927eae1eda7"/>
+    <w:bookmarkEnd w:id="191"/>
+    <w:bookmarkStart w:id="192" w:name="X42d7d0ba57455757467346771f93927eae1eda7"/>
     <w:p>
       <w:pPr>
         <w:pStyle w:val="Heading3"/>
@@ -23664,455 +23723,152 @@
         </w:pict>
       </w:r>
     </w:p>
-    <w:bookmarkEnd w:id="191"/>
     <w:bookmarkEnd w:id="192"/>
-    <w:bookmarkStart w:id="196" w:name="decision-log"/>
-    <w:p>
-      <w:pPr>
-        <w:pStyle w:val="Heading2"/>
-      </w:pPr>
-      <w:r>
-        <w:t xml:space="preserve">🎯</w:t>
-      </w:r>
-      <w:r>
-        <w:t xml:space="preserve"> </w:t>
-      </w:r>
-      <w:r>
-        <w:rPr>
-          <w:b/>
-          <w:bCs/>
-        </w:rPr>
-        <w:t xml:space="preserve">DECISION LOG</w:t>
-      </w:r>
-    </w:p>
-    <w:bookmarkStart w:id="193" w:name="october-8-2025"/>
+    <w:bookmarkStart w:id="193" w:name="Xb6c888a3ceee1931faf7273a8bca1376589db4a"/>
     <w:p>
       <w:pPr>
         <w:pStyle w:val="Heading3"/>
       </w:pPr>
       <w:r>
-        <w:t xml:space="preserve">October 8, 2025</w:t>
-      </w:r>
-    </w:p>
-    <w:p>
-      <w:pPr>
-        <w:pStyle w:val="Compact"/>
-        <w:numPr>
-          <w:ilvl w:val="0"/>
-          <w:numId w:val="1082"/>
-        </w:numPr>
-      </w:pPr>
-      <w:r>
-        <w:t xml:space="preserve">✅</w:t>
-      </w:r>
-      <w:r>
-        <w:t xml:space="preserve"> </w:t>
-      </w:r>
-      <w:r>
-        <w:rPr>
-          <w:b/>
-          <w:bCs/>
-        </w:rPr>
-        <w:t xml:space="preserve">Verified:</w:t>
-      </w:r>
-      <w:r>
-        <w:t xml:space="preserve"> </w:t>
-      </w:r>
-      <w:r>
-        <w:t xml:space="preserve">Claude Sonnet 4.5 model works correctly (no silent swaps)</w:t>
-      </w:r>
-    </w:p>
-    <w:p>
-      <w:pPr>
-        <w:pStyle w:val="Compact"/>
-        <w:numPr>
-          <w:ilvl w:val="0"/>
-          <w:numId w:val="1082"/>
-        </w:numPr>
-      </w:pPr>
-      <w:r>
-        <w:t xml:space="preserve">✅</w:t>
-      </w:r>
-      <w:r>
-        <w:t xml:space="preserve"> </w:t>
-      </w:r>
-      <w:r>
-        <w:rPr>
-          <w:b/>
-          <w:bCs/>
-        </w:rPr>
-        <w:t xml:space="preserve">Added:</w:t>
-      </w:r>
-      <w:r>
-        <w:t xml:space="preserve"> </w:t>
-      </w:r>
-      <w:r>
-        <w:t xml:space="preserve">Model assertion in adapter to prevent future mismatches</w:t>
-      </w:r>
-    </w:p>
-    <w:p>
-      <w:pPr>
-        <w:pStyle w:val="Compact"/>
-        <w:numPr>
-          <w:ilvl w:val="0"/>
-          <w:numId w:val="1082"/>
-        </w:numPr>
-      </w:pPr>
-      <w:r>
-        <w:t xml:space="preserve">✅</w:t>
-      </w:r>
-      <w:r>
-        <w:t xml:space="preserve"> </w:t>
-      </w:r>
-      <w:r>
-        <w:rPr>
-          <w:b/>
-          <w:bCs/>
-        </w:rPr>
-        <w:t xml:space="preserve">Implemented:</w:t>
-      </w:r>
-      <w:r>
-        <w:t xml:space="preserve"> </w:t>
-      </w:r>
-      <w:r>
-        <w:t xml:space="preserve">Thread-aware context system for Agent/Assistant/Eidolon</w:t>
-      </w:r>
-    </w:p>
-    <w:p>
-      <w:pPr>
-        <w:pStyle w:val="Compact"/>
-        <w:numPr>
-          <w:ilvl w:val="0"/>
-          <w:numId w:val="1082"/>
-        </w:numPr>
-      </w:pPr>
-      <w:r>
-        <w:t xml:space="preserve">✅</w:t>
-      </w:r>
-      <w:r>
-        <w:t xml:space="preserve"> </w:t>
-      </w:r>
-      <w:r>
-        <w:rPr>
-          <w:b/>
-          <w:bCs/>
-        </w:rPr>
-        <w:t xml:space="preserve">Updated:</w:t>
-      </w:r>
-      <w:r>
-        <w:t xml:space="preserve"> </w:t>
-      </w:r>
-      <w:r>
-        <w:t xml:space="preserve">All documentation to reflect verified model state</w:t>
-      </w:r>
-    </w:p>
-    <w:p>
-      <w:pPr>
-        <w:pStyle w:val="Compact"/>
-        <w:numPr>
-          <w:ilvl w:val="0"/>
-          <w:numId w:val="1082"/>
-        </w:numPr>
-      </w:pPr>
-      <w:r>
-        <w:t xml:space="preserve">✅</w:t>
-      </w:r>
-      <w:r>
-        <w:t xml:space="preserve"> </w:t>
-      </w:r>
-      <w:r>
-        <w:rPr>
-          <w:b/>
-          <w:bCs/>
-        </w:rPr>
-        <w:t xml:space="preserve">Set:</w:t>
-      </w:r>
-      <w:r>
-        <w:t xml:space="preserve"> </w:t>
-      </w:r>
-      <w:r>
-        <w:rPr>
-          <w:rStyle w:val="VerbatimChar"/>
-        </w:rPr>
-        <w:t xml:space="preserve">ANTHROPIC_API_VERSION=2023-06-01</w:t>
-      </w:r>
-      <w:r>
-        <w:t xml:space="preserve"> </w:t>
-      </w:r>
-      <w:r>
-        <w:t xml:space="preserve">in environment</w:t>
-      </w:r>
-    </w:p>
-    <w:bookmarkEnd w:id="193"/>
-    <w:bookmarkStart w:id="194" w:name="october-7-2025"/>
-    <w:p>
-      <w:pPr>
-        <w:pStyle w:val="Heading3"/>
-      </w:pPr>
-      <w:r>
-        <w:t xml:space="preserve">October 7, 2025</w:t>
-      </w:r>
-    </w:p>
-    <w:p>
-      <w:pPr>
-        <w:pStyle w:val="Compact"/>
-        <w:numPr>
-          <w:ilvl w:val="0"/>
-          <w:numId w:val="1083"/>
-        </w:numPr>
-      </w:pPr>
-      <w:r>
-        <w:t xml:space="preserve">✅</w:t>
-      </w:r>
-      <w:r>
-        <w:t xml:space="preserve"> </w:t>
-      </w:r>
-      <w:r>
-        <w:rPr>
-          <w:b/>
-          <w:bCs/>
-        </w:rPr>
-        <w:t xml:space="preserve">Removed:</w:t>
-      </w:r>
-      <w:r>
-        <w:t xml:space="preserve"> </w:t>
-      </w:r>
-      <w:r>
-        <w:t xml:space="preserve">React.StrictMode (double-rendering causing abort errors)</w:t>
-      </w:r>
-    </w:p>
-    <w:p>
-      <w:pPr>
-        <w:pStyle w:val="Compact"/>
-        <w:numPr>
-          <w:ilvl w:val="0"/>
-          <w:numId w:val="1083"/>
-        </w:numPr>
-      </w:pPr>
-      <w:r>
-        <w:t xml:space="preserve">✅</w:t>
-      </w:r>
-      <w:r>
-        <w:t xml:space="preserve"> </w:t>
-      </w:r>
-      <w:r>
-        <w:rPr>
-          <w:b/>
-          <w:bCs/>
-        </w:rPr>
-        <w:t xml:space="preserve">Removed:</w:t>
-      </w:r>
-      <w:r>
-        <w:t xml:space="preserve"> </w:t>
-      </w:r>
-      <w:r>
-        <w:t xml:space="preserve">Global JSON body parsing (causing abort on client cancellation)</w:t>
-      </w:r>
-    </w:p>
-    <w:p>
-      <w:pPr>
-        <w:pStyle w:val="Compact"/>
-        <w:numPr>
-          <w:ilvl w:val="0"/>
-          <w:numId w:val="1083"/>
-        </w:numPr>
-      </w:pPr>
-      <w:r>
-        <w:t xml:space="preserve">✅</w:t>
-      </w:r>
-      <w:r>
-        <w:t xml:space="preserve"> </w:t>
-      </w:r>
-      <w:r>
-        <w:rPr>
-          <w:b/>
-          <w:bCs/>
-        </w:rPr>
-        <w:t xml:space="preserve">Added:</w:t>
-      </w:r>
-      <w:r>
-        <w:t xml:space="preserve"> </w:t>
-      </w:r>
-      <w:r>
-        <w:t xml:space="preserve">Per-route JSON parsing with 1MB limit</w:t>
-      </w:r>
-    </w:p>
-    <w:p>
-      <w:pPr>
-        <w:pStyle w:val="Compact"/>
-        <w:numPr>
-          <w:ilvl w:val="0"/>
-          <w:numId w:val="1083"/>
-        </w:numPr>
-      </w:pPr>
-      <w:r>
-        <w:t xml:space="preserve">✅</w:t>
-      </w:r>
-      <w:r>
-        <w:t xml:space="preserve"> </w:t>
-      </w:r>
-      <w:r>
-        <w:rPr>
-          <w:b/>
-          <w:bCs/>
-        </w:rPr>
-        <w:t xml:space="preserve">Added:</w:t>
-      </w:r>
-      <w:r>
-        <w:t xml:space="preserve"> </w:t>
-      </w:r>
-      <w:r>
-        <w:t xml:space="preserve">Client abort error gate (499 status)</w:t>
-      </w:r>
-    </w:p>
-    <w:p>
-      <w:pPr>
-        <w:pStyle w:val="Compact"/>
-        <w:numPr>
-          <w:ilvl w:val="0"/>
-          <w:numId w:val="1083"/>
-        </w:numPr>
-      </w:pPr>
-      <w:r>
-        <w:t xml:space="preserve">✅</w:t>
-      </w:r>
-      <w:r>
-        <w:t xml:space="preserve"> </w:t>
-      </w:r>
-      <w:r>
-        <w:rPr>
-          <w:b/>
-          <w:bCs/>
-        </w:rPr>
-        <w:t xml:space="preserve">Added:</w:t>
-      </w:r>
-      <w:r>
-        <w:t xml:space="preserve"> </w:t>
-      </w:r>
-      <w:r>
-        <w:t xml:space="preserve">Health check logging filter</w:t>
-      </w:r>
-    </w:p>
-    <w:bookmarkEnd w:id="194"/>
-    <w:bookmarkStart w:id="195" w:name="october-3-2025"/>
-    <w:p>
-      <w:pPr>
-        <w:pStyle w:val="Heading3"/>
-      </w:pPr>
-      <w:r>
-        <w:t xml:space="preserve">October 3, 2025</w:t>
-      </w:r>
-    </w:p>
-    <w:p>
-      <w:pPr>
-        <w:pStyle w:val="Compact"/>
-        <w:numPr>
-          <w:ilvl w:val="0"/>
-          <w:numId w:val="1084"/>
-        </w:numPr>
-      </w:pPr>
-      <w:r>
-        <w:t xml:space="preserve">✅</w:t>
-      </w:r>
-      <w:r>
-        <w:t xml:space="preserve"> </w:t>
-      </w:r>
-      <w:r>
-        <w:rPr>
-          <w:b/>
-          <w:bCs/>
-        </w:rPr>
-        <w:t xml:space="preserve">Implemented:</w:t>
-      </w:r>
-      <w:r>
-        <w:t xml:space="preserve"> </w:t>
-      </w:r>
-      <w:r>
-        <w:t xml:space="preserve">Router V2 with proper cancellation</w:t>
-      </w:r>
-    </w:p>
-    <w:p>
-      <w:pPr>
-        <w:pStyle w:val="Compact"/>
-        <w:numPr>
-          <w:ilvl w:val="0"/>
-          <w:numId w:val="1084"/>
-        </w:numPr>
-      </w:pPr>
-      <w:r>
-        <w:t xml:space="preserve">✅</w:t>
-      </w:r>
-      <w:r>
-        <w:t xml:space="preserve"> </w:t>
-      </w:r>
-      <w:r>
-        <w:rPr>
-          <w:b/>
-          <w:bCs/>
-        </w:rPr>
-        <w:t xml:space="preserve">Fixed:</w:t>
-      </w:r>
-      <w:r>
-        <w:t xml:space="preserve"> </w:t>
-      </w:r>
-      <w:r>
-        <w:t xml:space="preserve">Circuit breaker poisoning from aborted requests</w:t>
-      </w:r>
-    </w:p>
-    <w:p>
-      <w:pPr>
-        <w:pStyle w:val="Compact"/>
-        <w:numPr>
-          <w:ilvl w:val="0"/>
-          <w:numId w:val="1084"/>
-        </w:numPr>
-      </w:pPr>
-      <w:r>
-        <w:t xml:space="preserve">✅</w:t>
-      </w:r>
-      <w:r>
-        <w:t xml:space="preserve"> </w:t>
-      </w:r>
-      <w:r>
-        <w:rPr>
-          <w:b/>
-          <w:bCs/>
-        </w:rPr>
-        <w:t xml:space="preserve">Increased:</w:t>
-      </w:r>
-      <w:r>
-        <w:t xml:space="preserve"> </w:t>
-      </w:r>
-      <w:r>
-        <w:t xml:space="preserve">Budget from 8s to 90s (production needs)</w:t>
-      </w:r>
-    </w:p>
-    <w:p>
-      <w:pPr>
-        <w:pStyle w:val="Compact"/>
-        <w:numPr>
-          <w:ilvl w:val="0"/>
-          <w:numId w:val="1084"/>
-        </w:numPr>
-      </w:pPr>
-      <w:r>
-        <w:t xml:space="preserve">⚠️</w:t>
-      </w:r>
-      <w:r>
-        <w:t xml:space="preserve"> </w:t>
-      </w:r>
-      <w:r>
-        <w:rPr>
-          <w:b/>
-          <w:bCs/>
-        </w:rPr>
-        <w:t xml:space="preserve">Discovered:</w:t>
-      </w:r>
-      <w:r>
-        <w:t xml:space="preserve"> </w:t>
-      </w:r>
-      <w:r>
-        <w:t xml:space="preserve">Anthropic model 404 issue (resolved Oct 8)</w:t>
+        <w:t xml:space="preserve">Fix Capsule — Value Per Minute Ranking (Oct 8, 2025)</w:t>
+      </w:r>
+    </w:p>
+    <w:p>
+      <w:pPr>
+        <w:pStyle w:val="FirstParagraph"/>
+      </w:pPr>
+      <w:r>
+        <w:rPr>
+          <w:b/>
+          <w:bCs/>
+        </w:rPr>
+        <w:t xml:space="preserve">Impact</w:t>
+      </w:r>
+      <w:r>
+        <w:br/>
+      </w:r>
+      <w:r>
+        <w:t xml:space="preserve">Ranks opportunities by time value, not speculative $/ride. Drivers see when a card isn’t worth it (below floor).</w:t>
+      </w:r>
+    </w:p>
+    <w:p>
+      <w:pPr>
+        <w:pStyle w:val="BodyText"/>
+      </w:pPr>
+      <w:r>
+        <w:rPr>
+          <w:b/>
+          <w:bCs/>
+        </w:rPr>
+        <w:t xml:space="preserve">When</w:t>
+      </w:r>
+      <w:r>
+        <w:br/>
+      </w:r>
+      <w:r>
+        <w:t xml:space="preserve">After Places and Routes, before final sort and response.</w:t>
+      </w:r>
+    </w:p>
+    <w:p>
+      <w:pPr>
+        <w:pStyle w:val="BodyText"/>
+      </w:pPr>
+      <w:r>
+        <w:rPr>
+          <w:b/>
+          <w:bCs/>
+        </w:rPr>
+        <w:t xml:space="preserve">Why</w:t>
+      </w:r>
+      <w:r>
+        <w:br/>
+      </w:r>
+      <w:r>
+        <w:t xml:space="preserve">Time is the scarce resource; per-minute value is stable even when exact trip revenue is unknown. Matches the accuracy-first policy and no-fallback rule.</w:t>
+      </w:r>
+    </w:p>
+    <w:p>
+      <w:pPr>
+        <w:pStyle w:val="BodyText"/>
+      </w:pPr>
+      <w:r>
+        <w:rPr>
+          <w:b/>
+          <w:bCs/>
+        </w:rPr>
+        <w:t xml:space="preserve">How</w:t>
+      </w:r>
+      <w:r>
+        <w:br/>
+      </w:r>
+      <w:r>
+        <w:t xml:space="preserve">Server computes value_per_min from Routes time and DB medians; sorts and flags; persists parameters with snapshot_id and place_id.</w:t>
+      </w:r>
+    </w:p>
+    <w:p>
+      <w:pPr>
+        <w:pStyle w:val="BodyText"/>
+      </w:pPr>
+      <w:r>
+        <w:rPr>
+          <w:b/>
+          <w:bCs/>
+        </w:rPr>
+        <w:t xml:space="preserve">Files</w:t>
+      </w:r>
+      <w:r>
+        <w:br/>
+      </w:r>
+      <w:r>
+        <w:t xml:space="preserve">server/routes/blocks.js (value calc + sort), migrations (value fields), docs (sections listed above).</w:t>
+      </w:r>
+    </w:p>
+    <w:p>
+      <w:pPr>
+        <w:pStyle w:val="BodyText"/>
+      </w:pPr>
+      <w:r>
+        <w:rPr>
+          <w:b/>
+          <w:bCs/>
+        </w:rPr>
+        <w:t xml:space="preserve">Tests</w:t>
+      </w:r>
+      <w:r>
+        <w:br/>
+      </w:r>
+      <w:r>
+        <w:t xml:space="preserve">Legacy West example should show ≈6.6 mi, ≈13 min, value_per_min around (1.00×13)/(13+15+0) ≈ 0.46/min → flagged</w:t>
+      </w:r>
+      <w:r>
+        <w:t xml:space="preserve"> </w:t>
+      </w:r>
+      <w:r>
+        <w:t xml:space="preserve">“Not worth it”</w:t>
+      </w:r>
+      <w:r>
+        <w:t xml:space="preserve"> </w:t>
+      </w:r>
+      <w:r>
+        <w:t xml:space="preserve">if floor=0.50; increasing surge to 1.5 lifts it above the floor; sorting updates accordingly.</w:t>
+      </w:r>
+    </w:p>
+    <w:p>
+      <w:pPr>
+        <w:pStyle w:val="BodyText"/>
+      </w:pPr>
+      <w:r>
+        <w:rPr>
+          <w:b/>
+          <w:bCs/>
+        </w:rPr>
+        <w:t xml:space="preserve">Observability</w:t>
+      </w:r>
+      <w:r>
+        <w:br/>
+      </w:r>
+      <w:r>
+        <w:t xml:space="preserve">Log {placeId, miles, driveMin, tripMin, waitMin, surge, value_per_min, grade, not_worth} per venue; persist same in the candidates table.</w:t>
       </w:r>
     </w:p>
     <w:p>
@@ -24122,245 +23878,455 @@
         </w:pict>
       </w:r>
     </w:p>
+    <w:bookmarkEnd w:id="193"/>
+    <w:bookmarkEnd w:id="194"/>
+    <w:bookmarkStart w:id="198" w:name="decision-log"/>
+    <w:p>
+      <w:pPr>
+        <w:pStyle w:val="Heading2"/>
+      </w:pPr>
+      <w:r>
+        <w:t xml:space="preserve">🎯</w:t>
+      </w:r>
+      <w:r>
+        <w:t xml:space="preserve"> </w:t>
+      </w:r>
+      <w:r>
+        <w:rPr>
+          <w:b/>
+          <w:bCs/>
+        </w:rPr>
+        <w:t xml:space="preserve">DECISION LOG</w:t>
+      </w:r>
+    </w:p>
+    <w:bookmarkStart w:id="195" w:name="october-8-2025"/>
+    <w:p>
+      <w:pPr>
+        <w:pStyle w:val="Heading3"/>
+      </w:pPr>
+      <w:r>
+        <w:t xml:space="preserve">October 8, 2025</w:t>
+      </w:r>
+    </w:p>
+    <w:p>
+      <w:pPr>
+        <w:pStyle w:val="Compact"/>
+        <w:numPr>
+          <w:ilvl w:val="0"/>
+          <w:numId w:val="1082"/>
+        </w:numPr>
+      </w:pPr>
+      <w:r>
+        <w:t xml:space="preserve">✅</w:t>
+      </w:r>
+      <w:r>
+        <w:t xml:space="preserve"> </w:t>
+      </w:r>
+      <w:r>
+        <w:rPr>
+          <w:b/>
+          <w:bCs/>
+        </w:rPr>
+        <w:t xml:space="preserve">Verified:</w:t>
+      </w:r>
+      <w:r>
+        <w:t xml:space="preserve"> </w:t>
+      </w:r>
+      <w:r>
+        <w:t xml:space="preserve">Claude Sonnet 4.5 model works correctly (no silent swaps)</w:t>
+      </w:r>
+    </w:p>
+    <w:p>
+      <w:pPr>
+        <w:pStyle w:val="Compact"/>
+        <w:numPr>
+          <w:ilvl w:val="0"/>
+          <w:numId w:val="1082"/>
+        </w:numPr>
+      </w:pPr>
+      <w:r>
+        <w:t xml:space="preserve">✅</w:t>
+      </w:r>
+      <w:r>
+        <w:t xml:space="preserve"> </w:t>
+      </w:r>
+      <w:r>
+        <w:rPr>
+          <w:b/>
+          <w:bCs/>
+        </w:rPr>
+        <w:t xml:space="preserve">Added:</w:t>
+      </w:r>
+      <w:r>
+        <w:t xml:space="preserve"> </w:t>
+      </w:r>
+      <w:r>
+        <w:t xml:space="preserve">Model assertion in adapter to prevent future mismatches</w:t>
+      </w:r>
+    </w:p>
+    <w:p>
+      <w:pPr>
+        <w:pStyle w:val="Compact"/>
+        <w:numPr>
+          <w:ilvl w:val="0"/>
+          <w:numId w:val="1082"/>
+        </w:numPr>
+      </w:pPr>
+      <w:r>
+        <w:t xml:space="preserve">✅</w:t>
+      </w:r>
+      <w:r>
+        <w:t xml:space="preserve"> </w:t>
+      </w:r>
+      <w:r>
+        <w:rPr>
+          <w:b/>
+          <w:bCs/>
+        </w:rPr>
+        <w:t xml:space="preserve">Implemented:</w:t>
+      </w:r>
+      <w:r>
+        <w:t xml:space="preserve"> </w:t>
+      </w:r>
+      <w:r>
+        <w:t xml:space="preserve">Thread-aware context system for Agent/Assistant/Eidolon</w:t>
+      </w:r>
+    </w:p>
+    <w:p>
+      <w:pPr>
+        <w:pStyle w:val="Compact"/>
+        <w:numPr>
+          <w:ilvl w:val="0"/>
+          <w:numId w:val="1082"/>
+        </w:numPr>
+      </w:pPr>
+      <w:r>
+        <w:t xml:space="preserve">✅</w:t>
+      </w:r>
+      <w:r>
+        <w:t xml:space="preserve"> </w:t>
+      </w:r>
+      <w:r>
+        <w:rPr>
+          <w:b/>
+          <w:bCs/>
+        </w:rPr>
+        <w:t xml:space="preserve">Updated:</w:t>
+      </w:r>
+      <w:r>
+        <w:t xml:space="preserve"> </w:t>
+      </w:r>
+      <w:r>
+        <w:t xml:space="preserve">All documentation to reflect verified model state</w:t>
+      </w:r>
+    </w:p>
+    <w:p>
+      <w:pPr>
+        <w:pStyle w:val="Compact"/>
+        <w:numPr>
+          <w:ilvl w:val="0"/>
+          <w:numId w:val="1082"/>
+        </w:numPr>
+      </w:pPr>
+      <w:r>
+        <w:t xml:space="preserve">✅</w:t>
+      </w:r>
+      <w:r>
+        <w:t xml:space="preserve"> </w:t>
+      </w:r>
+      <w:r>
+        <w:rPr>
+          <w:b/>
+          <w:bCs/>
+        </w:rPr>
+        <w:t xml:space="preserve">Set:</w:t>
+      </w:r>
+      <w:r>
+        <w:t xml:space="preserve"> </w:t>
+      </w:r>
+      <w:r>
+        <w:rPr>
+          <w:rStyle w:val="VerbatimChar"/>
+        </w:rPr>
+        <w:t xml:space="preserve">ANTHROPIC_API_VERSION=2023-06-01</w:t>
+      </w:r>
+      <w:r>
+        <w:t xml:space="preserve"> </w:t>
+      </w:r>
+      <w:r>
+        <w:t xml:space="preserve">in environment</w:t>
+      </w:r>
+    </w:p>
     <w:bookmarkEnd w:id="195"/>
+    <w:bookmarkStart w:id="196" w:name="october-7-2025"/>
+    <w:p>
+      <w:pPr>
+        <w:pStyle w:val="Heading3"/>
+      </w:pPr>
+      <w:r>
+        <w:t xml:space="preserve">October 7, 2025</w:t>
+      </w:r>
+    </w:p>
+    <w:p>
+      <w:pPr>
+        <w:pStyle w:val="Compact"/>
+        <w:numPr>
+          <w:ilvl w:val="0"/>
+          <w:numId w:val="1083"/>
+        </w:numPr>
+      </w:pPr>
+      <w:r>
+        <w:t xml:space="preserve">✅</w:t>
+      </w:r>
+      <w:r>
+        <w:t xml:space="preserve"> </w:t>
+      </w:r>
+      <w:r>
+        <w:rPr>
+          <w:b/>
+          <w:bCs/>
+        </w:rPr>
+        <w:t xml:space="preserve">Removed:</w:t>
+      </w:r>
+      <w:r>
+        <w:t xml:space="preserve"> </w:t>
+      </w:r>
+      <w:r>
+        <w:t xml:space="preserve">React.StrictMode (double-rendering causing abort errors)</w:t>
+      </w:r>
+    </w:p>
+    <w:p>
+      <w:pPr>
+        <w:pStyle w:val="Compact"/>
+        <w:numPr>
+          <w:ilvl w:val="0"/>
+          <w:numId w:val="1083"/>
+        </w:numPr>
+      </w:pPr>
+      <w:r>
+        <w:t xml:space="preserve">✅</w:t>
+      </w:r>
+      <w:r>
+        <w:t xml:space="preserve"> </w:t>
+      </w:r>
+      <w:r>
+        <w:rPr>
+          <w:b/>
+          <w:bCs/>
+        </w:rPr>
+        <w:t xml:space="preserve">Removed:</w:t>
+      </w:r>
+      <w:r>
+        <w:t xml:space="preserve"> </w:t>
+      </w:r>
+      <w:r>
+        <w:t xml:space="preserve">Global JSON body parsing (causing abort on client cancellation)</w:t>
+      </w:r>
+    </w:p>
+    <w:p>
+      <w:pPr>
+        <w:pStyle w:val="Compact"/>
+        <w:numPr>
+          <w:ilvl w:val="0"/>
+          <w:numId w:val="1083"/>
+        </w:numPr>
+      </w:pPr>
+      <w:r>
+        <w:t xml:space="preserve">✅</w:t>
+      </w:r>
+      <w:r>
+        <w:t xml:space="preserve"> </w:t>
+      </w:r>
+      <w:r>
+        <w:rPr>
+          <w:b/>
+          <w:bCs/>
+        </w:rPr>
+        <w:t xml:space="preserve">Added:</w:t>
+      </w:r>
+      <w:r>
+        <w:t xml:space="preserve"> </w:t>
+      </w:r>
+      <w:r>
+        <w:t xml:space="preserve">Per-route JSON parsing with 1MB limit</w:t>
+      </w:r>
+    </w:p>
+    <w:p>
+      <w:pPr>
+        <w:pStyle w:val="Compact"/>
+        <w:numPr>
+          <w:ilvl w:val="0"/>
+          <w:numId w:val="1083"/>
+        </w:numPr>
+      </w:pPr>
+      <w:r>
+        <w:t xml:space="preserve">✅</w:t>
+      </w:r>
+      <w:r>
+        <w:t xml:space="preserve"> </w:t>
+      </w:r>
+      <w:r>
+        <w:rPr>
+          <w:b/>
+          <w:bCs/>
+        </w:rPr>
+        <w:t xml:space="preserve">Added:</w:t>
+      </w:r>
+      <w:r>
+        <w:t xml:space="preserve"> </w:t>
+      </w:r>
+      <w:r>
+        <w:t xml:space="preserve">Client abort error gate (499 status)</w:t>
+      </w:r>
+    </w:p>
+    <w:p>
+      <w:pPr>
+        <w:pStyle w:val="Compact"/>
+        <w:numPr>
+          <w:ilvl w:val="0"/>
+          <w:numId w:val="1083"/>
+        </w:numPr>
+      </w:pPr>
+      <w:r>
+        <w:t xml:space="preserve">✅</w:t>
+      </w:r>
+      <w:r>
+        <w:t xml:space="preserve"> </w:t>
+      </w:r>
+      <w:r>
+        <w:rPr>
+          <w:b/>
+          <w:bCs/>
+        </w:rPr>
+        <w:t xml:space="preserve">Added:</w:t>
+      </w:r>
+      <w:r>
+        <w:t xml:space="preserve"> </w:t>
+      </w:r>
+      <w:r>
+        <w:t xml:space="preserve">Health check logging filter</w:t>
+      </w:r>
+    </w:p>
     <w:bookmarkEnd w:id="196"/>
-    <w:bookmarkStart w:id="197" w:name="critical-constraints-summary"/>
-    <w:p>
-      <w:pPr>
-        <w:pStyle w:val="Heading2"/>
-      </w:pPr>
-      <w:r>
-        <w:t xml:space="preserve">🚨</w:t>
-      </w:r>
-      <w:r>
-        <w:t xml:space="preserve"> </w:t>
-      </w:r>
-      <w:r>
-        <w:rPr>
-          <w:b/>
-          <w:bCs/>
-        </w:rPr>
-        <w:t xml:space="preserve">CRITICAL CONSTRAINTS SUMMARY</w:t>
-      </w:r>
-    </w:p>
-    <w:p>
-      <w:pPr>
-        <w:pStyle w:val="Compact"/>
-        <w:numPr>
-          <w:ilvl w:val="0"/>
-          <w:numId w:val="1085"/>
-        </w:numPr>
-      </w:pPr>
-      <w:r>
-        <w:rPr>
-          <w:b/>
-          <w:bCs/>
-        </w:rPr>
-        <w:t xml:space="preserve">Single-Path Triad</w:t>
-      </w:r>
-      <w:r>
-        <w:t xml:space="preserve"> </w:t>
-      </w:r>
-      <w:r>
-        <w:t xml:space="preserve">- No fallbacks, fail properly instead of degrading</w:t>
-      </w:r>
-    </w:p>
-    <w:p>
-      <w:pPr>
-        <w:pStyle w:val="Compact"/>
-        <w:numPr>
-          <w:ilvl w:val="0"/>
-          <w:numId w:val="1085"/>
-        </w:numPr>
-      </w:pPr>
-      <w:r>
-        <w:rPr>
-          <w:b/>
-          <w:bCs/>
-        </w:rPr>
-        <w:t xml:space="preserve">Zero Hardcoding</w:t>
-      </w:r>
-      <w:r>
-        <w:t xml:space="preserve"> </w:t>
-      </w:r>
-      <w:r>
-        <w:t xml:space="preserve">- All data from DB or env vars</w:t>
-      </w:r>
-    </w:p>
-    <w:p>
-      <w:pPr>
-        <w:pStyle w:val="Compact"/>
-        <w:numPr>
-          <w:ilvl w:val="0"/>
-          <w:numId w:val="1085"/>
-        </w:numPr>
-      </w:pPr>
-      <w:r>
-        <w:rPr>
-          <w:b/>
-          <w:bCs/>
-        </w:rPr>
-        <w:t xml:space="preserve">Never Suppress Errors</w:t>
-      </w:r>
-      <w:r>
-        <w:t xml:space="preserve"> </w:t>
-      </w:r>
-      <w:r>
-        <w:t xml:space="preserve">- Surface failures with full context</w:t>
-      </w:r>
-    </w:p>
-    <w:p>
-      <w:pPr>
-        <w:pStyle w:val="Compact"/>
-        <w:numPr>
-          <w:ilvl w:val="0"/>
-          <w:numId w:val="1085"/>
-        </w:numPr>
-      </w:pPr>
-      <w:r>
-        <w:rPr>
-          <w:b/>
-          <w:bCs/>
-        </w:rPr>
-        <w:t xml:space="preserve">Complete Snapshots Only</w:t>
-      </w:r>
-      <w:r>
-        <w:t xml:space="preserve"> </w:t>
-      </w:r>
-      <w:r>
-        <w:t xml:space="preserve">- Never send partial data to LLMs</w:t>
-      </w:r>
-    </w:p>
-    <w:p>
-      <w:pPr>
-        <w:pStyle w:val="Compact"/>
-        <w:numPr>
-          <w:ilvl w:val="0"/>
-          <w:numId w:val="1085"/>
-        </w:numPr>
-      </w:pPr>
-      <w:r>
-        <w:rPr>
-          <w:b/>
-          <w:bCs/>
-        </w:rPr>
-        <w:t xml:space="preserve">Model ID Stability</w:t>
-      </w:r>
-      <w:r>
-        <w:t xml:space="preserve"> </w:t>
-      </w:r>
-      <w:r>
-        <w:t xml:space="preserve">- Pin exact IDs, verify monthly</w:t>
-      </w:r>
-    </w:p>
-    <w:p>
-      <w:pPr>
-        <w:pStyle w:val="Compact"/>
-        <w:numPr>
-          <w:ilvl w:val="0"/>
-          <w:numId w:val="1085"/>
-        </w:numPr>
-      </w:pPr>
-      <w:r>
-        <w:rPr>
-          <w:b/>
-          <w:bCs/>
-        </w:rPr>
-        <w:t xml:space="preserve">Partner Namespace Separation</w:t>
-      </w:r>
-      <w:r>
-        <w:t xml:space="preserve"> </w:t>
-      </w:r>
-      <w:r>
-        <w:t xml:space="preserve">- Don’t mix Vertex/Bedrock IDs with native APIs</w:t>
-      </w:r>
-    </w:p>
-    <w:p>
-      <w:pPr>
-        <w:pStyle w:val="Compact"/>
-        <w:numPr>
-          <w:ilvl w:val="0"/>
-          <w:numId w:val="1085"/>
-        </w:numPr>
-      </w:pPr>
-      <w:r>
-        <w:rPr>
-          <w:b/>
-          <w:bCs/>
-        </w:rPr>
-        <w:t xml:space="preserve">Database Schema Immutability</w:t>
-      </w:r>
-      <w:r>
-        <w:t xml:space="preserve"> </w:t>
-      </w:r>
-      <w:r>
-        <w:t xml:space="preserve">- Never change PK types</w:t>
-      </w:r>
-    </w:p>
-    <w:p>
-      <w:pPr>
-        <w:pStyle w:val="Compact"/>
-        <w:numPr>
-          <w:ilvl w:val="0"/>
-          <w:numId w:val="1085"/>
-        </w:numPr>
-      </w:pPr>
-      <w:r>
-        <w:rPr>
-          <w:b/>
-          <w:bCs/>
-        </w:rPr>
-        <w:t xml:space="preserve">Trust-First Stack</w:t>
-      </w:r>
-      <w:r>
-        <w:t xml:space="preserve"> </w:t>
-      </w:r>
-      <w:r>
-        <w:t xml:space="preserve">- Curated catalog + deterministic scoring (no hallucinations)</w:t>
-      </w:r>
-    </w:p>
-    <w:p>
-      <w:pPr>
-        <w:pStyle w:val="Compact"/>
-        <w:numPr>
-          <w:ilvl w:val="0"/>
-          <w:numId w:val="1085"/>
-        </w:numPr>
-      </w:pPr>
-      <w:r>
-        <w:rPr>
-          <w:b/>
-          <w:bCs/>
-        </w:rPr>
-        <w:t xml:space="preserve">Port 5000 Requirement</w:t>
-      </w:r>
-      <w:r>
-        <w:t xml:space="preserve"> </w:t>
-      </w:r>
-      <w:r>
-        <w:t xml:space="preserve">- Replit firewall constraint</w:t>
-      </w:r>
-    </w:p>
-    <w:p>
-      <w:pPr>
-        <w:pStyle w:val="Compact"/>
-        <w:numPr>
-          <w:ilvl w:val="0"/>
-          <w:numId w:val="1085"/>
-        </w:numPr>
-      </w:pPr>
-      <w:r>
-        <w:rPr>
-          <w:b/>
-          <w:bCs/>
-        </w:rPr>
-        <w:t xml:space="preserve">Per-Route JSON Parsing</w:t>
-      </w:r>
-      <w:r>
-        <w:t xml:space="preserve"> </w:t>
-      </w:r>
-      <w:r>
-        <w:t xml:space="preserve">- No global body parser</w:t>
+    <w:bookmarkStart w:id="197" w:name="october-3-2025"/>
+    <w:p>
+      <w:pPr>
+        <w:pStyle w:val="Heading3"/>
+      </w:pPr>
+      <w:r>
+        <w:t xml:space="preserve">October 3, 2025</w:t>
+      </w:r>
+    </w:p>
+    <w:p>
+      <w:pPr>
+        <w:pStyle w:val="Compact"/>
+        <w:numPr>
+          <w:ilvl w:val="0"/>
+          <w:numId w:val="1084"/>
+        </w:numPr>
+      </w:pPr>
+      <w:r>
+        <w:t xml:space="preserve">✅</w:t>
+      </w:r>
+      <w:r>
+        <w:t xml:space="preserve"> </w:t>
+      </w:r>
+      <w:r>
+        <w:rPr>
+          <w:b/>
+          <w:bCs/>
+        </w:rPr>
+        <w:t xml:space="preserve">Implemented:</w:t>
+      </w:r>
+      <w:r>
+        <w:t xml:space="preserve"> </w:t>
+      </w:r>
+      <w:r>
+        <w:t xml:space="preserve">Router V2 with proper cancellation</w:t>
+      </w:r>
+    </w:p>
+    <w:p>
+      <w:pPr>
+        <w:pStyle w:val="Compact"/>
+        <w:numPr>
+          <w:ilvl w:val="0"/>
+          <w:numId w:val="1084"/>
+        </w:numPr>
+      </w:pPr>
+      <w:r>
+        <w:t xml:space="preserve">✅</w:t>
+      </w:r>
+      <w:r>
+        <w:t xml:space="preserve"> </w:t>
+      </w:r>
+      <w:r>
+        <w:rPr>
+          <w:b/>
+          <w:bCs/>
+        </w:rPr>
+        <w:t xml:space="preserve">Fixed:</w:t>
+      </w:r>
+      <w:r>
+        <w:t xml:space="preserve"> </w:t>
+      </w:r>
+      <w:r>
+        <w:t xml:space="preserve">Circuit breaker poisoning from aborted requests</w:t>
+      </w:r>
+    </w:p>
+    <w:p>
+      <w:pPr>
+        <w:pStyle w:val="Compact"/>
+        <w:numPr>
+          <w:ilvl w:val="0"/>
+          <w:numId w:val="1084"/>
+        </w:numPr>
+      </w:pPr>
+      <w:r>
+        <w:t xml:space="preserve">✅</w:t>
+      </w:r>
+      <w:r>
+        <w:t xml:space="preserve"> </w:t>
+      </w:r>
+      <w:r>
+        <w:rPr>
+          <w:b/>
+          <w:bCs/>
+        </w:rPr>
+        <w:t xml:space="preserve">Increased:</w:t>
+      </w:r>
+      <w:r>
+        <w:t xml:space="preserve"> </w:t>
+      </w:r>
+      <w:r>
+        <w:t xml:space="preserve">Budget from 8s to 90s (production needs)</w:t>
+      </w:r>
+    </w:p>
+    <w:p>
+      <w:pPr>
+        <w:pStyle w:val="Compact"/>
+        <w:numPr>
+          <w:ilvl w:val="0"/>
+          <w:numId w:val="1084"/>
+        </w:numPr>
+      </w:pPr>
+      <w:r>
+        <w:t xml:space="preserve">⚠️</w:t>
+      </w:r>
+      <w:r>
+        <w:t xml:space="preserve"> </w:t>
+      </w:r>
+      <w:r>
+        <w:rPr>
+          <w:b/>
+          <w:bCs/>
+        </w:rPr>
+        <w:t xml:space="preserve">Discovered:</w:t>
+      </w:r>
+      <w:r>
+        <w:t xml:space="preserve"> </w:t>
+      </w:r>
+      <w:r>
+        <w:t xml:space="preserve">Anthropic model 404 issue (resolved Oct 8)</w:t>
       </w:r>
     </w:p>
     <w:p>
@@ -24370,20 +24336,268 @@
         </w:pict>
       </w:r>
     </w:p>
-    <w:p>
-      <w:pPr>
-        <w:pStyle w:val="FirstParagraph"/>
-      </w:pPr>
-      <w:r>
-        <w:rPr>
-          <w:b/>
-          <w:bCs/>
-        </w:rPr>
-        <w:t xml:space="preserve">This document is the authoritative reference for all architectural decisions. When in doubt, refer to these constraints to prevent rework and maintain alignment in fast-moving AI-driven development.</w:t>
-      </w:r>
-    </w:p>
     <w:bookmarkEnd w:id="197"/>
     <w:bookmarkEnd w:id="198"/>
+    <w:bookmarkStart w:id="199" w:name="critical-constraints-summary"/>
+    <w:p>
+      <w:pPr>
+        <w:pStyle w:val="Heading2"/>
+      </w:pPr>
+      <w:r>
+        <w:t xml:space="preserve">🚨</w:t>
+      </w:r>
+      <w:r>
+        <w:t xml:space="preserve"> </w:t>
+      </w:r>
+      <w:r>
+        <w:rPr>
+          <w:b/>
+          <w:bCs/>
+        </w:rPr>
+        <w:t xml:space="preserve">CRITICAL CONSTRAINTS SUMMARY</w:t>
+      </w:r>
+    </w:p>
+    <w:p>
+      <w:pPr>
+        <w:pStyle w:val="Compact"/>
+        <w:numPr>
+          <w:ilvl w:val="0"/>
+          <w:numId w:val="1085"/>
+        </w:numPr>
+      </w:pPr>
+      <w:r>
+        <w:rPr>
+          <w:b/>
+          <w:bCs/>
+        </w:rPr>
+        <w:t xml:space="preserve">Single-Path Triad</w:t>
+      </w:r>
+      <w:r>
+        <w:t xml:space="preserve"> </w:t>
+      </w:r>
+      <w:r>
+        <w:t xml:space="preserve">- No fallbacks, fail properly instead of degrading</w:t>
+      </w:r>
+    </w:p>
+    <w:p>
+      <w:pPr>
+        <w:pStyle w:val="Compact"/>
+        <w:numPr>
+          <w:ilvl w:val="0"/>
+          <w:numId w:val="1085"/>
+        </w:numPr>
+      </w:pPr>
+      <w:r>
+        <w:rPr>
+          <w:b/>
+          <w:bCs/>
+        </w:rPr>
+        <w:t xml:space="preserve">Zero Hardcoding</w:t>
+      </w:r>
+      <w:r>
+        <w:t xml:space="preserve"> </w:t>
+      </w:r>
+      <w:r>
+        <w:t xml:space="preserve">- All data from DB or env vars</w:t>
+      </w:r>
+    </w:p>
+    <w:p>
+      <w:pPr>
+        <w:pStyle w:val="Compact"/>
+        <w:numPr>
+          <w:ilvl w:val="0"/>
+          <w:numId w:val="1085"/>
+        </w:numPr>
+      </w:pPr>
+      <w:r>
+        <w:rPr>
+          <w:b/>
+          <w:bCs/>
+        </w:rPr>
+        <w:t xml:space="preserve">Never Suppress Errors</w:t>
+      </w:r>
+      <w:r>
+        <w:t xml:space="preserve"> </w:t>
+      </w:r>
+      <w:r>
+        <w:t xml:space="preserve">- Surface failures with full context</w:t>
+      </w:r>
+    </w:p>
+    <w:p>
+      <w:pPr>
+        <w:pStyle w:val="Compact"/>
+        <w:numPr>
+          <w:ilvl w:val="0"/>
+          <w:numId w:val="1085"/>
+        </w:numPr>
+      </w:pPr>
+      <w:r>
+        <w:rPr>
+          <w:b/>
+          <w:bCs/>
+        </w:rPr>
+        <w:t xml:space="preserve">Complete Snapshots Only</w:t>
+      </w:r>
+      <w:r>
+        <w:t xml:space="preserve"> </w:t>
+      </w:r>
+      <w:r>
+        <w:t xml:space="preserve">- Never send partial data to LLMs</w:t>
+      </w:r>
+    </w:p>
+    <w:p>
+      <w:pPr>
+        <w:pStyle w:val="Compact"/>
+        <w:numPr>
+          <w:ilvl w:val="0"/>
+          <w:numId w:val="1085"/>
+        </w:numPr>
+      </w:pPr>
+      <w:r>
+        <w:rPr>
+          <w:b/>
+          <w:bCs/>
+        </w:rPr>
+        <w:t xml:space="preserve">Model ID Stability</w:t>
+      </w:r>
+      <w:r>
+        <w:t xml:space="preserve"> </w:t>
+      </w:r>
+      <w:r>
+        <w:t xml:space="preserve">- Pin exact IDs, verify monthly</w:t>
+      </w:r>
+    </w:p>
+    <w:p>
+      <w:pPr>
+        <w:pStyle w:val="Compact"/>
+        <w:numPr>
+          <w:ilvl w:val="0"/>
+          <w:numId w:val="1085"/>
+        </w:numPr>
+      </w:pPr>
+      <w:r>
+        <w:rPr>
+          <w:b/>
+          <w:bCs/>
+        </w:rPr>
+        <w:t xml:space="preserve">Partner Namespace Separation</w:t>
+      </w:r>
+      <w:r>
+        <w:t xml:space="preserve"> </w:t>
+      </w:r>
+      <w:r>
+        <w:t xml:space="preserve">- Don’t mix Vertex/Bedrock IDs with native APIs</w:t>
+      </w:r>
+    </w:p>
+    <w:p>
+      <w:pPr>
+        <w:pStyle w:val="Compact"/>
+        <w:numPr>
+          <w:ilvl w:val="0"/>
+          <w:numId w:val="1085"/>
+        </w:numPr>
+      </w:pPr>
+      <w:r>
+        <w:rPr>
+          <w:b/>
+          <w:bCs/>
+        </w:rPr>
+        <w:t xml:space="preserve">Database Schema Immutability</w:t>
+      </w:r>
+      <w:r>
+        <w:t xml:space="preserve"> </w:t>
+      </w:r>
+      <w:r>
+        <w:t xml:space="preserve">- Never change PK types</w:t>
+      </w:r>
+    </w:p>
+    <w:p>
+      <w:pPr>
+        <w:pStyle w:val="Compact"/>
+        <w:numPr>
+          <w:ilvl w:val="0"/>
+          <w:numId w:val="1085"/>
+        </w:numPr>
+      </w:pPr>
+      <w:r>
+        <w:rPr>
+          <w:b/>
+          <w:bCs/>
+        </w:rPr>
+        <w:t xml:space="preserve">Trust-First Stack</w:t>
+      </w:r>
+      <w:r>
+        <w:t xml:space="preserve"> </w:t>
+      </w:r>
+      <w:r>
+        <w:t xml:space="preserve">- Curated catalog + deterministic scoring (no hallucinations)</w:t>
+      </w:r>
+    </w:p>
+    <w:p>
+      <w:pPr>
+        <w:pStyle w:val="Compact"/>
+        <w:numPr>
+          <w:ilvl w:val="0"/>
+          <w:numId w:val="1085"/>
+        </w:numPr>
+      </w:pPr>
+      <w:r>
+        <w:rPr>
+          <w:b/>
+          <w:bCs/>
+        </w:rPr>
+        <w:t xml:space="preserve">Port 5000 Requirement</w:t>
+      </w:r>
+      <w:r>
+        <w:t xml:space="preserve"> </w:t>
+      </w:r>
+      <w:r>
+        <w:t xml:space="preserve">- Replit firewall constraint</w:t>
+      </w:r>
+    </w:p>
+    <w:p>
+      <w:pPr>
+        <w:pStyle w:val="Compact"/>
+        <w:numPr>
+          <w:ilvl w:val="0"/>
+          <w:numId w:val="1085"/>
+        </w:numPr>
+      </w:pPr>
+      <w:r>
+        <w:rPr>
+          <w:b/>
+          <w:bCs/>
+        </w:rPr>
+        <w:t xml:space="preserve">Per-Route JSON Parsing</w:t>
+      </w:r>
+      <w:r>
+        <w:t xml:space="preserve"> </w:t>
+      </w:r>
+      <w:r>
+        <w:t xml:space="preserve">- No global body parser</w:t>
+      </w:r>
+    </w:p>
+    <w:p>
+      <w:r>
+        <w:pict>
+          <v:rect style="width:0;height:1.5pt" o:hralign="center" o:hrstd="t" o:hr="t"/>
+        </w:pict>
+      </w:r>
+    </w:p>
+    <w:p>
+      <w:pPr>
+        <w:pStyle w:val="FirstParagraph"/>
+      </w:pPr>
+      <w:r>
+        <w:rPr>
+          <w:b/>
+          <w:bCs/>
+        </w:rPr>
+        <w:t xml:space="preserve">This document is the authoritative reference for all architectural decisions. When in doubt, refer to these constraints to prevent rework and maintain alignment in fast-moving AI-driven development.</w:t>
+      </w:r>
+    </w:p>
+    <w:bookmarkEnd w:id="199"/>
+    <w:bookmarkEnd w:id="200"/>
     <w:sectPr/>
   </w:body>
 </w:document>

</xml_diff>